<commit_message>
added report for question 1
</commit_message>
<xml_diff>
--- a/report/Report.docx
+++ b/report/Report.docx
@@ -3,351 +3,489 @@
 <w:document xmlns:wpc="http://schemas.microsoft.com/office/word/2010/wordprocessingCanvas" xmlns:cx="http://schemas.microsoft.com/office/drawing/2014/chartex" xmlns:cx1="http://schemas.microsoft.com/office/drawing/2015/9/8/chartex" xmlns:cx2="http://schemas.microsoft.com/office/drawing/2015/10/21/chartex" xmlns:cx3="http://schemas.microsoft.com/office/drawing/2016/5/9/chartex" xmlns:cx4="http://schemas.microsoft.com/office/drawing/2016/5/10/chartex" xmlns:cx5="http://schemas.microsoft.com/office/drawing/2016/5/11/chartex" xmlns:cx6="http://schemas.microsoft.com/office/drawing/2016/5/12/chartex" xmlns:cx7="http://schemas.microsoft.com/office/drawing/2016/5/13/chartex" xmlns:cx8="http://schemas.microsoft.com/office/drawing/2016/5/14/chartex" xmlns:mc="http://schemas.openxmlformats.org/markup-compatibility/2006" xmlns:aink="http://schemas.microsoft.com/office/drawing/2016/ink" xmlns:am3d="http://schemas.microsoft.com/office/drawing/2017/model3d" xmlns:o="urn:schemas-microsoft-com:office:office" xmlns:oel="http://schemas.microsoft.com/office/2019/extlst" xmlns:r="http://schemas.openxmlformats.org/officeDocument/2006/relationships" xmlns:m="http://schemas.openxmlformats.org/officeDocument/2006/math" xmlns:v="urn:schemas-microsoft-com:vml" xmlns:wp14="http://schemas.microsoft.com/office/word/2010/wordprocessingDrawing" xmlns:wp="http://schemas.openxmlformats.org/drawingml/2006/wordprocessingDrawing" xmlns:w10="urn:schemas-microsoft-com:office:word" xmlns:w="http://schemas.openxmlformats.org/wordprocessingml/2006/main" xmlns:w14="http://schemas.microsoft.com/office/word/2010/wordml" xmlns:w15="http://schemas.microsoft.com/office/word/2012/wordml" xmlns:w16cex="http://schemas.microsoft.com/office/word/2018/wordml/cex" xmlns:w16cid="http://schemas.microsoft.com/office/word/2016/wordml/cid" xmlns:w16="http://schemas.microsoft.com/office/word/2018/wordml" xmlns:w16sdtdh="http://schemas.microsoft.com/office/word/2020/wordml/sdtdatahash" xmlns:w16se="http://schemas.microsoft.com/office/word/2015/wordml/symex" xmlns:wpg="http://schemas.microsoft.com/office/word/2010/wordprocessingGroup" xmlns:wpi="http://schemas.microsoft.com/office/word/2010/wordprocessingInk" xmlns:wne="http://schemas.microsoft.com/office/word/2006/wordml" xmlns:wps="http://schemas.microsoft.com/office/word/2010/wordprocessingShape" mc:Ignorable="w14 w15 w16se w16cid w16 w16cex w16sdtdh wp14">
   <w:body>
     <w:p>
+      <w:pPr>
+        <w:rPr>
+          <w:sz w:val="24"/>
+          <w:szCs w:val="24"/>
+        </w:rPr>
+      </w:pPr>
       <w:r>
         <w:rPr>
           <w:rStyle w:val="Heading1Char"/>
         </w:rPr>
-        <w:t xml:space="preserve">1. </w:t>
-      </w:r>
-      <w:r>
-        <w:rPr>
-          <w:rStyle w:val="Heading1Char"/>
-        </w:rPr>
-        <w:t>Existing Errors</w:t>
-      </w:r>
-      <w:r>
+        <w:t>1. Existing Errors</w:t>
+      </w:r>
+      <w:r>
+        <w:rPr>
+          <w:sz w:val="24"/>
+          <w:szCs w:val="24"/>
+        </w:rPr>
         <w:br/>
       </w:r>
       <w:r>
         <w:rPr>
+          <w:sz w:val="24"/>
+          <w:szCs w:val="24"/>
           <w:lang w:val="el-GR"/>
         </w:rPr>
         <w:t>Όταν</w:t>
       </w:r>
       <w:r>
-        <w:t xml:space="preserve"> </w:t>
-      </w:r>
-      <w:r>
-        <w:rPr>
+        <w:rPr>
+          <w:sz w:val="24"/>
+          <w:szCs w:val="24"/>
+        </w:rPr>
+        <w:t xml:space="preserve"> </w:t>
+      </w:r>
+      <w:r>
+        <w:rPr>
+          <w:sz w:val="24"/>
+          <w:szCs w:val="24"/>
           <w:lang w:val="el-GR"/>
         </w:rPr>
         <w:t>πατούμε</w:t>
       </w:r>
       <w:r>
-        <w:t xml:space="preserve"> </w:t>
-      </w:r>
-      <w:r>
-        <w:rPr>
+        <w:rPr>
+          <w:sz w:val="24"/>
+          <w:szCs w:val="24"/>
+        </w:rPr>
+        <w:t xml:space="preserve"> </w:t>
+      </w:r>
+      <w:r>
+        <w:rPr>
+          <w:sz w:val="24"/>
+          <w:szCs w:val="24"/>
           <w:lang w:val="el-GR"/>
         </w:rPr>
         <w:t>το</w:t>
       </w:r>
       <w:r>
-        <w:t xml:space="preserve"> </w:t>
-      </w:r>
-      <w:r>
-        <w:rPr>
+        <w:rPr>
+          <w:sz w:val="24"/>
+          <w:szCs w:val="24"/>
+        </w:rPr>
+        <w:t xml:space="preserve"> </w:t>
+      </w:r>
+      <w:r>
+        <w:rPr>
+          <w:sz w:val="24"/>
+          <w:szCs w:val="24"/>
           <w:lang w:val="el-GR"/>
         </w:rPr>
         <w:t>κουμπί</w:t>
       </w:r>
       <w:r>
-        <w:t xml:space="preserve"> </w:t>
-      </w:r>
-      <w:r>
-        <w:t>Add</w:t>
-      </w:r>
-      <w:r>
-        <w:t xml:space="preserve"> </w:t>
-      </w:r>
-      <w:r>
-        <w:t>Photo</w:t>
-      </w:r>
-      <w:r>
+        <w:rPr>
+          <w:sz w:val="24"/>
+          <w:szCs w:val="24"/>
+        </w:rPr>
+        <w:t xml:space="preserve"> Add Photo, </w:t>
+      </w:r>
+      <w:r>
+        <w:rPr>
+          <w:sz w:val="24"/>
+          <w:szCs w:val="24"/>
+          <w:lang w:val="el-GR"/>
+        </w:rPr>
+        <w:t>δημιουργείται</w:t>
+      </w:r>
+      <w:r>
+        <w:rPr>
+          <w:sz w:val="24"/>
+          <w:szCs w:val="24"/>
+        </w:rPr>
+        <w:t xml:space="preserve"> </w:t>
+      </w:r>
+      <w:r>
+        <w:rPr>
+          <w:sz w:val="24"/>
+          <w:szCs w:val="24"/>
+          <w:lang w:val="el-GR"/>
+        </w:rPr>
+        <w:t>μια</w:t>
+      </w:r>
+      <w:r>
+        <w:rPr>
+          <w:sz w:val="24"/>
+          <w:szCs w:val="24"/>
+        </w:rPr>
+        <w:t xml:space="preserve"> null Photo </w:t>
+      </w:r>
+      <w:r>
+        <w:rPr>
+          <w:sz w:val="24"/>
+          <w:szCs w:val="24"/>
+          <w:lang w:val="el-GR"/>
+        </w:rPr>
+        <w:t>πριν</w:t>
+      </w:r>
+      <w:r>
+        <w:rPr>
+          <w:sz w:val="24"/>
+          <w:szCs w:val="24"/>
+        </w:rPr>
+        <w:t xml:space="preserve"> </w:t>
+      </w:r>
+      <w:r>
+        <w:rPr>
+          <w:sz w:val="24"/>
+          <w:szCs w:val="24"/>
+          <w:lang w:val="el-GR"/>
+        </w:rPr>
+        <w:t>καν</w:t>
+      </w:r>
+      <w:r>
+        <w:rPr>
+          <w:sz w:val="24"/>
+          <w:szCs w:val="24"/>
+        </w:rPr>
+        <w:t xml:space="preserve"> </w:t>
+      </w:r>
+      <w:r>
+        <w:rPr>
+          <w:sz w:val="24"/>
+          <w:szCs w:val="24"/>
+          <w:lang w:val="el-GR"/>
+        </w:rPr>
+        <w:t>φορτωθεί</w:t>
+      </w:r>
+      <w:r>
+        <w:rPr>
+          <w:sz w:val="24"/>
+          <w:szCs w:val="24"/>
+        </w:rPr>
+        <w:t xml:space="preserve"> </w:t>
+      </w:r>
+      <w:r>
+        <w:rPr>
+          <w:sz w:val="24"/>
+          <w:szCs w:val="24"/>
+          <w:lang w:val="el-GR"/>
+        </w:rPr>
+        <w:t>η</w:t>
+      </w:r>
+      <w:r>
+        <w:rPr>
+          <w:sz w:val="24"/>
+          <w:szCs w:val="24"/>
+        </w:rPr>
+        <w:t xml:space="preserve"> </w:t>
+      </w:r>
+      <w:r>
+        <w:rPr>
+          <w:sz w:val="24"/>
+          <w:szCs w:val="24"/>
+          <w:lang w:val="el-GR"/>
+        </w:rPr>
+        <w:t>προβολή</w:t>
+      </w:r>
+      <w:r>
+        <w:rPr>
+          <w:sz w:val="24"/>
+          <w:szCs w:val="24"/>
+        </w:rPr>
+        <w:t xml:space="preserve"> </w:t>
+      </w:r>
+      <w:proofErr w:type="spellStart"/>
+      <w:proofErr w:type="gramStart"/>
+      <w:r>
+        <w:rPr>
+          <w:sz w:val="24"/>
+          <w:szCs w:val="24"/>
+        </w:rPr>
+        <w:t>new.html.haml</w:t>
+      </w:r>
+      <w:proofErr w:type="spellEnd"/>
+      <w:proofErr w:type="gramEnd"/>
+      <w:r>
+        <w:rPr>
+          <w:sz w:val="24"/>
+          <w:szCs w:val="24"/>
+        </w:rPr>
+        <w:t xml:space="preserve">. </w:t>
+      </w:r>
+      <w:r>
+        <w:rPr>
+          <w:sz w:val="24"/>
+          <w:szCs w:val="24"/>
+          <w:lang w:val="el-GR"/>
+        </w:rPr>
+        <w:t>Αυτό</w:t>
+      </w:r>
+      <w:r>
+        <w:rPr>
+          <w:sz w:val="24"/>
+          <w:szCs w:val="24"/>
+        </w:rPr>
+        <w:t xml:space="preserve"> </w:t>
+      </w:r>
+      <w:r>
+        <w:rPr>
+          <w:sz w:val="24"/>
+          <w:szCs w:val="24"/>
+          <w:lang w:val="el-GR"/>
+        </w:rPr>
+        <w:t>γίνεται</w:t>
+      </w:r>
+      <w:r>
+        <w:rPr>
+          <w:sz w:val="24"/>
+          <w:szCs w:val="24"/>
+        </w:rPr>
         <w:t xml:space="preserve">, </w:t>
       </w:r>
       <w:r>
         <w:rPr>
-          <w:lang w:val="el-GR"/>
-        </w:rPr>
-        <w:t>δημιουργείται</w:t>
-      </w:r>
-      <w:r>
-        <w:t xml:space="preserve"> </w:t>
-      </w:r>
-      <w:r>
-        <w:rPr>
-          <w:lang w:val="el-GR"/>
-        </w:rPr>
-        <w:t>μια</w:t>
-      </w:r>
-      <w:r>
-        <w:t xml:space="preserve"> </w:t>
-      </w:r>
-      <w:r>
-        <w:t>null</w:t>
-      </w:r>
-      <w:r>
-        <w:t xml:space="preserve"> </w:t>
-      </w:r>
-      <w:r>
-        <w:t>Photo</w:t>
-      </w:r>
-      <w:r>
-        <w:t xml:space="preserve"> </w:t>
-      </w:r>
-      <w:r>
-        <w:rPr>
-          <w:lang w:val="el-GR"/>
-        </w:rPr>
-        <w:t>πριν</w:t>
-      </w:r>
-      <w:r>
-        <w:t xml:space="preserve"> </w:t>
-      </w:r>
-      <w:r>
-        <w:rPr>
-          <w:lang w:val="el-GR"/>
-        </w:rPr>
-        <w:t>καν</w:t>
-      </w:r>
-      <w:r>
-        <w:t xml:space="preserve"> </w:t>
-      </w:r>
-      <w:r>
-        <w:rPr>
-          <w:lang w:val="el-GR"/>
-        </w:rPr>
-        <w:t>φορτωθεί</w:t>
-      </w:r>
-      <w:r>
-        <w:t xml:space="preserve"> </w:t>
-      </w:r>
-      <w:r>
-        <w:rPr>
+          <w:sz w:val="24"/>
+          <w:szCs w:val="24"/>
+          <w:lang w:val="el-GR"/>
+        </w:rPr>
+        <w:t>διότι</w:t>
+      </w:r>
+      <w:r>
+        <w:rPr>
+          <w:sz w:val="24"/>
+          <w:szCs w:val="24"/>
+        </w:rPr>
+        <w:t xml:space="preserve"> </w:t>
+      </w:r>
+      <w:r>
+        <w:rPr>
+          <w:sz w:val="24"/>
+          <w:szCs w:val="24"/>
           <w:lang w:val="el-GR"/>
         </w:rPr>
         <w:t>η</w:t>
       </w:r>
       <w:r>
-        <w:t xml:space="preserve"> </w:t>
-      </w:r>
-      <w:r>
-        <w:rPr>
-          <w:lang w:val="el-GR"/>
-        </w:rPr>
-        <w:t>προβολή</w:t>
-      </w:r>
-      <w:r>
-        <w:t xml:space="preserve"> </w:t>
-      </w:r>
-      <w:r>
-        <w:t>new</w:t>
-      </w:r>
-      <w:r>
-        <w:t>.</w:t>
-      </w:r>
-      <w:r>
-        <w:t>html</w:t>
-      </w:r>
-      <w:r>
-        <w:t>.</w:t>
-      </w:r>
-      <w:r>
-        <w:t>haml</w:t>
-      </w:r>
-      <w:r>
-        <w:t xml:space="preserve">. </w:t>
-      </w:r>
-      <w:r>
-        <w:rPr>
-          <w:lang w:val="el-GR"/>
-        </w:rPr>
-        <w:t>Αυτό</w:t>
-      </w:r>
-      <w:r>
-        <w:t xml:space="preserve"> </w:t>
-      </w:r>
-      <w:r>
-        <w:rPr>
-          <w:lang w:val="el-GR"/>
-        </w:rPr>
-        <w:t>γίνεται</w:t>
-      </w:r>
-      <w:r>
-        <w:t xml:space="preserve">, </w:t>
-      </w:r>
-      <w:r>
-        <w:rPr>
-          <w:lang w:val="el-GR"/>
-        </w:rPr>
-        <w:t>διότι</w:t>
-      </w:r>
-      <w:r>
-        <w:t xml:space="preserve"> </w:t>
-      </w:r>
-      <w:r>
-        <w:rPr>
-          <w:lang w:val="el-GR"/>
-        </w:rPr>
-        <w:t>η</w:t>
-      </w:r>
-      <w:r>
-        <w:t xml:space="preserve"> </w:t>
-      </w:r>
-      <w:r>
-        <w:rPr>
+        <w:rPr>
+          <w:sz w:val="24"/>
+          <w:szCs w:val="24"/>
+        </w:rPr>
+        <w:t xml:space="preserve"> </w:t>
+      </w:r>
+      <w:r>
+        <w:rPr>
+          <w:sz w:val="24"/>
+          <w:szCs w:val="24"/>
           <w:lang w:val="el-GR"/>
         </w:rPr>
         <w:t>συνάρτηση</w:t>
       </w:r>
       <w:r>
-        <w:t xml:space="preserve"> </w:t>
-      </w:r>
-      <w:r>
-        <w:t>Ruby</w:t>
-      </w:r>
-      <w:r>
-        <w:t xml:space="preserve"> </w:t>
-      </w:r>
-      <w:r>
-        <w:rPr>
+        <w:rPr>
+          <w:sz w:val="24"/>
+          <w:szCs w:val="24"/>
+        </w:rPr>
+        <w:t xml:space="preserve"> Ruby </w:t>
+      </w:r>
+      <w:r>
+        <w:rPr>
+          <w:sz w:val="24"/>
+          <w:szCs w:val="24"/>
           <w:lang w:val="el-GR"/>
         </w:rPr>
         <w:t>που</w:t>
       </w:r>
       <w:r>
-        <w:t xml:space="preserve"> </w:t>
-      </w:r>
-      <w:r>
-        <w:rPr>
+        <w:rPr>
+          <w:sz w:val="24"/>
+          <w:szCs w:val="24"/>
+        </w:rPr>
+        <w:t xml:space="preserve"> </w:t>
+      </w:r>
+      <w:r>
+        <w:rPr>
+          <w:sz w:val="24"/>
+          <w:szCs w:val="24"/>
           <w:lang w:val="el-GR"/>
         </w:rPr>
         <w:t>υλοποιεί</w:t>
       </w:r>
       <w:r>
-        <w:t xml:space="preserve"> </w:t>
-      </w:r>
-      <w:r>
-        <w:rPr>
+        <w:rPr>
+          <w:sz w:val="24"/>
+          <w:szCs w:val="24"/>
+        </w:rPr>
+        <w:t xml:space="preserve"> </w:t>
+      </w:r>
+      <w:r>
+        <w:rPr>
+          <w:sz w:val="24"/>
+          <w:szCs w:val="24"/>
           <w:lang w:val="el-GR"/>
         </w:rPr>
         <w:t>την</w:t>
       </w:r>
       <w:r>
-        <w:t xml:space="preserve"> </w:t>
-      </w:r>
-      <w:r>
-        <w:rPr>
+        <w:rPr>
+          <w:sz w:val="24"/>
+          <w:szCs w:val="24"/>
+        </w:rPr>
+        <w:t xml:space="preserve"> </w:t>
+      </w:r>
+      <w:r>
+        <w:rPr>
+          <w:sz w:val="24"/>
+          <w:szCs w:val="24"/>
           <w:lang w:val="el-GR"/>
         </w:rPr>
         <w:t>ενέργεια</w:t>
       </w:r>
       <w:r>
-        <w:t xml:space="preserve"> </w:t>
-      </w:r>
-      <w:r>
-        <w:t>new</w:t>
-      </w:r>
-      <w:r>
-        <w:t xml:space="preserve"> </w:t>
-      </w:r>
-      <w:r>
-        <w:rPr>
+        <w:rPr>
+          <w:sz w:val="24"/>
+          <w:szCs w:val="24"/>
+        </w:rPr>
+        <w:t xml:space="preserve"> new </w:t>
+      </w:r>
+      <w:r>
+        <w:rPr>
+          <w:sz w:val="24"/>
+          <w:szCs w:val="24"/>
           <w:lang w:val="el-GR"/>
         </w:rPr>
         <w:t>στον</w:t>
       </w:r>
       <w:r>
-        <w:t xml:space="preserve"> </w:t>
-      </w:r>
-      <w:r>
+        <w:rPr>
+          <w:sz w:val="24"/>
+          <w:szCs w:val="24"/>
+        </w:rPr>
+        <w:t xml:space="preserve"> </w:t>
+      </w:r>
+      <w:proofErr w:type="spellStart"/>
+      <w:r>
+        <w:rPr>
+          <w:sz w:val="24"/>
+          <w:szCs w:val="24"/>
+        </w:rPr>
         <w:t>PhotoController</w:t>
       </w:r>
-      <w:r>
-        <w:t xml:space="preserve"> </w:t>
-      </w:r>
-      <w:r>
-        <w:rPr>
+      <w:proofErr w:type="spellEnd"/>
+      <w:r>
+        <w:rPr>
+          <w:sz w:val="24"/>
+          <w:szCs w:val="24"/>
+        </w:rPr>
+        <w:t xml:space="preserve"> </w:t>
+      </w:r>
+      <w:r>
+        <w:rPr>
+          <w:sz w:val="24"/>
+          <w:szCs w:val="24"/>
           <w:lang w:val="el-GR"/>
         </w:rPr>
         <w:t>καλεί</w:t>
       </w:r>
       <w:r>
-        <w:t xml:space="preserve"> </w:t>
-      </w:r>
-      <w:r>
-        <w:rPr>
+        <w:rPr>
+          <w:sz w:val="24"/>
+          <w:szCs w:val="24"/>
+        </w:rPr>
+        <w:t xml:space="preserve"> </w:t>
+      </w:r>
+      <w:r>
+        <w:rPr>
+          <w:sz w:val="24"/>
+          <w:szCs w:val="24"/>
           <w:lang w:val="el-GR"/>
         </w:rPr>
         <w:t>την</w:t>
       </w:r>
       <w:r>
-        <w:t xml:space="preserve"> </w:t>
-      </w:r>
-      <w:r>
-        <w:t>Photo.create()</w:t>
-      </w:r>
-      <w:r>
-        <w:t xml:space="preserve">. </w:t>
+        <w:rPr>
+          <w:sz w:val="24"/>
+          <w:szCs w:val="24"/>
+        </w:rPr>
+        <w:t xml:space="preserve"> </w:t>
+      </w:r>
+      <w:proofErr w:type="spellStart"/>
+      <w:r>
+        <w:rPr>
+          <w:sz w:val="24"/>
+          <w:szCs w:val="24"/>
+        </w:rPr>
+        <w:t>Photo.create</w:t>
+      </w:r>
+      <w:proofErr w:type="spellEnd"/>
+      <w:r>
+        <w:rPr>
+          <w:sz w:val="24"/>
+          <w:szCs w:val="24"/>
+        </w:rPr>
+        <w:t xml:space="preserve">(). </w:t>
       </w:r>
     </w:p>
     <w:p>
       <w:pPr>
         <w:rPr>
+          <w:sz w:val="24"/>
+          <w:szCs w:val="24"/>
           <w:lang w:val="el-GR"/>
         </w:rPr>
       </w:pPr>
       <w:r>
         <w:rPr>
+          <w:sz w:val="24"/>
+          <w:szCs w:val="24"/>
           <w:lang w:val="el-GR"/>
         </w:rPr>
         <w:t>Επιβεβαιώσαμε τα παραπάνω, χ</w:t>
       </w:r>
       <w:r>
         <w:rPr>
+          <w:sz w:val="24"/>
+          <w:szCs w:val="24"/>
           <w:lang w:val="el-GR"/>
         </w:rPr>
         <w:t>ρησιμοποι</w:t>
       </w:r>
       <w:r>
         <w:rPr>
+          <w:sz w:val="24"/>
+          <w:szCs w:val="24"/>
           <w:lang w:val="el-GR"/>
         </w:rPr>
         <w:t>ώντας</w:t>
       </w:r>
       <w:r>
         <w:rPr>
+          <w:sz w:val="24"/>
+          <w:szCs w:val="24"/>
           <w:lang w:val="el-GR"/>
         </w:rPr>
         <w:t xml:space="preserve"> τον διαδραστικό αποσφαλματωτή </w:t>
       </w:r>
-      <w:r>
+      <w:proofErr w:type="spellStart"/>
+      <w:r>
+        <w:rPr>
+          <w:sz w:val="24"/>
+          <w:szCs w:val="24"/>
+        </w:rPr>
         <w:t>byebug</w:t>
       </w:r>
-      <w:r>
-        <w:rPr>
-          <w:lang w:val="el-GR"/>
-        </w:rPr>
-        <w:t xml:space="preserve"> </w:t>
-      </w:r>
-      <w:r>
-        <w:rPr>
-          <w:lang w:val="el-GR"/>
-        </w:rPr>
-        <w:t xml:space="preserve">και </w:t>
-      </w:r>
-      <w:r>
-        <w:rPr>
-          <w:lang w:val="el-GR"/>
-        </w:rPr>
-        <w:t xml:space="preserve">τον </w:t>
-      </w:r>
-      <w:r>
+      <w:proofErr w:type="spellEnd"/>
+      <w:r>
+        <w:rPr>
+          <w:sz w:val="24"/>
+          <w:szCs w:val="24"/>
+          <w:lang w:val="el-GR"/>
+        </w:rPr>
+        <w:t xml:space="preserve"> και τον </w:t>
+      </w:r>
+      <w:r>
+        <w:rPr>
+          <w:sz w:val="24"/>
+          <w:szCs w:val="24"/>
+        </w:rPr>
         <w:t>online</w:t>
       </w:r>
       <w:r>
         <w:rPr>
+          <w:sz w:val="24"/>
+          <w:szCs w:val="24"/>
           <w:lang w:val="el-GR"/>
         </w:rPr>
         <w:t xml:space="preserve"> </w:t>
@@ -356,12 +494,16 @@
         <w:r>
           <w:rPr>
             <w:rStyle w:val="Hyperlink"/>
+            <w:sz w:val="24"/>
+            <w:szCs w:val="24"/>
           </w:rPr>
           <w:t>SQLite</w:t>
         </w:r>
         <w:r>
           <w:rPr>
             <w:rStyle w:val="Hyperlink"/>
+            <w:sz w:val="24"/>
+            <w:szCs w:val="24"/>
             <w:lang w:val="el-GR"/>
           </w:rPr>
           <w:t xml:space="preserve"> </w:t>
@@ -369,26 +511,25 @@
         <w:r>
           <w:rPr>
             <w:rStyle w:val="Hyperlink"/>
+            <w:sz w:val="24"/>
+            <w:szCs w:val="24"/>
           </w:rPr>
           <w:t>Viewer</w:t>
         </w:r>
       </w:hyperlink>
       <w:r>
         <w:rPr>
+          <w:sz w:val="24"/>
+          <w:szCs w:val="24"/>
           <w:lang w:val="el-GR"/>
         </w:rPr>
         <w:t>.</w:t>
       </w:r>
-    </w:p>
-    <w:p>
-      <w:pPr>
-        <w:rPr>
-          <w:lang w:val="el-GR"/>
-        </w:rPr>
-      </w:pPr>
       <w:r>
         <w:rPr>
           <w:noProof/>
+          <w:sz w:val="24"/>
+          <w:szCs w:val="24"/>
           <w:lang w:val="el-GR"/>
         </w:rPr>
         <w:drawing>
@@ -444,21 +585,31 @@
     <w:p>
       <w:pPr>
         <w:rPr>
+          <w:sz w:val="24"/>
+          <w:szCs w:val="24"/>
           <w:lang w:val="el-GR"/>
         </w:rPr>
       </w:pPr>
       <w:r>
         <w:rPr>
+          <w:sz w:val="24"/>
+          <w:szCs w:val="24"/>
           <w:lang w:val="el-GR"/>
         </w:rPr>
         <w:lastRenderedPageBreak/>
         <w:t xml:space="preserve">Αφού ολοκληρωθεί η κλήση της </w:t>
       </w:r>
       <w:r>
+        <w:rPr>
+          <w:sz w:val="24"/>
+          <w:szCs w:val="24"/>
+        </w:rPr>
         <w:t>new</w:t>
       </w:r>
       <w:r>
         <w:rPr>
+          <w:sz w:val="24"/>
+          <w:szCs w:val="24"/>
           <w:lang w:val="el-GR"/>
         </w:rPr>
         <w:t>, φορτώνεται η προβολή στον διακομιστή μας.</w:t>
@@ -467,190 +618,199 @@
     <w:p>
       <w:pPr>
         <w:rPr>
+          <w:sz w:val="24"/>
+          <w:szCs w:val="24"/>
           <w:lang w:val="el-GR"/>
         </w:rPr>
       </w:pPr>
       <w:r>
         <w:rPr>
+          <w:sz w:val="24"/>
+          <w:szCs w:val="24"/>
           <w:lang w:val="el-GR"/>
         </w:rPr>
         <w:t xml:space="preserve">Σε αυτό το σημείο, μπορούμε να ξαναδημιουργήσουμε μια </w:t>
       </w:r>
       <w:r>
+        <w:rPr>
+          <w:sz w:val="24"/>
+          <w:szCs w:val="24"/>
+        </w:rPr>
         <w:t>null</w:t>
       </w:r>
       <w:r>
         <w:rPr>
-          <w:lang w:val="el-GR"/>
-        </w:rPr>
-        <w:t xml:space="preserve"> </w:t>
-      </w:r>
-      <w:r>
+          <w:sz w:val="24"/>
+          <w:szCs w:val="24"/>
+          <w:lang w:val="el-GR"/>
+        </w:rPr>
+        <w:t xml:space="preserve"> </w:t>
+      </w:r>
+      <w:r>
+        <w:rPr>
+          <w:sz w:val="24"/>
+          <w:szCs w:val="24"/>
+        </w:rPr>
         <w:t>Photo</w:t>
       </w:r>
       <w:r>
         <w:rPr>
-          <w:lang w:val="el-GR"/>
-        </w:rPr>
-        <w:t xml:space="preserve">, </w:t>
-      </w:r>
-      <w:r>
-        <w:rPr>
-          <w:lang w:val="el-GR"/>
-        </w:rPr>
-        <w:t xml:space="preserve">αν πατήσουμε στην φόρμα προσθήκης </w:t>
-      </w:r>
-      <w:r>
+          <w:sz w:val="24"/>
+          <w:szCs w:val="24"/>
+          <w:lang w:val="el-GR"/>
+        </w:rPr>
+        <w:t xml:space="preserve">, αν πατήσουμε στην φόρμα προσθήκης </w:t>
+      </w:r>
+      <w:r>
+        <w:rPr>
+          <w:sz w:val="24"/>
+          <w:szCs w:val="24"/>
+        </w:rPr>
         <w:t>Photo</w:t>
       </w:r>
       <w:r>
         <w:rPr>
-          <w:lang w:val="el-GR"/>
-        </w:rPr>
-        <w:t xml:space="preserve"> </w:t>
-      </w:r>
-      <w:r>
-        <w:rPr>
-          <w:lang w:val="el-GR"/>
-        </w:rPr>
-        <w:t xml:space="preserve">το </w:t>
-      </w:r>
-      <w:r>
+          <w:sz w:val="24"/>
+          <w:szCs w:val="24"/>
+          <w:lang w:val="el-GR"/>
+        </w:rPr>
+        <w:t xml:space="preserve"> το </w:t>
+      </w:r>
+      <w:r>
+        <w:rPr>
+          <w:sz w:val="24"/>
+          <w:szCs w:val="24"/>
+        </w:rPr>
         <w:t>Upload</w:t>
       </w:r>
       <w:r>
         <w:rPr>
-          <w:lang w:val="el-GR"/>
-        </w:rPr>
-        <w:t xml:space="preserve"> </w:t>
-      </w:r>
-      <w:r>
-        <w:rPr>
-          <w:lang w:val="el-GR"/>
-        </w:rPr>
-        <w:t>χωρίς να έχουμε προσθέσει φωτογραφία.</w:t>
-      </w:r>
-      <w:r>
-        <w:rPr>
+          <w:sz w:val="24"/>
+          <w:szCs w:val="24"/>
+          <w:lang w:val="el-GR"/>
+        </w:rPr>
+        <w:t xml:space="preserve"> χωρίς να έχουμε προσθέσει φωτογραφία.</w:t>
+      </w:r>
+      <w:r>
+        <w:rPr>
+          <w:sz w:val="24"/>
+          <w:szCs w:val="24"/>
           <w:lang w:val="el-GR"/>
         </w:rPr>
         <w:br/>
       </w:r>
       <w:r>
         <w:rPr>
+          <w:sz w:val="24"/>
+          <w:szCs w:val="24"/>
           <w:lang w:val="el-GR"/>
         </w:rPr>
         <w:br/>
-        <w:t>Αυτό γίνεται καθώς</w:t>
-      </w:r>
-      <w:r>
-        <w:rPr>
-          <w:lang w:val="el-GR"/>
-        </w:rPr>
-        <w:t xml:space="preserve"> </w:t>
-      </w:r>
-      <w:r>
-        <w:rPr>
-          <w:lang w:val="el-GR"/>
-        </w:rPr>
-        <w:t xml:space="preserve">η συνάρτηση </w:t>
-      </w:r>
-      <w:r>
+        <w:t xml:space="preserve">Αυτό γίνεται καθώς η συνάρτηση </w:t>
+      </w:r>
+      <w:r>
+        <w:rPr>
+          <w:sz w:val="24"/>
+          <w:szCs w:val="24"/>
+        </w:rPr>
         <w:t>Ruby</w:t>
       </w:r>
       <w:r>
         <w:rPr>
-          <w:lang w:val="el-GR"/>
-        </w:rPr>
-        <w:t xml:space="preserve"> </w:t>
-      </w:r>
-      <w:r>
-        <w:rPr>
-          <w:lang w:val="el-GR"/>
-        </w:rPr>
-        <w:t xml:space="preserve">που υλοποιεί την ενέργεια </w:t>
-      </w:r>
-      <w:r>
+          <w:sz w:val="24"/>
+          <w:szCs w:val="24"/>
+          <w:lang w:val="el-GR"/>
+        </w:rPr>
+        <w:t xml:space="preserve"> που υλοποιεί την ενέργεια </w:t>
+      </w:r>
+      <w:r>
+        <w:rPr>
+          <w:sz w:val="24"/>
+          <w:szCs w:val="24"/>
+        </w:rPr>
         <w:t>create</w:t>
       </w:r>
       <w:r>
         <w:rPr>
+          <w:sz w:val="24"/>
+          <w:szCs w:val="24"/>
           <w:lang w:val="el-GR"/>
         </w:rPr>
         <w:t xml:space="preserve"> στον </w:t>
       </w:r>
-      <w:r>
+      <w:proofErr w:type="spellStart"/>
+      <w:r>
+        <w:rPr>
+          <w:sz w:val="24"/>
+          <w:szCs w:val="24"/>
+        </w:rPr>
         <w:t>PhotoController</w:t>
       </w:r>
-      <w:r>
-        <w:rPr>
-          <w:lang w:val="el-GR"/>
-        </w:rPr>
-        <w:t>,</w:t>
-      </w:r>
-      <w:r>
-        <w:rPr>
-          <w:lang w:val="el-GR"/>
-        </w:rPr>
-        <w:t xml:space="preserve"> </w:t>
-      </w:r>
-      <w:r>
-        <w:rPr>
-          <w:lang w:val="el-GR"/>
-        </w:rPr>
-        <w:t xml:space="preserve">κάνει </w:t>
-      </w:r>
-      <w:r>
+      <w:proofErr w:type="spellEnd"/>
+      <w:r>
+        <w:rPr>
+          <w:sz w:val="24"/>
+          <w:szCs w:val="24"/>
+          <w:lang w:val="el-GR"/>
+        </w:rPr>
+        <w:t xml:space="preserve">, κάνει </w:t>
+      </w:r>
+      <w:r>
+        <w:rPr>
+          <w:sz w:val="24"/>
+          <w:szCs w:val="24"/>
+        </w:rPr>
         <w:t>redirect</w:t>
       </w:r>
       <w:r>
         <w:rPr>
-          <w:lang w:val="el-GR"/>
-        </w:rPr>
-        <w:t xml:space="preserve"> </w:t>
-      </w:r>
-      <w:r>
-        <w:rPr>
-          <w:lang w:val="el-GR"/>
-        </w:rPr>
-        <w:t xml:space="preserve">στην </w:t>
-      </w:r>
-      <w:r>
+          <w:sz w:val="24"/>
+          <w:szCs w:val="24"/>
+          <w:lang w:val="el-GR"/>
+        </w:rPr>
+        <w:t xml:space="preserve"> στην </w:t>
+      </w:r>
+      <w:r>
+        <w:rPr>
+          <w:sz w:val="24"/>
+          <w:szCs w:val="24"/>
+        </w:rPr>
         <w:t>new</w:t>
       </w:r>
       <w:r>
         <w:rPr>
+          <w:sz w:val="24"/>
+          <w:szCs w:val="24"/>
           <w:lang w:val="el-GR"/>
         </w:rPr>
         <w:t>, αν δεν έχει επιλεχθεί φωτογραφία</w:t>
       </w:r>
       <w:r>
         <w:rPr>
+          <w:sz w:val="24"/>
+          <w:szCs w:val="24"/>
           <w:lang w:val="el-GR"/>
         </w:rPr>
         <w:t xml:space="preserve">, και </w:t>
       </w:r>
       <w:r>
         <w:rPr>
+          <w:sz w:val="24"/>
+          <w:szCs w:val="24"/>
           <w:lang w:val="el-GR"/>
         </w:rPr>
         <w:t>επαναλαμβάνονται όσα αναφέραμε παραπάνω.</w:t>
       </w:r>
-    </w:p>
-    <w:p>
-      <w:pPr>
-        <w:rPr>
-          <w:lang w:val="el-GR"/>
-        </w:rPr>
-      </w:pPr>
       <w:r>
         <w:rPr>
           <w:noProof/>
+          <w:sz w:val="24"/>
+          <w:szCs w:val="24"/>
           <w:lang w:val="el-GR"/>
         </w:rPr>
         <w:drawing>
-          <wp:inline distT="0" distB="0" distL="0" distR="0" wp14:anchorId="108A9729" wp14:editId="78B190AC">
-            <wp:extent cx="5943600" cy="6731000"/>
+          <wp:inline distT="0" distB="0" distL="0" distR="0" wp14:anchorId="108A9729" wp14:editId="28C29CD8">
+            <wp:extent cx="5926667" cy="6711824"/>
             <wp:effectExtent l="0" t="0" r="0" b="0"/>
             <wp:docPr id="20" name="Picture 20"/>
             <wp:cNvGraphicFramePr>
@@ -681,7 +841,7 @@
                   <pic:spPr bwMode="auto">
                     <a:xfrm>
                       <a:off x="0" y="0"/>
-                      <a:ext cx="5943600" cy="6731000"/>
+                      <a:ext cx="5939146" cy="6725956"/>
                     </a:xfrm>
                     <a:prstGeom prst="rect">
                       <a:avLst/>
@@ -704,35 +864,48 @@
       </w:pPr>
       <w:r>
         <w:lastRenderedPageBreak/>
-        <w:t xml:space="preserve">2. </w:t>
-      </w:r>
-      <w:r>
-        <w:t xml:space="preserve">Insert Title in </w:t>
+        <w:t xml:space="preserve">2. Insert Title in </w:t>
       </w:r>
       <w:r>
         <w:t>photo</w:t>
-      </w:r>
-    </w:p>
-    <w:p>
-      <w:r>
-        <w:rPr>
-          <w:lang w:val="el-GR"/>
-        </w:rPr>
-        <w:t>Από</w:t>
-      </w:r>
-      <w:r>
-        <w:t xml:space="preserve"> https://guides.rubyonrails.org/active_record_migrations.html</w:t>
       </w:r>
     </w:p>
     <w:p>
       <w:pPr>
         <w:rPr>
-          <w:lang w:val="el-GR"/>
+          <w:sz w:val="24"/>
+          <w:szCs w:val="24"/>
         </w:rPr>
       </w:pPr>
       <w:r>
         <w:rPr>
+          <w:sz w:val="24"/>
+          <w:szCs w:val="24"/>
+          <w:lang w:val="el-GR"/>
+        </w:rPr>
+        <w:t>Από</w:t>
+      </w:r>
+      <w:r>
+        <w:rPr>
+          <w:sz w:val="24"/>
+          <w:szCs w:val="24"/>
+        </w:rPr>
+        <w:t xml:space="preserve"> https://guides.rubyonrails.org/active_record_migrations.html</w:t>
+      </w:r>
+    </w:p>
+    <w:p>
+      <w:pPr>
+        <w:rPr>
+          <w:sz w:val="24"/>
+          <w:szCs w:val="24"/>
+          <w:lang w:val="el-GR"/>
+        </w:rPr>
+      </w:pPr>
+      <w:r>
+        <w:rPr>
           <w:noProof/>
+          <w:sz w:val="24"/>
+          <w:szCs w:val="24"/>
           <w:lang w:val="el-GR"/>
         </w:rPr>
         <w:drawing>
@@ -775,37 +948,1820 @@
     <w:p>
       <w:pPr>
         <w:rPr>
+          <w:sz w:val="24"/>
+          <w:szCs w:val="24"/>
           <w:lang w:val="el-GR"/>
         </w:rPr>
       </w:pPr>
       <w:r>
         <w:rPr>
+          <w:sz w:val="24"/>
+          <w:szCs w:val="24"/>
           <w:lang w:val="el-GR"/>
         </w:rPr>
         <w:t xml:space="preserve">Άρα για αυτόν τον λόγο θα φτιάξουμε ένα καινούργιο </w:t>
       </w:r>
       <w:r>
+        <w:rPr>
+          <w:sz w:val="24"/>
+          <w:szCs w:val="24"/>
+        </w:rPr>
         <w:t>migration</w:t>
       </w:r>
       <w:r>
         <w:rPr>
-          <w:lang w:val="el-GR"/>
-        </w:rPr>
-        <w:t xml:space="preserve"> </w:t>
-      </w:r>
-      <w:r>
-        <w:rPr>
-          <w:lang w:val="el-GR"/>
-        </w:rPr>
-        <w:t>έτσι ώστε να προσθέσουμε τον τίτλο στις φωτογραφίες.</w:t>
+          <w:sz w:val="24"/>
+          <w:szCs w:val="24"/>
+          <w:lang w:val="el-GR"/>
+        </w:rPr>
+        <w:t xml:space="preserve"> έτσι ώστε να προσθέσουμε τον τίτλο στις φωτογραφίες.</w:t>
       </w:r>
     </w:p>
     <w:p>
       <w:pPr>
         <w:rPr>
+          <w:sz w:val="24"/>
+          <w:szCs w:val="24"/>
           <w:lang w:val="el-GR"/>
         </w:rPr>
       </w:pPr>
+      <w:r>
+        <w:rPr>
+          <w:sz w:val="24"/>
+          <w:szCs w:val="24"/>
+          <w:lang w:val="el-GR"/>
+        </w:rPr>
+        <w:t xml:space="preserve">Για την προσθήκη του </w:t>
+      </w:r>
+      <w:r>
+        <w:rPr>
+          <w:sz w:val="24"/>
+          <w:szCs w:val="24"/>
+        </w:rPr>
+        <w:t>column</w:t>
+      </w:r>
+      <w:r>
+        <w:rPr>
+          <w:sz w:val="24"/>
+          <w:szCs w:val="24"/>
+          <w:lang w:val="el-GR"/>
+        </w:rPr>
+        <w:t xml:space="preserve"> “</w:t>
+      </w:r>
+      <w:r>
+        <w:rPr>
+          <w:sz w:val="24"/>
+          <w:szCs w:val="24"/>
+        </w:rPr>
+        <w:t>title</w:t>
+      </w:r>
+      <w:r>
+        <w:rPr>
+          <w:sz w:val="24"/>
+          <w:szCs w:val="24"/>
+          <w:lang w:val="el-GR"/>
+        </w:rPr>
+        <w:t>”</w:t>
+      </w:r>
+      <w:r>
+        <w:rPr>
+          <w:sz w:val="24"/>
+          <w:szCs w:val="24"/>
+          <w:lang w:val="el-GR"/>
+        </w:rPr>
+        <w:t xml:space="preserve"> στον </w:t>
+      </w:r>
+      <w:r>
+        <w:rPr>
+          <w:sz w:val="24"/>
+          <w:szCs w:val="24"/>
+          <w:lang w:val="el-GR"/>
+        </w:rPr>
+        <w:t>πίνακα “</w:t>
+      </w:r>
+      <w:r>
+        <w:rPr>
+          <w:sz w:val="24"/>
+          <w:szCs w:val="24"/>
+        </w:rPr>
+        <w:t>photos</w:t>
+      </w:r>
+      <w:r>
+        <w:rPr>
+          <w:sz w:val="24"/>
+          <w:szCs w:val="24"/>
+          <w:lang w:val="el-GR"/>
+        </w:rPr>
+        <w:t>” της βάσης μας εκτελούμε τις εξής εντολές στ</w:t>
+      </w:r>
+      <w:r>
+        <w:rPr>
+          <w:sz w:val="24"/>
+          <w:szCs w:val="24"/>
+        </w:rPr>
+        <w:t>o</w:t>
+      </w:r>
+      <w:r>
+        <w:rPr>
+          <w:sz w:val="24"/>
+          <w:szCs w:val="24"/>
+          <w:lang w:val="el-GR"/>
+        </w:rPr>
+        <w:t xml:space="preserve"> </w:t>
+      </w:r>
+      <w:r>
+        <w:rPr>
+          <w:sz w:val="24"/>
+          <w:szCs w:val="24"/>
+        </w:rPr>
+        <w:t>root</w:t>
+      </w:r>
+      <w:r>
+        <w:rPr>
+          <w:sz w:val="24"/>
+          <w:szCs w:val="24"/>
+          <w:lang w:val="el-GR"/>
+        </w:rPr>
+        <w:t xml:space="preserve"> </w:t>
+      </w:r>
+      <w:r>
+        <w:rPr>
+          <w:sz w:val="24"/>
+          <w:szCs w:val="24"/>
+        </w:rPr>
+        <w:t>directory</w:t>
+      </w:r>
+      <w:r>
+        <w:rPr>
+          <w:sz w:val="24"/>
+          <w:szCs w:val="24"/>
+          <w:lang w:val="el-GR"/>
+        </w:rPr>
+        <w:t xml:space="preserve"> της εφαρμογής:</w:t>
+      </w:r>
+      <w:r>
+        <w:rPr>
+          <w:sz w:val="24"/>
+          <w:szCs w:val="24"/>
+          <w:lang w:val="el-GR"/>
+        </w:rPr>
+        <w:br/>
+        <w:t xml:space="preserve">$ </w:t>
+      </w:r>
+      <w:r>
+        <w:rPr>
+          <w:sz w:val="24"/>
+          <w:szCs w:val="24"/>
+        </w:rPr>
+        <w:t>rails</w:t>
+      </w:r>
+      <w:r>
+        <w:rPr>
+          <w:sz w:val="24"/>
+          <w:szCs w:val="24"/>
+          <w:lang w:val="el-GR"/>
+        </w:rPr>
+        <w:t xml:space="preserve"> </w:t>
+      </w:r>
+      <w:r>
+        <w:rPr>
+          <w:sz w:val="24"/>
+          <w:szCs w:val="24"/>
+        </w:rPr>
+        <w:t>generate</w:t>
+      </w:r>
+      <w:r>
+        <w:rPr>
+          <w:sz w:val="24"/>
+          <w:szCs w:val="24"/>
+          <w:lang w:val="el-GR"/>
+        </w:rPr>
+        <w:t xml:space="preserve"> </w:t>
+      </w:r>
+      <w:r>
+        <w:rPr>
+          <w:sz w:val="24"/>
+          <w:szCs w:val="24"/>
+        </w:rPr>
+        <w:t>migration</w:t>
+      </w:r>
+      <w:r>
+        <w:rPr>
+          <w:sz w:val="24"/>
+          <w:szCs w:val="24"/>
+          <w:lang w:val="el-GR"/>
+        </w:rPr>
+        <w:t xml:space="preserve"> </w:t>
+      </w:r>
+      <w:r>
+        <w:rPr>
+          <w:sz w:val="24"/>
+          <w:szCs w:val="24"/>
+        </w:rPr>
+        <w:t>add</w:t>
+      </w:r>
+      <w:r>
+        <w:rPr>
+          <w:sz w:val="24"/>
+          <w:szCs w:val="24"/>
+          <w:lang w:val="el-GR"/>
+        </w:rPr>
+        <w:t>_</w:t>
+      </w:r>
+      <w:r>
+        <w:rPr>
+          <w:sz w:val="24"/>
+          <w:szCs w:val="24"/>
+        </w:rPr>
+        <w:t>title</w:t>
+      </w:r>
+      <w:r>
+        <w:rPr>
+          <w:sz w:val="24"/>
+          <w:szCs w:val="24"/>
+          <w:lang w:val="el-GR"/>
+        </w:rPr>
+        <w:t>_</w:t>
+      </w:r>
+      <w:r>
+        <w:rPr>
+          <w:sz w:val="24"/>
+          <w:szCs w:val="24"/>
+        </w:rPr>
+        <w:t>to</w:t>
+      </w:r>
+      <w:r>
+        <w:rPr>
+          <w:sz w:val="24"/>
+          <w:szCs w:val="24"/>
+          <w:lang w:val="el-GR"/>
+        </w:rPr>
+        <w:t>_</w:t>
+      </w:r>
+      <w:r>
+        <w:rPr>
+          <w:sz w:val="24"/>
+          <w:szCs w:val="24"/>
+        </w:rPr>
+        <w:t>photos</w:t>
+      </w:r>
+      <w:r>
+        <w:rPr>
+          <w:sz w:val="24"/>
+          <w:szCs w:val="24"/>
+          <w:lang w:val="el-GR"/>
+        </w:rPr>
+        <w:t xml:space="preserve"> </w:t>
+      </w:r>
+      <w:r>
+        <w:rPr>
+          <w:sz w:val="24"/>
+          <w:szCs w:val="24"/>
+        </w:rPr>
+        <w:t>title</w:t>
+      </w:r>
+      <w:r>
+        <w:rPr>
+          <w:sz w:val="24"/>
+          <w:szCs w:val="24"/>
+          <w:lang w:val="el-GR"/>
+        </w:rPr>
+        <w:t>:</w:t>
+      </w:r>
+      <w:r>
+        <w:rPr>
+          <w:sz w:val="24"/>
+          <w:szCs w:val="24"/>
+        </w:rPr>
+        <w:t>string</w:t>
+      </w:r>
+      <w:r>
+        <w:rPr>
+          <w:sz w:val="24"/>
+          <w:szCs w:val="24"/>
+          <w:lang w:val="el-GR"/>
+        </w:rPr>
+        <w:br/>
+        <w:t xml:space="preserve">$ </w:t>
+      </w:r>
+      <w:r>
+        <w:rPr>
+          <w:sz w:val="24"/>
+          <w:szCs w:val="24"/>
+        </w:rPr>
+        <w:t>rake</w:t>
+      </w:r>
+      <w:r>
+        <w:rPr>
+          <w:sz w:val="24"/>
+          <w:szCs w:val="24"/>
+          <w:lang w:val="el-GR"/>
+        </w:rPr>
+        <w:t xml:space="preserve"> </w:t>
+      </w:r>
+      <w:proofErr w:type="spellStart"/>
+      <w:r>
+        <w:rPr>
+          <w:sz w:val="24"/>
+          <w:szCs w:val="24"/>
+        </w:rPr>
+        <w:t>db</w:t>
+      </w:r>
+      <w:proofErr w:type="spellEnd"/>
+      <w:r>
+        <w:rPr>
+          <w:sz w:val="24"/>
+          <w:szCs w:val="24"/>
+          <w:lang w:val="el-GR"/>
+        </w:rPr>
+        <w:t>:</w:t>
+      </w:r>
+      <w:r>
+        <w:rPr>
+          <w:sz w:val="24"/>
+          <w:szCs w:val="24"/>
+        </w:rPr>
+        <w:t>migrate</w:t>
+      </w:r>
+      <w:r>
+        <w:rPr>
+          <w:sz w:val="24"/>
+          <w:szCs w:val="24"/>
+          <w:lang w:val="el-GR"/>
+        </w:rPr>
+        <w:br/>
+      </w:r>
+      <w:r>
+        <w:rPr>
+          <w:sz w:val="24"/>
+          <w:szCs w:val="24"/>
+          <w:lang w:val="el-GR"/>
+        </w:rPr>
+        <w:br/>
+      </w:r>
+      <w:r>
+        <w:rPr>
+          <w:sz w:val="24"/>
+          <w:szCs w:val="24"/>
+          <w:lang w:val="el-GR"/>
+        </w:rPr>
+        <w:drawing>
+          <wp:inline distT="0" distB="0" distL="0" distR="0" wp14:anchorId="3E50358A" wp14:editId="07F3500B">
+            <wp:extent cx="5943600" cy="978535"/>
+            <wp:effectExtent l="0" t="0" r="0" b="0"/>
+            <wp:docPr id="7" name="Picture 7" descr="Graphical user interface, text, application&#10;&#10;Description automatically generated"/>
+            <wp:cNvGraphicFramePr>
+              <a:graphicFrameLocks xmlns:a="http://schemas.openxmlformats.org/drawingml/2006/main" noChangeAspect="1"/>
+            </wp:cNvGraphicFramePr>
+            <a:graphic xmlns:a="http://schemas.openxmlformats.org/drawingml/2006/main">
+              <a:graphicData uri="http://schemas.openxmlformats.org/drawingml/2006/picture">
+                <pic:pic xmlns:pic="http://schemas.openxmlformats.org/drawingml/2006/picture">
+                  <pic:nvPicPr>
+                    <pic:cNvPr id="7" name="Picture 7" descr="Graphical user interface, text, application&#10;&#10;Description automatically generated"/>
+                    <pic:cNvPicPr/>
+                  </pic:nvPicPr>
+                  <pic:blipFill>
+                    <a:blip r:embed="rId9"/>
+                    <a:stretch>
+                      <a:fillRect/>
+                    </a:stretch>
+                  </pic:blipFill>
+                  <pic:spPr>
+                    <a:xfrm>
+                      <a:off x="0" y="0"/>
+                      <a:ext cx="5943600" cy="978535"/>
+                    </a:xfrm>
+                    <a:prstGeom prst="rect">
+                      <a:avLst/>
+                    </a:prstGeom>
+                  </pic:spPr>
+                </pic:pic>
+              </a:graphicData>
+            </a:graphic>
+          </wp:inline>
+        </w:drawing>
+      </w:r>
+    </w:p>
+    <w:p>
+      <w:pPr>
+        <w:rPr>
+          <w:sz w:val="24"/>
+          <w:szCs w:val="24"/>
+          <w:lang w:val="el-GR"/>
+        </w:rPr>
+      </w:pPr>
+      <w:r>
+        <w:rPr>
+          <w:sz w:val="24"/>
+          <w:szCs w:val="24"/>
+          <w:lang w:val="el-GR"/>
+        </w:rPr>
+        <w:drawing>
+          <wp:inline distT="0" distB="0" distL="0" distR="0" wp14:anchorId="6703748F" wp14:editId="133A5A75">
+            <wp:extent cx="5943600" cy="936625"/>
+            <wp:effectExtent l="0" t="0" r="0" b="0"/>
+            <wp:docPr id="9" name="Picture 9" descr="A screenshot of a computer screen&#10;&#10;Description automatically generated"/>
+            <wp:cNvGraphicFramePr>
+              <a:graphicFrameLocks xmlns:a="http://schemas.openxmlformats.org/drawingml/2006/main" noChangeAspect="1"/>
+            </wp:cNvGraphicFramePr>
+            <a:graphic xmlns:a="http://schemas.openxmlformats.org/drawingml/2006/main">
+              <a:graphicData uri="http://schemas.openxmlformats.org/drawingml/2006/picture">
+                <pic:pic xmlns:pic="http://schemas.openxmlformats.org/drawingml/2006/picture">
+                  <pic:nvPicPr>
+                    <pic:cNvPr id="9" name="Picture 9" descr="A screenshot of a computer screen&#10;&#10;Description automatically generated"/>
+                    <pic:cNvPicPr/>
+                  </pic:nvPicPr>
+                  <pic:blipFill>
+                    <a:blip r:embed="rId10"/>
+                    <a:stretch>
+                      <a:fillRect/>
+                    </a:stretch>
+                  </pic:blipFill>
+                  <pic:spPr>
+                    <a:xfrm>
+                      <a:off x="0" y="0"/>
+                      <a:ext cx="5943600" cy="936625"/>
+                    </a:xfrm>
+                    <a:prstGeom prst="rect">
+                      <a:avLst/>
+                    </a:prstGeom>
+                  </pic:spPr>
+                </pic:pic>
+              </a:graphicData>
+            </a:graphic>
+          </wp:inline>
+        </w:drawing>
+      </w:r>
+    </w:p>
+    <w:p>
+      <w:pPr>
+        <w:rPr>
+          <w:sz w:val="24"/>
+          <w:szCs w:val="24"/>
+          <w:lang w:val="el-GR"/>
+        </w:rPr>
+      </w:pPr>
+    </w:p>
+    <w:p>
+      <w:pPr>
+        <w:rPr>
+          <w:sz w:val="24"/>
+          <w:szCs w:val="24"/>
+          <w:lang w:val="el-GR"/>
+        </w:rPr>
+      </w:pPr>
+      <w:r>
+        <w:rPr>
+          <w:sz w:val="24"/>
+          <w:szCs w:val="24"/>
+          <w:lang w:val="el-GR"/>
+        </w:rPr>
+        <w:lastRenderedPageBreak/>
+        <w:t>Στο</w:t>
+      </w:r>
+      <w:r>
+        <w:rPr>
+          <w:sz w:val="24"/>
+          <w:szCs w:val="24"/>
+        </w:rPr>
+        <w:t xml:space="preserve"> </w:t>
+      </w:r>
+      <w:r>
+        <w:rPr>
+          <w:sz w:val="24"/>
+          <w:szCs w:val="24"/>
+          <w:lang w:val="el-GR"/>
+        </w:rPr>
+        <w:t>αρχείο</w:t>
+      </w:r>
+      <w:r>
+        <w:rPr>
+          <w:sz w:val="24"/>
+          <w:szCs w:val="24"/>
+        </w:rPr>
+        <w:t xml:space="preserve">  </w:t>
+      </w:r>
+      <w:r>
+        <w:rPr>
+          <w:sz w:val="24"/>
+          <w:szCs w:val="24"/>
+        </w:rPr>
+        <w:t>“app/views/photos/</w:t>
+      </w:r>
+      <w:proofErr w:type="spellStart"/>
+      <w:r>
+        <w:rPr>
+          <w:sz w:val="24"/>
+          <w:szCs w:val="24"/>
+        </w:rPr>
+        <w:t>new</w:t>
+      </w:r>
+      <w:r>
+        <w:rPr>
+          <w:sz w:val="24"/>
+          <w:szCs w:val="24"/>
+        </w:rPr>
+        <w:t>.</w:t>
+      </w:r>
+      <w:r>
+        <w:rPr>
+          <w:sz w:val="24"/>
+          <w:szCs w:val="24"/>
+        </w:rPr>
+        <w:t>html</w:t>
+      </w:r>
+      <w:r>
+        <w:rPr>
+          <w:sz w:val="24"/>
+          <w:szCs w:val="24"/>
+        </w:rPr>
+        <w:t>.</w:t>
+      </w:r>
+      <w:r>
+        <w:rPr>
+          <w:sz w:val="24"/>
+          <w:szCs w:val="24"/>
+        </w:rPr>
+        <w:t>haml</w:t>
+      </w:r>
+      <w:proofErr w:type="spellEnd"/>
+      <w:r>
+        <w:rPr>
+          <w:sz w:val="24"/>
+          <w:szCs w:val="24"/>
+        </w:rPr>
+        <w:t xml:space="preserve">” </w:t>
+      </w:r>
+      <w:r>
+        <w:rPr>
+          <w:sz w:val="24"/>
+          <w:szCs w:val="24"/>
+          <w:lang w:val="el-GR"/>
+        </w:rPr>
+        <w:t>προσθέτουμε</w:t>
+      </w:r>
+      <w:r>
+        <w:rPr>
+          <w:sz w:val="24"/>
+          <w:szCs w:val="24"/>
+        </w:rPr>
+        <w:t xml:space="preserve"> </w:t>
+      </w:r>
+      <w:r>
+        <w:rPr>
+          <w:sz w:val="24"/>
+          <w:szCs w:val="24"/>
+          <w:lang w:val="el-GR"/>
+        </w:rPr>
+        <w:t>την</w:t>
+      </w:r>
+      <w:r>
+        <w:rPr>
+          <w:sz w:val="24"/>
+          <w:szCs w:val="24"/>
+        </w:rPr>
+        <w:t xml:space="preserve"> </w:t>
+      </w:r>
+      <w:r>
+        <w:rPr>
+          <w:sz w:val="24"/>
+          <w:szCs w:val="24"/>
+          <w:lang w:val="el-GR"/>
+        </w:rPr>
+        <w:t>παρακάτω</w:t>
+      </w:r>
+      <w:r>
+        <w:rPr>
+          <w:sz w:val="24"/>
+          <w:szCs w:val="24"/>
+        </w:rPr>
+        <w:t xml:space="preserve"> </w:t>
+      </w:r>
+      <w:r>
+        <w:rPr>
+          <w:sz w:val="24"/>
+          <w:szCs w:val="24"/>
+          <w:lang w:val="el-GR"/>
+        </w:rPr>
+        <w:t>γραμμή</w:t>
+      </w:r>
+      <w:r>
+        <w:rPr>
+          <w:sz w:val="24"/>
+          <w:szCs w:val="24"/>
+        </w:rPr>
+        <w:t>:</w:t>
+      </w:r>
+      <w:r>
+        <w:rPr>
+          <w:sz w:val="24"/>
+          <w:szCs w:val="24"/>
+        </w:rPr>
+        <w:br/>
+        <w:t xml:space="preserve">$ %h2 Add a title: #{form.text_field :title, </w:t>
+      </w:r>
+      <w:proofErr w:type="spellStart"/>
+      <w:r>
+        <w:rPr>
+          <w:sz w:val="24"/>
+          <w:szCs w:val="24"/>
+        </w:rPr>
+        <w:t>placeholder:"Look</w:t>
+      </w:r>
+      <w:proofErr w:type="spellEnd"/>
+      <w:r>
+        <w:rPr>
+          <w:sz w:val="24"/>
+          <w:szCs w:val="24"/>
+        </w:rPr>
+        <w:t xml:space="preserve"> at my dog!"}</w:t>
+      </w:r>
+      <w:r>
+        <w:rPr>
+          <w:sz w:val="24"/>
+          <w:szCs w:val="24"/>
+        </w:rPr>
+        <w:br/>
+      </w:r>
+      <w:r>
+        <w:rPr>
+          <w:sz w:val="24"/>
+          <w:szCs w:val="24"/>
+          <w:lang w:val="el-GR"/>
+        </w:rPr>
+        <w:t xml:space="preserve">Συνεπώς, το </w:t>
+      </w:r>
+      <w:r>
+        <w:rPr>
+          <w:sz w:val="24"/>
+          <w:szCs w:val="24"/>
+        </w:rPr>
+        <w:t>prompt</w:t>
+      </w:r>
+      <w:r>
+        <w:rPr>
+          <w:sz w:val="24"/>
+          <w:szCs w:val="24"/>
+          <w:lang w:val="el-GR"/>
+        </w:rPr>
+        <w:t xml:space="preserve"> για το </w:t>
+      </w:r>
+      <w:r>
+        <w:rPr>
+          <w:sz w:val="24"/>
+          <w:szCs w:val="24"/>
+        </w:rPr>
+        <w:t>upload</w:t>
+      </w:r>
+      <w:r>
+        <w:rPr>
+          <w:sz w:val="24"/>
+          <w:szCs w:val="24"/>
+          <w:lang w:val="el-GR"/>
+        </w:rPr>
+        <w:t xml:space="preserve"> φωτογραφίας θα φαίνεται έτσι:</w:t>
+      </w:r>
+      <w:r>
+        <w:rPr>
+          <w:sz w:val="24"/>
+          <w:szCs w:val="24"/>
+          <w:lang w:val="el-GR"/>
+        </w:rPr>
+        <w:br/>
+      </w:r>
+      <w:r>
+        <w:rPr>
+          <w:noProof/>
+          <w:sz w:val="24"/>
+          <w:szCs w:val="24"/>
+          <w:lang w:val="el-GR"/>
+        </w:rPr>
+        <w:drawing>
+          <wp:inline distT="0" distB="0" distL="0" distR="0" wp14:anchorId="4E285767" wp14:editId="74C2B370">
+            <wp:extent cx="4284133" cy="2169886"/>
+            <wp:effectExtent l="0" t="0" r="2540" b="1905"/>
+            <wp:docPr id="2" name="Picture 2" descr="Graphical user interface, application&#10;&#10;Description automatically generated"/>
+            <wp:cNvGraphicFramePr>
+              <a:graphicFrameLocks xmlns:a="http://schemas.openxmlformats.org/drawingml/2006/main" noChangeAspect="1"/>
+            </wp:cNvGraphicFramePr>
+            <a:graphic xmlns:a="http://schemas.openxmlformats.org/drawingml/2006/main">
+              <a:graphicData uri="http://schemas.openxmlformats.org/drawingml/2006/picture">
+                <pic:pic xmlns:pic="http://schemas.openxmlformats.org/drawingml/2006/picture">
+                  <pic:nvPicPr>
+                    <pic:cNvPr id="2" name="Picture 2" descr="Graphical user interface, application&#10;&#10;Description automatically generated"/>
+                    <pic:cNvPicPr/>
+                  </pic:nvPicPr>
+                  <pic:blipFill>
+                    <a:blip r:embed="rId11"/>
+                    <a:stretch>
+                      <a:fillRect/>
+                    </a:stretch>
+                  </pic:blipFill>
+                  <pic:spPr>
+                    <a:xfrm>
+                      <a:off x="0" y="0"/>
+                      <a:ext cx="4344075" cy="2200246"/>
+                    </a:xfrm>
+                    <a:prstGeom prst="rect">
+                      <a:avLst/>
+                    </a:prstGeom>
+                  </pic:spPr>
+                </pic:pic>
+              </a:graphicData>
+            </a:graphic>
+          </wp:inline>
+        </w:drawing>
+      </w:r>
+    </w:p>
+    <w:p>
+      <w:pPr>
+        <w:rPr>
+          <w:sz w:val="24"/>
+          <w:szCs w:val="24"/>
+          <w:lang w:val="el-GR"/>
+        </w:rPr>
+      </w:pPr>
+    </w:p>
+    <w:p>
+      <w:pPr>
+        <w:rPr>
+          <w:sz w:val="24"/>
+          <w:szCs w:val="24"/>
+        </w:rPr>
+      </w:pPr>
+      <w:r>
+        <w:rPr>
+          <w:sz w:val="24"/>
+          <w:szCs w:val="24"/>
+          <w:lang w:val="el-GR"/>
+        </w:rPr>
+        <w:t>Στο</w:t>
+      </w:r>
+      <w:r>
+        <w:rPr>
+          <w:sz w:val="24"/>
+          <w:szCs w:val="24"/>
+          <w:lang w:val="el-GR"/>
+        </w:rPr>
+        <w:t xml:space="preserve"> </w:t>
+      </w:r>
+      <w:r>
+        <w:rPr>
+          <w:sz w:val="24"/>
+          <w:szCs w:val="24"/>
+          <w:lang w:val="el-GR"/>
+        </w:rPr>
+        <w:t>αρχείο</w:t>
+      </w:r>
+      <w:r>
+        <w:rPr>
+          <w:sz w:val="24"/>
+          <w:szCs w:val="24"/>
+          <w:lang w:val="el-GR"/>
+        </w:rPr>
+        <w:t xml:space="preserve"> </w:t>
+      </w:r>
+      <w:r>
+        <w:rPr>
+          <w:sz w:val="24"/>
+          <w:szCs w:val="24"/>
+          <w:lang w:val="el-GR"/>
+        </w:rPr>
+        <w:t>“</w:t>
+      </w:r>
+      <w:r>
+        <w:rPr>
+          <w:sz w:val="24"/>
+          <w:szCs w:val="24"/>
+        </w:rPr>
+        <w:t>app</w:t>
+      </w:r>
+      <w:r>
+        <w:rPr>
+          <w:sz w:val="24"/>
+          <w:szCs w:val="24"/>
+          <w:lang w:val="el-GR"/>
+        </w:rPr>
+        <w:t>/</w:t>
+      </w:r>
+      <w:r>
+        <w:rPr>
+          <w:sz w:val="24"/>
+          <w:szCs w:val="24"/>
+        </w:rPr>
+        <w:t>controllers</w:t>
+      </w:r>
+      <w:r>
+        <w:rPr>
+          <w:sz w:val="24"/>
+          <w:szCs w:val="24"/>
+          <w:lang w:val="el-GR"/>
+        </w:rPr>
+        <w:t>/</w:t>
+      </w:r>
+      <w:r>
+        <w:rPr>
+          <w:sz w:val="24"/>
+          <w:szCs w:val="24"/>
+        </w:rPr>
+        <w:t>photos</w:t>
+      </w:r>
+      <w:r>
+        <w:rPr>
+          <w:sz w:val="24"/>
+          <w:szCs w:val="24"/>
+          <w:lang w:val="el-GR"/>
+        </w:rPr>
+        <w:t>_</w:t>
+      </w:r>
+      <w:r>
+        <w:rPr>
+          <w:sz w:val="24"/>
+          <w:szCs w:val="24"/>
+        </w:rPr>
+        <w:t>controller</w:t>
+      </w:r>
+      <w:r>
+        <w:rPr>
+          <w:sz w:val="24"/>
+          <w:szCs w:val="24"/>
+          <w:lang w:val="el-GR"/>
+        </w:rPr>
+        <w:t>.</w:t>
+      </w:r>
+      <w:proofErr w:type="spellStart"/>
+      <w:r>
+        <w:rPr>
+          <w:sz w:val="24"/>
+          <w:szCs w:val="24"/>
+        </w:rPr>
+        <w:t>rb</w:t>
+      </w:r>
+      <w:proofErr w:type="spellEnd"/>
+      <w:r>
+        <w:rPr>
+          <w:sz w:val="24"/>
+          <w:szCs w:val="24"/>
+          <w:lang w:val="el-GR"/>
+        </w:rPr>
+        <w:t xml:space="preserve">” </w:t>
+      </w:r>
+      <w:r>
+        <w:rPr>
+          <w:sz w:val="24"/>
+          <w:szCs w:val="24"/>
+          <w:lang w:val="el-GR"/>
+        </w:rPr>
+        <w:t>προσθέτουμε</w:t>
+      </w:r>
+      <w:r>
+        <w:rPr>
+          <w:sz w:val="24"/>
+          <w:szCs w:val="24"/>
+          <w:lang w:val="el-GR"/>
+        </w:rPr>
+        <w:t xml:space="preserve"> </w:t>
+      </w:r>
+      <w:r>
+        <w:rPr>
+          <w:sz w:val="24"/>
+          <w:szCs w:val="24"/>
+          <w:lang w:val="el-GR"/>
+        </w:rPr>
+        <w:t>τους</w:t>
+      </w:r>
+      <w:r>
+        <w:rPr>
+          <w:sz w:val="24"/>
+          <w:szCs w:val="24"/>
+          <w:lang w:val="el-GR"/>
+        </w:rPr>
+        <w:t xml:space="preserve"> </w:t>
+      </w:r>
+      <w:r>
+        <w:rPr>
+          <w:sz w:val="24"/>
+          <w:szCs w:val="24"/>
+          <w:lang w:val="el-GR"/>
+        </w:rPr>
+        <w:t>εξής ελέγχους για να αναγκάσουμε το χρήστη να έχει επιλέξει φωτογραφία προς ανέβασμα και να έχει προσθέσει τίτλο πριν του επιτραπεί να προχωρήσει:</w:t>
+      </w:r>
+      <w:r>
+        <w:rPr>
+          <w:sz w:val="24"/>
+          <w:szCs w:val="24"/>
+          <w:lang w:val="el-GR"/>
+        </w:rPr>
+        <w:br/>
+        <w:t xml:space="preserve">$ </w:t>
+      </w:r>
+      <w:r>
+        <w:rPr>
+          <w:sz w:val="24"/>
+          <w:szCs w:val="24"/>
+          <w:lang w:val="el-GR"/>
+        </w:rPr>
+        <w:t>if params[:photo][:image] == nil</w:t>
+      </w:r>
+      <w:r>
+        <w:rPr>
+          <w:sz w:val="24"/>
+          <w:szCs w:val="24"/>
+          <w:lang w:val="el-GR"/>
+        </w:rPr>
+        <w:br/>
+        <w:t>$</w:t>
+      </w:r>
+      <w:r>
+        <w:rPr>
+          <w:sz w:val="24"/>
+          <w:szCs w:val="24"/>
+          <w:lang w:val="el-GR"/>
+        </w:rPr>
+        <w:tab/>
+      </w:r>
+      <w:r>
+        <w:rPr>
+          <w:sz w:val="24"/>
+          <w:szCs w:val="24"/>
+          <w:lang w:val="el-GR"/>
+        </w:rPr>
+        <w:t>flash[:alert] = "Please upload a photo."</w:t>
+      </w:r>
+      <w:r>
+        <w:rPr>
+          <w:sz w:val="24"/>
+          <w:szCs w:val="24"/>
+          <w:lang w:val="el-GR"/>
+        </w:rPr>
+        <w:br/>
+      </w:r>
+      <w:r>
+        <w:rPr>
+          <w:sz w:val="24"/>
+          <w:szCs w:val="24"/>
+        </w:rPr>
+        <w:t>$</w:t>
+      </w:r>
+      <w:r>
+        <w:rPr>
+          <w:sz w:val="24"/>
+          <w:szCs w:val="24"/>
+        </w:rPr>
+        <w:tab/>
+      </w:r>
+      <w:proofErr w:type="spellStart"/>
+      <w:r>
+        <w:rPr>
+          <w:sz w:val="24"/>
+          <w:szCs w:val="24"/>
+        </w:rPr>
+        <w:t>redirect_</w:t>
+      </w:r>
+      <w:proofErr w:type="gramStart"/>
+      <w:r>
+        <w:rPr>
+          <w:sz w:val="24"/>
+          <w:szCs w:val="24"/>
+        </w:rPr>
+        <w:t>to</w:t>
+      </w:r>
+      <w:proofErr w:type="spellEnd"/>
+      <w:r>
+        <w:rPr>
+          <w:sz w:val="24"/>
+          <w:szCs w:val="24"/>
+        </w:rPr>
+        <w:t xml:space="preserve"> :back</w:t>
+      </w:r>
+      <w:proofErr w:type="gramEnd"/>
+      <w:r>
+        <w:rPr>
+          <w:sz w:val="24"/>
+          <w:szCs w:val="24"/>
+        </w:rPr>
+        <w:br/>
+        <w:t xml:space="preserve">$ </w:t>
+      </w:r>
+      <w:proofErr w:type="spellStart"/>
+      <w:r>
+        <w:rPr>
+          <w:sz w:val="24"/>
+          <w:szCs w:val="24"/>
+        </w:rPr>
+        <w:t>elsif</w:t>
+      </w:r>
+      <w:proofErr w:type="spellEnd"/>
+      <w:r>
+        <w:rPr>
+          <w:sz w:val="24"/>
+          <w:szCs w:val="24"/>
+        </w:rPr>
+        <w:t xml:space="preserve"> params[:photo][:title] == ""</w:t>
+      </w:r>
+      <w:r>
+        <w:rPr>
+          <w:sz w:val="24"/>
+          <w:szCs w:val="24"/>
+        </w:rPr>
+        <w:br/>
+        <w:t>$</w:t>
+      </w:r>
+      <w:r>
+        <w:rPr>
+          <w:sz w:val="24"/>
+          <w:szCs w:val="24"/>
+        </w:rPr>
+        <w:tab/>
+        <w:t>flash[:alert] = "You forgot to add a title!"</w:t>
+      </w:r>
+      <w:r>
+        <w:rPr>
+          <w:sz w:val="24"/>
+          <w:szCs w:val="24"/>
+        </w:rPr>
+        <w:br/>
+        <w:t>$</w:t>
+      </w:r>
+      <w:r>
+        <w:rPr>
+          <w:sz w:val="24"/>
+          <w:szCs w:val="24"/>
+        </w:rPr>
+        <w:tab/>
+      </w:r>
+      <w:proofErr w:type="spellStart"/>
+      <w:r>
+        <w:rPr>
+          <w:sz w:val="24"/>
+          <w:szCs w:val="24"/>
+        </w:rPr>
+        <w:t>redirect_to</w:t>
+      </w:r>
+      <w:proofErr w:type="spellEnd"/>
+      <w:r>
+        <w:rPr>
+          <w:sz w:val="24"/>
+          <w:szCs w:val="24"/>
+        </w:rPr>
+        <w:t xml:space="preserve"> :back</w:t>
+      </w:r>
+    </w:p>
+    <w:p>
+      <w:pPr>
+        <w:rPr>
+          <w:sz w:val="24"/>
+          <w:szCs w:val="24"/>
+        </w:rPr>
+      </w:pPr>
+      <w:r>
+        <w:rPr>
+          <w:sz w:val="24"/>
+          <w:szCs w:val="24"/>
+          <w:lang w:val="el-GR"/>
+        </w:rPr>
+        <w:t>Επίσης</w:t>
+      </w:r>
+      <w:r>
+        <w:rPr>
+          <w:sz w:val="24"/>
+          <w:szCs w:val="24"/>
+        </w:rPr>
+        <w:t xml:space="preserve"> </w:t>
+      </w:r>
+      <w:r>
+        <w:rPr>
+          <w:sz w:val="24"/>
+          <w:szCs w:val="24"/>
+          <w:lang w:val="el-GR"/>
+        </w:rPr>
+        <w:t>βάζουμε</w:t>
+      </w:r>
+      <w:r>
+        <w:rPr>
+          <w:sz w:val="24"/>
+          <w:szCs w:val="24"/>
+        </w:rPr>
+        <w:t xml:space="preserve"> </w:t>
+      </w:r>
+      <w:r>
+        <w:rPr>
+          <w:sz w:val="24"/>
+          <w:szCs w:val="24"/>
+          <w:lang w:val="el-GR"/>
+        </w:rPr>
+        <w:t>το</w:t>
+      </w:r>
+      <w:r>
+        <w:rPr>
+          <w:sz w:val="24"/>
+          <w:szCs w:val="24"/>
+        </w:rPr>
+        <w:t xml:space="preserve"> </w:t>
+      </w:r>
+      <w:r>
+        <w:rPr>
+          <w:sz w:val="24"/>
+          <w:szCs w:val="24"/>
+        </w:rPr>
+        <w:t>argument :title</w:t>
+      </w:r>
+      <w:r>
+        <w:rPr>
+          <w:sz w:val="24"/>
+          <w:szCs w:val="24"/>
+        </w:rPr>
+        <w:t xml:space="preserve"> </w:t>
+      </w:r>
+      <w:r>
+        <w:rPr>
+          <w:sz w:val="24"/>
+          <w:szCs w:val="24"/>
+          <w:lang w:val="el-GR"/>
+        </w:rPr>
+        <w:t>στη</w:t>
+      </w:r>
+      <w:r>
+        <w:rPr>
+          <w:sz w:val="24"/>
+          <w:szCs w:val="24"/>
+        </w:rPr>
+        <w:t xml:space="preserve"> </w:t>
+      </w:r>
+      <w:r>
+        <w:rPr>
+          <w:sz w:val="24"/>
+          <w:szCs w:val="24"/>
+          <w:lang w:val="el-GR"/>
+        </w:rPr>
+        <w:t>γραμμή</w:t>
+      </w:r>
+      <w:r>
+        <w:rPr>
+          <w:sz w:val="24"/>
+          <w:szCs w:val="24"/>
+        </w:rPr>
+        <w:t xml:space="preserve"> $ </w:t>
+      </w:r>
+      <w:proofErr w:type="spellStart"/>
+      <w:r>
+        <w:rPr>
+          <w:sz w:val="24"/>
+          <w:szCs w:val="24"/>
+        </w:rPr>
+        <w:t>params.require</w:t>
+      </w:r>
+      <w:proofErr w:type="spellEnd"/>
+      <w:r>
+        <w:rPr>
+          <w:sz w:val="24"/>
+          <w:szCs w:val="24"/>
+        </w:rPr>
+        <w:t>(:photo).permit(:image, :title)</w:t>
+      </w:r>
+      <w:r>
+        <w:rPr>
+          <w:sz w:val="24"/>
+          <w:szCs w:val="24"/>
+        </w:rPr>
+        <w:br/>
+      </w:r>
+      <w:r>
+        <w:rPr>
+          <w:noProof/>
+        </w:rPr>
+        <w:drawing>
+          <wp:inline distT="0" distB="0" distL="0" distR="0" wp14:anchorId="65984C83" wp14:editId="1EBC1A34">
+            <wp:extent cx="4914900" cy="2781300"/>
+            <wp:effectExtent l="0" t="0" r="0" b="0"/>
+            <wp:docPr id="4" name="Picture 4" descr="Text&#10;&#10;Description automatically generated"/>
+            <wp:cNvGraphicFramePr>
+              <a:graphicFrameLocks xmlns:a="http://schemas.openxmlformats.org/drawingml/2006/main" noChangeAspect="1"/>
+            </wp:cNvGraphicFramePr>
+            <a:graphic xmlns:a="http://schemas.openxmlformats.org/drawingml/2006/main">
+              <a:graphicData uri="http://schemas.openxmlformats.org/drawingml/2006/picture">
+                <pic:pic xmlns:pic="http://schemas.openxmlformats.org/drawingml/2006/picture">
+                  <pic:nvPicPr>
+                    <pic:cNvPr id="4" name="Picture 4" descr="Text&#10;&#10;Description automatically generated"/>
+                    <pic:cNvPicPr/>
+                  </pic:nvPicPr>
+                  <pic:blipFill>
+                    <a:blip r:embed="rId12"/>
+                    <a:stretch>
+                      <a:fillRect/>
+                    </a:stretch>
+                  </pic:blipFill>
+                  <pic:spPr>
+                    <a:xfrm>
+                      <a:off x="0" y="0"/>
+                      <a:ext cx="4914900" cy="2781300"/>
+                    </a:xfrm>
+                    <a:prstGeom prst="rect">
+                      <a:avLst/>
+                    </a:prstGeom>
+                  </pic:spPr>
+                </pic:pic>
+              </a:graphicData>
+            </a:graphic>
+          </wp:inline>
+        </w:drawing>
+      </w:r>
+    </w:p>
+    <w:p>
+      <w:pPr>
+        <w:rPr>
+          <w:sz w:val="24"/>
+          <w:szCs w:val="24"/>
+          <w:lang w:val="el-GR"/>
+        </w:rPr>
+      </w:pPr>
+      <w:r>
+        <w:rPr>
+          <w:sz w:val="24"/>
+          <w:szCs w:val="24"/>
+          <w:lang w:val="el-GR"/>
+        </w:rPr>
+        <w:lastRenderedPageBreak/>
+        <w:t>Στο</w:t>
+      </w:r>
+      <w:r>
+        <w:rPr>
+          <w:sz w:val="24"/>
+          <w:szCs w:val="24"/>
+          <w:lang w:val="el-GR"/>
+        </w:rPr>
+        <w:t xml:space="preserve"> </w:t>
+      </w:r>
+      <w:r>
+        <w:rPr>
+          <w:sz w:val="24"/>
+          <w:szCs w:val="24"/>
+          <w:lang w:val="el-GR"/>
+        </w:rPr>
+        <w:t>αρχείο</w:t>
+      </w:r>
+      <w:r>
+        <w:rPr>
+          <w:sz w:val="24"/>
+          <w:szCs w:val="24"/>
+          <w:lang w:val="el-GR"/>
+        </w:rPr>
+        <w:t xml:space="preserve"> “</w:t>
+      </w:r>
+      <w:r>
+        <w:rPr>
+          <w:sz w:val="24"/>
+          <w:szCs w:val="24"/>
+        </w:rPr>
+        <w:t>app</w:t>
+      </w:r>
+      <w:r>
+        <w:rPr>
+          <w:sz w:val="24"/>
+          <w:szCs w:val="24"/>
+          <w:lang w:val="el-GR"/>
+        </w:rPr>
+        <w:t>/</w:t>
+      </w:r>
+      <w:r>
+        <w:rPr>
+          <w:sz w:val="24"/>
+          <w:szCs w:val="24"/>
+        </w:rPr>
+        <w:t>views</w:t>
+      </w:r>
+      <w:r>
+        <w:rPr>
+          <w:sz w:val="24"/>
+          <w:szCs w:val="24"/>
+          <w:lang w:val="el-GR"/>
+        </w:rPr>
+        <w:t>/</w:t>
+      </w:r>
+      <w:r>
+        <w:rPr>
+          <w:sz w:val="24"/>
+          <w:szCs w:val="24"/>
+        </w:rPr>
+        <w:t>users</w:t>
+      </w:r>
+      <w:r>
+        <w:rPr>
+          <w:sz w:val="24"/>
+          <w:szCs w:val="24"/>
+          <w:lang w:val="el-GR"/>
+        </w:rPr>
+        <w:t>/</w:t>
+      </w:r>
+      <w:r>
+        <w:rPr>
+          <w:sz w:val="24"/>
+          <w:szCs w:val="24"/>
+        </w:rPr>
+        <w:t>show</w:t>
+      </w:r>
+      <w:r>
+        <w:rPr>
+          <w:sz w:val="24"/>
+          <w:szCs w:val="24"/>
+          <w:lang w:val="el-GR"/>
+        </w:rPr>
+        <w:t>.</w:t>
+      </w:r>
+      <w:r>
+        <w:rPr>
+          <w:sz w:val="24"/>
+          <w:szCs w:val="24"/>
+        </w:rPr>
+        <w:t>html</w:t>
+      </w:r>
+      <w:r>
+        <w:rPr>
+          <w:sz w:val="24"/>
+          <w:szCs w:val="24"/>
+          <w:lang w:val="el-GR"/>
+        </w:rPr>
+        <w:t>.</w:t>
+      </w:r>
+      <w:proofErr w:type="spellStart"/>
+      <w:r>
+        <w:rPr>
+          <w:sz w:val="24"/>
+          <w:szCs w:val="24"/>
+        </w:rPr>
+        <w:t>haml</w:t>
+      </w:r>
+      <w:proofErr w:type="spellEnd"/>
+      <w:r>
+        <w:rPr>
+          <w:sz w:val="24"/>
+          <w:szCs w:val="24"/>
+          <w:lang w:val="el-GR"/>
+        </w:rPr>
+        <w:t xml:space="preserve">” </w:t>
+      </w:r>
+      <w:r>
+        <w:rPr>
+          <w:sz w:val="24"/>
+          <w:szCs w:val="24"/>
+          <w:lang w:val="el-GR"/>
+        </w:rPr>
+        <w:t>προσθέτουμε</w:t>
+      </w:r>
+      <w:r>
+        <w:rPr>
+          <w:sz w:val="24"/>
+          <w:szCs w:val="24"/>
+          <w:lang w:val="el-GR"/>
+        </w:rPr>
+        <w:t xml:space="preserve"> </w:t>
+      </w:r>
+      <w:r>
+        <w:rPr>
+          <w:sz w:val="24"/>
+          <w:szCs w:val="24"/>
+          <w:lang w:val="el-GR"/>
+        </w:rPr>
+        <w:t>την</w:t>
+      </w:r>
+      <w:r>
+        <w:rPr>
+          <w:sz w:val="24"/>
+          <w:szCs w:val="24"/>
+          <w:lang w:val="el-GR"/>
+        </w:rPr>
+        <w:t xml:space="preserve"> </w:t>
+      </w:r>
+      <w:r>
+        <w:rPr>
+          <w:sz w:val="24"/>
+          <w:szCs w:val="24"/>
+          <w:lang w:val="el-GR"/>
+        </w:rPr>
+        <w:t>εξής</w:t>
+      </w:r>
+      <w:r>
+        <w:rPr>
+          <w:sz w:val="24"/>
+          <w:szCs w:val="24"/>
+          <w:lang w:val="el-GR"/>
+        </w:rPr>
+        <w:t xml:space="preserve"> </w:t>
+      </w:r>
+      <w:r>
+        <w:rPr>
+          <w:sz w:val="24"/>
+          <w:szCs w:val="24"/>
+          <w:lang w:val="el-GR"/>
+        </w:rPr>
+        <w:t>γραμμή</w:t>
+      </w:r>
+      <w:r>
+        <w:rPr>
+          <w:sz w:val="24"/>
+          <w:szCs w:val="24"/>
+          <w:lang w:val="el-GR"/>
+        </w:rPr>
+        <w:t xml:space="preserve"> </w:t>
+      </w:r>
+      <w:r>
+        <w:rPr>
+          <w:sz w:val="24"/>
+          <w:szCs w:val="24"/>
+          <w:lang w:val="el-GR"/>
+        </w:rPr>
+        <w:t>για</w:t>
+      </w:r>
+      <w:r>
+        <w:rPr>
+          <w:sz w:val="24"/>
+          <w:szCs w:val="24"/>
+          <w:lang w:val="el-GR"/>
+        </w:rPr>
+        <w:t xml:space="preserve"> </w:t>
+      </w:r>
+      <w:r>
+        <w:rPr>
+          <w:sz w:val="24"/>
+          <w:szCs w:val="24"/>
+          <w:lang w:val="el-GR"/>
+        </w:rPr>
+        <w:t>να</w:t>
+      </w:r>
+      <w:r>
+        <w:rPr>
+          <w:sz w:val="24"/>
+          <w:szCs w:val="24"/>
+          <w:lang w:val="el-GR"/>
+        </w:rPr>
+        <w:t xml:space="preserve"> </w:t>
+      </w:r>
+      <w:r>
+        <w:rPr>
+          <w:sz w:val="24"/>
+          <w:szCs w:val="24"/>
+          <w:lang w:val="el-GR"/>
+        </w:rPr>
+        <w:t>υποδείξουμε</w:t>
+      </w:r>
+      <w:r>
+        <w:rPr>
+          <w:sz w:val="24"/>
+          <w:szCs w:val="24"/>
+          <w:lang w:val="el-GR"/>
+        </w:rPr>
+        <w:t xml:space="preserve"> </w:t>
+      </w:r>
+      <w:r>
+        <w:rPr>
+          <w:sz w:val="24"/>
+          <w:szCs w:val="24"/>
+          <w:lang w:val="el-GR"/>
+        </w:rPr>
+        <w:t>στον</w:t>
+      </w:r>
+      <w:r>
+        <w:rPr>
+          <w:sz w:val="24"/>
+          <w:szCs w:val="24"/>
+          <w:lang w:val="el-GR"/>
+        </w:rPr>
+        <w:t xml:space="preserve"> </w:t>
+      </w:r>
+      <w:r>
+        <w:rPr>
+          <w:sz w:val="24"/>
+          <w:szCs w:val="24"/>
+          <w:lang w:val="el-GR"/>
+        </w:rPr>
+        <w:t>κώδικά</w:t>
+      </w:r>
+      <w:r>
+        <w:rPr>
+          <w:sz w:val="24"/>
+          <w:szCs w:val="24"/>
+          <w:lang w:val="el-GR"/>
+        </w:rPr>
+        <w:t xml:space="preserve"> </w:t>
+      </w:r>
+      <w:r>
+        <w:rPr>
+          <w:sz w:val="24"/>
+          <w:szCs w:val="24"/>
+          <w:lang w:val="el-GR"/>
+        </w:rPr>
+        <w:t>μας</w:t>
+      </w:r>
+      <w:r>
+        <w:rPr>
+          <w:sz w:val="24"/>
+          <w:szCs w:val="24"/>
+          <w:lang w:val="el-GR"/>
+        </w:rPr>
+        <w:t xml:space="preserve"> </w:t>
+      </w:r>
+      <w:r>
+        <w:rPr>
+          <w:sz w:val="24"/>
+          <w:szCs w:val="24"/>
+          <w:lang w:val="el-GR"/>
+        </w:rPr>
+        <w:t>να</w:t>
+      </w:r>
+      <w:r>
+        <w:rPr>
+          <w:sz w:val="24"/>
+          <w:szCs w:val="24"/>
+          <w:lang w:val="el-GR"/>
+        </w:rPr>
+        <w:t xml:space="preserve"> </w:t>
+      </w:r>
+      <w:r>
+        <w:rPr>
+          <w:sz w:val="24"/>
+          <w:szCs w:val="24"/>
+          <w:lang w:val="el-GR"/>
+        </w:rPr>
+        <w:t>εμφανίζει</w:t>
+      </w:r>
+      <w:r>
+        <w:rPr>
+          <w:sz w:val="24"/>
+          <w:szCs w:val="24"/>
+          <w:lang w:val="el-GR"/>
+        </w:rPr>
+        <w:t xml:space="preserve"> </w:t>
+      </w:r>
+      <w:r>
+        <w:rPr>
+          <w:sz w:val="24"/>
+          <w:szCs w:val="24"/>
+          <w:lang w:val="el-GR"/>
+        </w:rPr>
+        <w:t>τον</w:t>
+      </w:r>
+      <w:r>
+        <w:rPr>
+          <w:sz w:val="24"/>
+          <w:szCs w:val="24"/>
+          <w:lang w:val="el-GR"/>
+        </w:rPr>
+        <w:t xml:space="preserve"> </w:t>
+      </w:r>
+      <w:r>
+        <w:rPr>
+          <w:sz w:val="24"/>
+          <w:szCs w:val="24"/>
+          <w:lang w:val="el-GR"/>
+        </w:rPr>
+        <w:t>τίτλο</w:t>
+      </w:r>
+      <w:r>
+        <w:rPr>
+          <w:sz w:val="24"/>
+          <w:szCs w:val="24"/>
+          <w:lang w:val="el-GR"/>
+        </w:rPr>
+        <w:t xml:space="preserve"> </w:t>
+      </w:r>
+      <w:r>
+        <w:rPr>
+          <w:sz w:val="24"/>
+          <w:szCs w:val="24"/>
+          <w:lang w:val="el-GR"/>
+        </w:rPr>
+        <w:t>κάθε</w:t>
+      </w:r>
+      <w:r>
+        <w:rPr>
+          <w:sz w:val="24"/>
+          <w:szCs w:val="24"/>
+          <w:lang w:val="el-GR"/>
+        </w:rPr>
+        <w:t xml:space="preserve"> </w:t>
+      </w:r>
+      <w:r>
+        <w:rPr>
+          <w:sz w:val="24"/>
+          <w:szCs w:val="24"/>
+          <w:lang w:val="el-GR"/>
+        </w:rPr>
+        <w:t>φωτογραφίας</w:t>
+      </w:r>
+      <w:r>
+        <w:rPr>
+          <w:sz w:val="24"/>
+          <w:szCs w:val="24"/>
+          <w:lang w:val="el-GR"/>
+        </w:rPr>
+        <w:t>:</w:t>
+      </w:r>
+      <w:r>
+        <w:rPr>
+          <w:sz w:val="24"/>
+          <w:szCs w:val="24"/>
+          <w:lang w:val="el-GR"/>
+        </w:rPr>
+        <w:br/>
+        <w:t>$ %</w:t>
+      </w:r>
+      <w:r>
+        <w:rPr>
+          <w:sz w:val="24"/>
+          <w:szCs w:val="24"/>
+        </w:rPr>
+        <w:t>h</w:t>
+      </w:r>
+      <w:r>
+        <w:rPr>
+          <w:sz w:val="24"/>
+          <w:szCs w:val="24"/>
+          <w:lang w:val="el-GR"/>
+        </w:rPr>
+        <w:t xml:space="preserve">2= </w:t>
+      </w:r>
+      <w:r>
+        <w:rPr>
+          <w:sz w:val="24"/>
+          <w:szCs w:val="24"/>
+        </w:rPr>
+        <w:t>photo</w:t>
+      </w:r>
+      <w:r>
+        <w:rPr>
+          <w:sz w:val="24"/>
+          <w:szCs w:val="24"/>
+          <w:lang w:val="el-GR"/>
+        </w:rPr>
+        <w:t>.</w:t>
+      </w:r>
+      <w:r>
+        <w:rPr>
+          <w:sz w:val="24"/>
+          <w:szCs w:val="24"/>
+        </w:rPr>
+        <w:t>title</w:t>
+      </w:r>
+    </w:p>
+    <w:p>
+      <w:pPr>
+        <w:rPr>
+          <w:sz w:val="24"/>
+          <w:szCs w:val="24"/>
+          <w:lang w:val="el-GR"/>
+        </w:rPr>
+      </w:pPr>
+      <w:r>
+        <w:rPr>
+          <w:sz w:val="24"/>
+          <w:szCs w:val="24"/>
+          <w:lang w:val="el-GR"/>
+        </w:rPr>
+        <w:t xml:space="preserve">Επίσης προσθέτουμε την εξής γραμμή για να εμφανίζεται το όνομα και το </w:t>
+      </w:r>
+      <w:r>
+        <w:rPr>
+          <w:sz w:val="24"/>
+          <w:szCs w:val="24"/>
+        </w:rPr>
+        <w:t>catchphrase</w:t>
+      </w:r>
+      <w:r>
+        <w:rPr>
+          <w:sz w:val="24"/>
+          <w:szCs w:val="24"/>
+          <w:lang w:val="el-GR"/>
+        </w:rPr>
+        <w:t xml:space="preserve"> </w:t>
+      </w:r>
+      <w:r>
+        <w:rPr>
+          <w:sz w:val="24"/>
+          <w:szCs w:val="24"/>
+          <w:lang w:val="el-GR"/>
+        </w:rPr>
+        <w:t>της εφαρμογής όσο τη χρησιμοποιούμε:</w:t>
+      </w:r>
+      <w:r>
+        <w:rPr>
+          <w:sz w:val="24"/>
+          <w:szCs w:val="24"/>
+          <w:lang w:val="el-GR"/>
+        </w:rPr>
+        <w:br/>
+        <w:t xml:space="preserve">$ </w:t>
+      </w:r>
+      <w:r>
+        <w:rPr>
+          <w:sz w:val="24"/>
+          <w:szCs w:val="24"/>
+          <w:lang w:val="el-GR"/>
+        </w:rPr>
+        <w:t>%h1.title Treegram - Show off to the world!</w:t>
+      </w:r>
+      <w:r>
+        <w:rPr>
+          <w:sz w:val="24"/>
+          <w:szCs w:val="24"/>
+          <w:lang w:val="el-GR"/>
+        </w:rPr>
+        <w:br/>
+      </w:r>
+      <w:r>
+        <w:rPr>
+          <w:noProof/>
+          <w:sz w:val="24"/>
+          <w:szCs w:val="24"/>
+          <w:lang w:val="el-GR"/>
+        </w:rPr>
+        <w:drawing>
+          <wp:inline distT="0" distB="0" distL="0" distR="0" wp14:anchorId="76C046FD" wp14:editId="4970551D">
+            <wp:extent cx="4448796" cy="1190791"/>
+            <wp:effectExtent l="0" t="0" r="9525" b="9525"/>
+            <wp:docPr id="5" name="Picture 5" descr="Timeline&#10;&#10;Description automatically generated"/>
+            <wp:cNvGraphicFramePr>
+              <a:graphicFrameLocks xmlns:a="http://schemas.openxmlformats.org/drawingml/2006/main" noChangeAspect="1"/>
+            </wp:cNvGraphicFramePr>
+            <a:graphic xmlns:a="http://schemas.openxmlformats.org/drawingml/2006/main">
+              <a:graphicData uri="http://schemas.openxmlformats.org/drawingml/2006/picture">
+                <pic:pic xmlns:pic="http://schemas.openxmlformats.org/drawingml/2006/picture">
+                  <pic:nvPicPr>
+                    <pic:cNvPr id="5" name="Picture 5" descr="Timeline&#10;&#10;Description automatically generated"/>
+                    <pic:cNvPicPr/>
+                  </pic:nvPicPr>
+                  <pic:blipFill>
+                    <a:blip r:embed="rId13"/>
+                    <a:stretch>
+                      <a:fillRect/>
+                    </a:stretch>
+                  </pic:blipFill>
+                  <pic:spPr>
+                    <a:xfrm>
+                      <a:off x="0" y="0"/>
+                      <a:ext cx="4448796" cy="1190791"/>
+                    </a:xfrm>
+                    <a:prstGeom prst="rect">
+                      <a:avLst/>
+                    </a:prstGeom>
+                  </pic:spPr>
+                </pic:pic>
+              </a:graphicData>
+            </a:graphic>
+          </wp:inline>
+        </w:drawing>
+      </w:r>
+    </w:p>
+    <w:p>
+      <w:pPr>
+        <w:rPr>
+          <w:sz w:val="24"/>
+          <w:szCs w:val="24"/>
+          <w:lang w:val="el-GR"/>
+        </w:rPr>
+      </w:pPr>
+      <w:r>
+        <w:rPr>
+          <w:noProof/>
+          <w:sz w:val="24"/>
+          <w:szCs w:val="24"/>
+          <w:lang w:val="el-GR"/>
+        </w:rPr>
+        <w:drawing>
+          <wp:inline distT="0" distB="0" distL="0" distR="0" wp14:anchorId="3A414088" wp14:editId="47B51251">
+            <wp:extent cx="5943600" cy="4248150"/>
+            <wp:effectExtent l="0" t="0" r="0" b="0"/>
+            <wp:docPr id="6" name="Picture 6" descr="Graphical user interface, application&#10;&#10;Description automatically generated"/>
+            <wp:cNvGraphicFramePr>
+              <a:graphicFrameLocks xmlns:a="http://schemas.openxmlformats.org/drawingml/2006/main" noChangeAspect="1"/>
+            </wp:cNvGraphicFramePr>
+            <a:graphic xmlns:a="http://schemas.openxmlformats.org/drawingml/2006/main">
+              <a:graphicData uri="http://schemas.openxmlformats.org/drawingml/2006/picture">
+                <pic:pic xmlns:pic="http://schemas.openxmlformats.org/drawingml/2006/picture">
+                  <pic:nvPicPr>
+                    <pic:cNvPr id="6" name="Picture 6" descr="Graphical user interface, application&#10;&#10;Description automatically generated"/>
+                    <pic:cNvPicPr/>
+                  </pic:nvPicPr>
+                  <pic:blipFill>
+                    <a:blip r:embed="rId14"/>
+                    <a:stretch>
+                      <a:fillRect/>
+                    </a:stretch>
+                  </pic:blipFill>
+                  <pic:spPr>
+                    <a:xfrm>
+                      <a:off x="0" y="0"/>
+                      <a:ext cx="5943600" cy="4248150"/>
+                    </a:xfrm>
+                    <a:prstGeom prst="rect">
+                      <a:avLst/>
+                    </a:prstGeom>
+                  </pic:spPr>
+                </pic:pic>
+              </a:graphicData>
+            </a:graphic>
+          </wp:inline>
+        </w:drawing>
+      </w:r>
     </w:p>
     <w:sectPr>
       <w:pgSz w:w="12240" w:h="15840"/>

</xml_diff>

<commit_message>
updated report and app\views\follows.index.html.haml
</commit_message>
<xml_diff>
--- a/report/Report.docx
+++ b/report/Report.docx
@@ -2430,7 +2430,6 @@
         </w:rPr>
         <w:t>.</w:t>
       </w:r>
-      <w:proofErr w:type="spellStart"/>
       <w:r>
         <w:rPr>
           <w:sz w:val="24"/>
@@ -2438,7 +2437,6 @@
         </w:rPr>
         <w:t>haml</w:t>
       </w:r>
-      <w:proofErr w:type="spellEnd"/>
       <w:r>
         <w:rPr>
           <w:sz w:val="24"/>
@@ -2637,7 +2635,6 @@
         </w:rPr>
         <w:t xml:space="preserve"> </w:t>
       </w:r>
-      <w:proofErr w:type="spellStart"/>
       <w:r>
         <w:rPr>
           <w:sz w:val="24"/>
@@ -2645,7 +2642,6 @@
         </w:rPr>
         <w:t>PhotoController</w:t>
       </w:r>
-      <w:proofErr w:type="spellEnd"/>
       <w:r>
         <w:rPr>
           <w:sz w:val="24"/>
@@ -2757,7 +2753,6 @@
         </w:rPr>
         <w:t xml:space="preserve"> τον διαδραστικό αποσφαλματωτή </w:t>
       </w:r>
-      <w:proofErr w:type="spellStart"/>
       <w:r>
         <w:rPr>
           <w:sz w:val="24"/>
@@ -2765,7 +2760,6 @@
         </w:rPr>
         <w:t>byebug</w:t>
       </w:r>
-      <w:proofErr w:type="spellEnd"/>
       <w:r>
         <w:rPr>
           <w:sz w:val="24"/>
@@ -3046,7 +3040,6 @@
         </w:rPr>
         <w:t xml:space="preserve"> στον </w:t>
       </w:r>
-      <w:proofErr w:type="spellStart"/>
       <w:r>
         <w:rPr>
           <w:sz w:val="24"/>
@@ -3054,7 +3047,6 @@
         </w:rPr>
         <w:t>PhotoController</w:t>
       </w:r>
-      <w:proofErr w:type="spellEnd"/>
       <w:r>
         <w:rPr>
           <w:sz w:val="24"/>
@@ -3215,15 +3207,7 @@
           <w:szCs w:val="24"/>
           <w:lang w:val="el-GR"/>
         </w:rPr>
-        <w:t xml:space="preserve">τις δυο γραμμές κώδικα </w:t>
-      </w:r>
-      <w:r>
-        <w:rPr>
-          <w:sz w:val="24"/>
-          <w:szCs w:val="24"/>
-          <w:lang w:val="el-GR"/>
-        </w:rPr>
-        <w:t>της</w:t>
+        <w:t>τις δυο γραμμές κώδικα της</w:t>
       </w:r>
       <w:r>
         <w:rPr>
@@ -3340,7 +3324,6 @@
         </w:rPr>
         <w:t>.</w:t>
       </w:r>
-      <w:proofErr w:type="spellStart"/>
       <w:r>
         <w:rPr>
           <w:sz w:val="24"/>
@@ -3348,7 +3331,6 @@
         </w:rPr>
         <w:t>rb</w:t>
       </w:r>
-      <w:proofErr w:type="spellEnd"/>
       <w:r>
         <w:rPr>
           <w:sz w:val="24"/>
@@ -3836,7 +3818,6 @@
           </w:rPr>
           <w:t>.</w:t>
         </w:r>
-        <w:proofErr w:type="spellStart"/>
         <w:r>
           <w:rPr>
             <w:rStyle w:val="Hyperlink"/>
@@ -3845,7 +3826,6 @@
           </w:rPr>
           <w:t>rubyonrails</w:t>
         </w:r>
-        <w:proofErr w:type="spellEnd"/>
         <w:r>
           <w:rPr>
             <w:rStyle w:val="Hyperlink"/>
@@ -4314,7 +4294,6 @@
         </w:rPr>
         <w:t xml:space="preserve"> </w:t>
       </w:r>
-      <w:proofErr w:type="spellStart"/>
       <w:r>
         <w:rPr>
           <w:rFonts w:ascii="Consolas" w:hAnsi="Consolas"/>
@@ -4323,7 +4302,6 @@
         </w:rPr>
         <w:t>db</w:t>
       </w:r>
-      <w:proofErr w:type="spellEnd"/>
       <w:r>
         <w:rPr>
           <w:rFonts w:ascii="Consolas" w:hAnsi="Consolas"/>
@@ -4514,7 +4492,6 @@
           <w:rFonts w:ascii="Consolas" w:hAnsi="Consolas"/>
           <w:sz w:val="24"/>
           <w:szCs w:val="24"/>
-          <w:lang w:val="el-GR"/>
         </w:rPr>
       </w:pPr>
       <w:r>
@@ -4529,7 +4506,6 @@
         <w:rPr>
           <w:sz w:val="24"/>
           <w:szCs w:val="24"/>
-          <w:lang w:val="el-GR"/>
         </w:rPr>
         <w:t xml:space="preserve"> </w:t>
       </w:r>
@@ -4545,7 +4521,6 @@
         <w:rPr>
           <w:sz w:val="24"/>
           <w:szCs w:val="24"/>
-          <w:lang w:val="el-GR"/>
         </w:rPr>
         <w:t xml:space="preserve">  “</w:t>
       </w:r>
@@ -4560,7 +4535,6 @@
         <w:rPr>
           <w:sz w:val="24"/>
           <w:szCs w:val="24"/>
-          <w:lang w:val="el-GR"/>
         </w:rPr>
         <w:t>/</w:t>
       </w:r>
@@ -4575,7 +4549,6 @@
         <w:rPr>
           <w:sz w:val="24"/>
           <w:szCs w:val="24"/>
-          <w:lang w:val="el-GR"/>
         </w:rPr>
         <w:t>/</w:t>
       </w:r>
@@ -4592,7 +4565,6 @@
         <w:rPr>
           <w:sz w:val="24"/>
           <w:szCs w:val="24"/>
-          <w:lang w:val="el-GR"/>
         </w:rPr>
         <w:t>/</w:t>
       </w:r>
@@ -4608,7 +4580,6 @@
         <w:rPr>
           <w:sz w:val="24"/>
           <w:szCs w:val="24"/>
-          <w:lang w:val="el-GR"/>
         </w:rPr>
         <w:t>.</w:t>
       </w:r>
@@ -4623,11 +4594,9 @@
         <w:rPr>
           <w:sz w:val="24"/>
           <w:szCs w:val="24"/>
-          <w:lang w:val="el-GR"/>
         </w:rPr>
         <w:t>.</w:t>
       </w:r>
-      <w:proofErr w:type="spellStart"/>
       <w:r>
         <w:rPr>
           <w:sz w:val="24"/>
@@ -4636,12 +4605,10 @@
         <w:t>haml</w:t>
       </w:r>
       <w:bookmarkEnd w:id="6"/>
-      <w:proofErr w:type="spellEnd"/>
-      <w:r>
-        <w:rPr>
-          <w:sz w:val="24"/>
-          <w:szCs w:val="24"/>
-          <w:lang w:val="el-GR"/>
+      <w:r>
+        <w:rPr>
+          <w:sz w:val="24"/>
+          <w:szCs w:val="24"/>
         </w:rPr>
         <w:t xml:space="preserve">” </w:t>
       </w:r>
@@ -4657,23 +4624,29 @@
         <w:rPr>
           <w:sz w:val="24"/>
           <w:szCs w:val="24"/>
-          <w:lang w:val="el-GR"/>
-        </w:rPr>
-        <w:t xml:space="preserve"> </w:t>
-      </w:r>
-      <w:r>
-        <w:rPr>
-          <w:sz w:val="24"/>
-          <w:szCs w:val="24"/>
-          <w:lang w:val="el-GR"/>
-        </w:rPr>
-        <w:t>την</w:t>
-      </w:r>
-      <w:r>
-        <w:rPr>
-          <w:sz w:val="24"/>
-          <w:szCs w:val="24"/>
-          <w:lang w:val="el-GR"/>
+        </w:rPr>
+        <w:t xml:space="preserve"> </w:t>
+      </w:r>
+      <w:r>
+        <w:rPr>
+          <w:sz w:val="24"/>
+          <w:szCs w:val="24"/>
+          <w:lang w:val="el-GR"/>
+        </w:rPr>
+        <w:t>τ</w:t>
+      </w:r>
+      <w:r>
+        <w:rPr>
+          <w:sz w:val="24"/>
+          <w:szCs w:val="24"/>
+          <w:lang w:val="el-GR"/>
+        </w:rPr>
+        <w:t>ις</w:t>
+      </w:r>
+      <w:r>
+        <w:rPr>
+          <w:sz w:val="24"/>
+          <w:szCs w:val="24"/>
         </w:rPr>
         <w:t xml:space="preserve"> </w:t>
       </w:r>
@@ -4689,23 +4662,29 @@
         <w:rPr>
           <w:sz w:val="24"/>
           <w:szCs w:val="24"/>
-          <w:lang w:val="el-GR"/>
-        </w:rPr>
-        <w:t xml:space="preserve"> </w:t>
-      </w:r>
-      <w:r>
-        <w:rPr>
-          <w:sz w:val="24"/>
-          <w:szCs w:val="24"/>
-          <w:lang w:val="el-GR"/>
-        </w:rPr>
-        <w:t>γραμμή</w:t>
-      </w:r>
-      <w:r>
-        <w:rPr>
-          <w:sz w:val="24"/>
-          <w:szCs w:val="24"/>
-          <w:lang w:val="el-GR"/>
+        </w:rPr>
+        <w:t xml:space="preserve"> </w:t>
+      </w:r>
+      <w:r>
+        <w:rPr>
+          <w:sz w:val="24"/>
+          <w:szCs w:val="24"/>
+          <w:lang w:val="el-GR"/>
+        </w:rPr>
+        <w:t>γραμμ</w:t>
+      </w:r>
+      <w:r>
+        <w:rPr>
+          <w:sz w:val="24"/>
+          <w:szCs w:val="24"/>
+          <w:lang w:val="el-GR"/>
+        </w:rPr>
+        <w:t>ές</w:t>
+      </w:r>
+      <w:r>
+        <w:rPr>
+          <w:sz w:val="24"/>
+          <w:szCs w:val="24"/>
         </w:rPr>
         <w:t>:</w:t>
       </w:r>
@@ -4713,7 +4692,6 @@
         <w:rPr>
           <w:sz w:val="24"/>
           <w:szCs w:val="24"/>
-          <w:lang w:val="el-GR"/>
         </w:rPr>
         <w:br/>
       </w:r>
@@ -4722,7 +4700,6 @@
           <w:rFonts w:ascii="Consolas" w:hAnsi="Consolas"/>
           <w:sz w:val="24"/>
           <w:szCs w:val="24"/>
-          <w:lang w:val="el-GR"/>
         </w:rPr>
         <w:t>$ %</w:t>
       </w:r>
@@ -4739,7 +4716,6 @@
           <w:rFonts w:ascii="Consolas" w:hAnsi="Consolas"/>
           <w:sz w:val="24"/>
           <w:szCs w:val="24"/>
-          <w:lang w:val="el-GR"/>
         </w:rPr>
         <w:t xml:space="preserve">2 </w:t>
       </w:r>
@@ -4756,7 +4732,6 @@
           <w:rFonts w:ascii="Consolas" w:hAnsi="Consolas"/>
           <w:sz w:val="24"/>
           <w:szCs w:val="24"/>
-          <w:lang w:val="el-GR"/>
         </w:rPr>
         <w:t xml:space="preserve"> </w:t>
       </w:r>
@@ -4773,7 +4748,6 @@
           <w:rFonts w:ascii="Consolas" w:hAnsi="Consolas"/>
           <w:sz w:val="24"/>
           <w:szCs w:val="24"/>
-          <w:lang w:val="el-GR"/>
         </w:rPr>
         <w:t xml:space="preserve"> </w:t>
       </w:r>
@@ -4790,7 +4764,6 @@
           <w:rFonts w:ascii="Consolas" w:hAnsi="Consolas"/>
           <w:sz w:val="24"/>
           <w:szCs w:val="24"/>
-          <w:lang w:val="el-GR"/>
         </w:rPr>
         <w:t>: #{</w:t>
       </w:r>
@@ -4807,7 +4780,6 @@
           <w:rFonts w:ascii="Consolas" w:hAnsi="Consolas"/>
           <w:sz w:val="24"/>
           <w:szCs w:val="24"/>
-          <w:lang w:val="el-GR"/>
         </w:rPr>
         <w:t>.</w:t>
       </w:r>
@@ -4824,7 +4796,6 @@
           <w:rFonts w:ascii="Consolas" w:hAnsi="Consolas"/>
           <w:sz w:val="24"/>
           <w:szCs w:val="24"/>
-          <w:lang w:val="el-GR"/>
         </w:rPr>
         <w:t>_</w:t>
       </w:r>
@@ -4841,7 +4812,6 @@
           <w:rFonts w:ascii="Consolas" w:hAnsi="Consolas"/>
           <w:sz w:val="24"/>
           <w:szCs w:val="24"/>
-          <w:lang w:val="el-GR"/>
         </w:rPr>
         <w:t xml:space="preserve"> :</w:t>
       </w:r>
@@ -4858,7 +4828,6 @@
           <w:rFonts w:ascii="Consolas" w:hAnsi="Consolas"/>
           <w:sz w:val="24"/>
           <w:szCs w:val="24"/>
-          <w:lang w:val="el-GR"/>
         </w:rPr>
         <w:t xml:space="preserve">, </w:t>
       </w:r>
@@ -4875,7 +4844,6 @@
           <w:rFonts w:ascii="Consolas" w:hAnsi="Consolas"/>
           <w:sz w:val="24"/>
           <w:szCs w:val="24"/>
-          <w:lang w:val="el-GR"/>
         </w:rPr>
         <w:t>:"</w:t>
       </w:r>
@@ -4892,7 +4860,6 @@
           <w:rFonts w:ascii="Consolas" w:hAnsi="Consolas"/>
           <w:sz w:val="24"/>
           <w:szCs w:val="24"/>
-          <w:lang w:val="el-GR"/>
         </w:rPr>
         <w:t xml:space="preserve"> </w:t>
       </w:r>
@@ -4909,7 +4876,6 @@
           <w:rFonts w:ascii="Consolas" w:hAnsi="Consolas"/>
           <w:sz w:val="24"/>
           <w:szCs w:val="24"/>
-          <w:lang w:val="el-GR"/>
         </w:rPr>
         <w:t xml:space="preserve"> </w:t>
       </w:r>
@@ -4926,7 +4892,6 @@
           <w:rFonts w:ascii="Consolas" w:hAnsi="Consolas"/>
           <w:sz w:val="24"/>
           <w:szCs w:val="24"/>
-          <w:lang w:val="el-GR"/>
         </w:rPr>
         <w:t xml:space="preserve"> </w:t>
       </w:r>
@@ -4943,7 +4908,6 @@
           <w:rFonts w:ascii="Consolas" w:hAnsi="Consolas"/>
           <w:sz w:val="24"/>
           <w:szCs w:val="24"/>
-          <w:lang w:val="el-GR"/>
         </w:rPr>
         <w:t>!"}</w:t>
       </w:r>
@@ -4952,17 +4916,62 @@
           <w:rFonts w:ascii="Consolas" w:hAnsi="Consolas"/>
           <w:sz w:val="24"/>
           <w:szCs w:val="24"/>
-          <w:lang w:val="el-GR"/>
         </w:rPr>
         <w:br/>
       </w:r>
       <w:r>
         <w:rPr>
-          <w:sz w:val="24"/>
-          <w:szCs w:val="24"/>
-          <w:lang w:val="el-GR"/>
-        </w:rPr>
-        <w:t xml:space="preserve">Συνεπώς, το </w:t>
+          <w:rFonts w:ascii="Consolas" w:hAnsi="Consolas"/>
+          <w:sz w:val="24"/>
+          <w:szCs w:val="24"/>
+        </w:rPr>
+        <w:t xml:space="preserve">$ </w:t>
+      </w:r>
+      <w:r>
+        <w:rPr>
+          <w:rFonts w:ascii="Consolas" w:hAnsi="Consolas"/>
+          <w:sz w:val="24"/>
+          <w:szCs w:val="24"/>
+        </w:rPr>
+        <w:t>= link_to 'Back to home view', user_path(current_user)</w:t>
+      </w:r>
+      <w:r>
+        <w:rPr>
+          <w:rFonts w:ascii="Consolas" w:hAnsi="Consolas"/>
+          <w:sz w:val="24"/>
+          <w:szCs w:val="24"/>
+        </w:rPr>
+        <w:br/>
+      </w:r>
+      <w:r>
+        <w:rPr>
+          <w:sz w:val="24"/>
+          <w:szCs w:val="24"/>
+          <w:lang w:val="el-GR"/>
+        </w:rPr>
+        <w:t>Συνεπώς</w:t>
+      </w:r>
+      <w:r>
+        <w:rPr>
+          <w:sz w:val="24"/>
+          <w:szCs w:val="24"/>
+        </w:rPr>
+        <w:t xml:space="preserve">, </w:t>
+      </w:r>
+      <w:r>
+        <w:rPr>
+          <w:sz w:val="24"/>
+          <w:szCs w:val="24"/>
+          <w:lang w:val="el-GR"/>
+        </w:rPr>
+        <w:t>το</w:t>
+      </w:r>
+      <w:r>
+        <w:rPr>
+          <w:sz w:val="24"/>
+          <w:szCs w:val="24"/>
+        </w:rPr>
+        <w:t xml:space="preserve"> </w:t>
       </w:r>
       <w:r>
         <w:rPr>
@@ -4975,9 +4984,38 @@
         <w:rPr>
           <w:sz w:val="24"/>
           <w:szCs w:val="24"/>
-          <w:lang w:val="el-GR"/>
-        </w:rPr>
-        <w:t xml:space="preserve"> για το </w:t>
+        </w:rPr>
+        <w:t xml:space="preserve"> </w:t>
+      </w:r>
+      <w:r>
+        <w:rPr>
+          <w:sz w:val="24"/>
+          <w:szCs w:val="24"/>
+          <w:lang w:val="el-GR"/>
+        </w:rPr>
+        <w:t>για</w:t>
+      </w:r>
+      <w:r>
+        <w:rPr>
+          <w:sz w:val="24"/>
+          <w:szCs w:val="24"/>
+        </w:rPr>
+        <w:t xml:space="preserve"> </w:t>
+      </w:r>
+      <w:r>
+        <w:rPr>
+          <w:sz w:val="24"/>
+          <w:szCs w:val="24"/>
+          <w:lang w:val="el-GR"/>
+        </w:rPr>
+        <w:t>το</w:t>
+      </w:r>
+      <w:r>
+        <w:rPr>
+          <w:sz w:val="24"/>
+          <w:szCs w:val="24"/>
+        </w:rPr>
+        <w:t xml:space="preserve"> </w:t>
       </w:r>
       <w:r>
         <w:rPr>
@@ -4990,30 +5028,88 @@
         <w:rPr>
           <w:sz w:val="24"/>
           <w:szCs w:val="24"/>
-          <w:lang w:val="el-GR"/>
-        </w:rPr>
-        <w:t xml:space="preserve"> φωτογραφίας θα φαίνεται έτσι:</w:t>
-      </w:r>
-      <w:r>
-        <w:rPr>
-          <w:sz w:val="24"/>
-          <w:szCs w:val="24"/>
-          <w:lang w:val="el-GR"/>
+        </w:rPr>
+        <w:t xml:space="preserve"> </w:t>
+      </w:r>
+      <w:r>
+        <w:rPr>
+          <w:sz w:val="24"/>
+          <w:szCs w:val="24"/>
+          <w:lang w:val="el-GR"/>
+        </w:rPr>
+        <w:t>φωτογραφίας</w:t>
+      </w:r>
+      <w:r>
+        <w:rPr>
+          <w:sz w:val="24"/>
+          <w:szCs w:val="24"/>
+        </w:rPr>
+        <w:t xml:space="preserve"> </w:t>
+      </w:r>
+      <w:r>
+        <w:rPr>
+          <w:sz w:val="24"/>
+          <w:szCs w:val="24"/>
+          <w:lang w:val="el-GR"/>
+        </w:rPr>
+        <w:t>θα</w:t>
+      </w:r>
+      <w:r>
+        <w:rPr>
+          <w:sz w:val="24"/>
+          <w:szCs w:val="24"/>
+        </w:rPr>
+        <w:t xml:space="preserve"> </w:t>
+      </w:r>
+      <w:r>
+        <w:rPr>
+          <w:sz w:val="24"/>
+          <w:szCs w:val="24"/>
+          <w:lang w:val="el-GR"/>
+        </w:rPr>
+        <w:t>φαίνεται</w:t>
+      </w:r>
+      <w:r>
+        <w:rPr>
+          <w:sz w:val="24"/>
+          <w:szCs w:val="24"/>
+        </w:rPr>
+        <w:t xml:space="preserve"> </w:t>
+      </w:r>
+      <w:r>
+        <w:rPr>
+          <w:sz w:val="24"/>
+          <w:szCs w:val="24"/>
+          <w:lang w:val="el-GR"/>
+        </w:rPr>
+        <w:t>έτσι</w:t>
+      </w:r>
+      <w:r>
+        <w:rPr>
+          <w:sz w:val="24"/>
+          <w:szCs w:val="24"/>
+        </w:rPr>
+        <w:t>:</w:t>
+      </w:r>
+      <w:r>
+        <w:rPr>
+          <w:sz w:val="24"/>
+          <w:szCs w:val="24"/>
         </w:rPr>
         <w:br/>
       </w:r>
       <w:r>
         <w:rPr>
-          <w:noProof/>
+          <w:rFonts w:ascii="Consolas" w:hAnsi="Consolas"/>
           <w:sz w:val="24"/>
           <w:szCs w:val="24"/>
           <w:lang w:val="el-GR"/>
         </w:rPr>
         <w:drawing>
-          <wp:inline distT="0" distB="0" distL="0" distR="0" wp14:anchorId="523CDB4F" wp14:editId="5981E2D3">
-            <wp:extent cx="3276600" cy="1659578"/>
+          <wp:inline distT="0" distB="0" distL="0" distR="0" wp14:anchorId="6B5459E6" wp14:editId="7CEF095A">
+            <wp:extent cx="2743200" cy="1473773"/>
             <wp:effectExtent l="0" t="0" r="0" b="0"/>
-            <wp:docPr id="2" name="Picture 2" descr="Graphical user interface, application&#10;&#10;Description automatically generated"/>
+            <wp:docPr id="4" name="Picture 4" descr="Timeline&#10;&#10;Description automatically generated with low confidence"/>
             <wp:cNvGraphicFramePr>
               <a:graphicFrameLocks xmlns:a="http://schemas.openxmlformats.org/drawingml/2006/main" noChangeAspect="1"/>
             </wp:cNvGraphicFramePr>
@@ -5021,7 +5117,7 @@
               <a:graphicData uri="http://schemas.openxmlformats.org/drawingml/2006/picture">
                 <pic:pic xmlns:pic="http://schemas.openxmlformats.org/drawingml/2006/picture">
                   <pic:nvPicPr>
-                    <pic:cNvPr id="2" name="Picture 2" descr="Graphical user interface, application&#10;&#10;Description automatically generated"/>
+                    <pic:cNvPr id="4" name="Picture 4" descr="Timeline&#10;&#10;Description automatically generated with low confidence"/>
                     <pic:cNvPicPr/>
                   </pic:nvPicPr>
                   <pic:blipFill>
@@ -5033,7 +5129,7 @@
                   <pic:spPr>
                     <a:xfrm>
                       <a:off x="0" y="0"/>
-                      <a:ext cx="3310346" cy="1676670"/>
+                      <a:ext cx="2822643" cy="1516454"/>
                     </a:xfrm>
                     <a:prstGeom prst="rect">
                       <a:avLst/>
@@ -5049,9 +5145,6 @@
     <w:p>
       <w:pPr>
         <w:pStyle w:val="Heading2"/>
-        <w:rPr>
-          <w:lang w:val="el-GR"/>
-        </w:rPr>
       </w:pPr>
     </w:p>
     <w:p>
@@ -5219,7 +5312,6 @@
         </w:rPr>
         <w:t>.</w:t>
       </w:r>
-      <w:proofErr w:type="spellStart"/>
       <w:r>
         <w:rPr>
           <w:sz w:val="24"/>
@@ -5227,7 +5319,6 @@
         </w:rPr>
         <w:t>rb</w:t>
       </w:r>
-      <w:proofErr w:type="spellEnd"/>
       <w:r>
         <w:rPr>
           <w:sz w:val="24"/>
@@ -5337,35 +5428,8 @@
           <w:szCs w:val="24"/>
         </w:rPr>
         <w:tab/>
-      </w:r>
-      <w:proofErr w:type="spellStart"/>
-      <w:r>
-        <w:rPr>
-          <w:rFonts w:ascii="Consolas" w:hAnsi="Consolas"/>
-          <w:sz w:val="24"/>
-          <w:szCs w:val="24"/>
-        </w:rPr>
-        <w:t>redirect_</w:t>
-      </w:r>
-      <w:proofErr w:type="gramStart"/>
-      <w:r>
-        <w:rPr>
-          <w:rFonts w:ascii="Consolas" w:hAnsi="Consolas"/>
-          <w:sz w:val="24"/>
-          <w:szCs w:val="24"/>
-        </w:rPr>
-        <w:t>to</w:t>
-      </w:r>
-      <w:proofErr w:type="spellEnd"/>
-      <w:r>
-        <w:rPr>
-          <w:rFonts w:ascii="Consolas" w:hAnsi="Consolas"/>
-          <w:sz w:val="24"/>
-          <w:szCs w:val="24"/>
-        </w:rPr>
-        <w:t xml:space="preserve"> :back</w:t>
-      </w:r>
-      <w:proofErr w:type="gramEnd"/>
+        <w:t>redirect_to :back</w:t>
+      </w:r>
       <w:r>
         <w:rPr>
           <w:rFonts w:ascii="Consolas" w:hAnsi="Consolas"/>
@@ -5373,25 +5437,7 @@
           <w:szCs w:val="24"/>
         </w:rPr>
         <w:br/>
-        <w:t xml:space="preserve">$ </w:t>
-      </w:r>
-      <w:proofErr w:type="spellStart"/>
-      <w:r>
-        <w:rPr>
-          <w:rFonts w:ascii="Consolas" w:hAnsi="Consolas"/>
-          <w:sz w:val="24"/>
-          <w:szCs w:val="24"/>
-        </w:rPr>
-        <w:t>elsif</w:t>
-      </w:r>
-      <w:proofErr w:type="spellEnd"/>
-      <w:r>
-        <w:rPr>
-          <w:rFonts w:ascii="Consolas" w:hAnsi="Consolas"/>
-          <w:sz w:val="24"/>
-          <w:szCs w:val="24"/>
-        </w:rPr>
-        <w:t xml:space="preserve"> params[:photo][:title] == ""</w:t>
+        <w:t>$ elsif params[:photo][:title] == ""</w:t>
       </w:r>
       <w:r>
         <w:rPr>
@@ -5427,24 +5473,7 @@
           <w:szCs w:val="24"/>
         </w:rPr>
         <w:tab/>
-      </w:r>
-      <w:proofErr w:type="spellStart"/>
-      <w:r>
-        <w:rPr>
-          <w:rFonts w:ascii="Consolas" w:hAnsi="Consolas"/>
-          <w:sz w:val="24"/>
-          <w:szCs w:val="24"/>
-        </w:rPr>
-        <w:t>redirect_to</w:t>
-      </w:r>
-      <w:proofErr w:type="spellEnd"/>
-      <w:r>
-        <w:rPr>
-          <w:rFonts w:ascii="Consolas" w:hAnsi="Consolas"/>
-          <w:sz w:val="24"/>
-          <w:szCs w:val="24"/>
-        </w:rPr>
-        <w:t xml:space="preserve"> :back</w:t>
+        <w:t>redirect_to :back</w:t>
       </w:r>
       <w:r>
         <w:rPr>
@@ -5570,25 +5599,7 @@
           <w:sz w:val="24"/>
           <w:szCs w:val="24"/>
         </w:rPr>
-        <w:t xml:space="preserve">$ </w:t>
-      </w:r>
-      <w:proofErr w:type="spellStart"/>
-      <w:r>
-        <w:rPr>
-          <w:rFonts w:ascii="Consolas" w:hAnsi="Consolas"/>
-          <w:sz w:val="24"/>
-          <w:szCs w:val="24"/>
-        </w:rPr>
-        <w:t>params.require</w:t>
-      </w:r>
-      <w:proofErr w:type="spellEnd"/>
-      <w:r>
-        <w:rPr>
-          <w:rFonts w:ascii="Consolas" w:hAnsi="Consolas"/>
-          <w:sz w:val="24"/>
-          <w:szCs w:val="24"/>
-        </w:rPr>
-        <w:t>(:photo).permit(:image, :title)</w:t>
+        <w:t>$ params.require(:photo).permit(:image, :title)</w:t>
       </w:r>
       <w:r>
         <w:rPr>
@@ -5699,7 +5710,13 @@
         <w:t xml:space="preserve"> </w:t>
       </w:r>
       <w:r>
-        <w:t>users/</w:t>
+        <w:t>users</w:t>
+      </w:r>
+      <w:r>
+        <w:rPr>
+          <w:lang w:val="el-GR"/>
+        </w:rPr>
+        <w:t>/</w:t>
       </w:r>
       <w:r>
         <w:t>show</w:t>
@@ -5821,7 +5838,6 @@
         </w:rPr>
         <w:t>.</w:t>
       </w:r>
-      <w:proofErr w:type="spellStart"/>
       <w:r>
         <w:rPr>
           <w:sz w:val="24"/>
@@ -5829,7 +5845,6 @@
         </w:rPr>
         <w:t>haml</w:t>
       </w:r>
-      <w:proofErr w:type="spellEnd"/>
       <w:r>
         <w:rPr>
           <w:sz w:val="24"/>
@@ -6289,6 +6304,9 @@
         <w:t>2.</w:t>
       </w:r>
       <w:r>
+        <w:rPr>
+          <w:lang w:val="el-GR"/>
+        </w:rPr>
         <w:t>5</w:t>
       </w:r>
       <w:r>
@@ -6392,6 +6410,7 @@
       </w:r>
       <w:r>
         <w:rPr>
+          <w:noProof/>
           <w:sz w:val="24"/>
           <w:szCs w:val="24"/>
           <w:lang w:val="el-GR"/>
@@ -6470,15 +6489,27 @@
     <w:p>
       <w:pPr>
         <w:pStyle w:val="Heading2"/>
+        <w:rPr>
+          <w:lang w:val="el-GR"/>
+        </w:rPr>
       </w:pPr>
       <w:bookmarkStart w:id="11" w:name="_Toc120653686"/>
       <w:r>
+        <w:rPr>
+          <w:lang w:val="el-GR"/>
+        </w:rPr>
         <w:t>3.</w:t>
       </w:r>
       <w:r>
+        <w:rPr>
+          <w:lang w:val="el-GR"/>
+        </w:rPr>
         <w:t>1</w:t>
       </w:r>
       <w:r>
+        <w:rPr>
+          <w:lang w:val="el-GR"/>
+        </w:rPr>
         <w:t xml:space="preserve">. </w:t>
       </w:r>
       <w:r>
@@ -6488,6 +6519,9 @@
         <w:t>Δημιουργία</w:t>
       </w:r>
       <w:r>
+        <w:rPr>
+          <w:lang w:val="el-GR"/>
+        </w:rPr>
         <w:t xml:space="preserve"> </w:t>
       </w:r>
       <w:r>
@@ -6497,12 +6531,18 @@
         <w:t>Μοντέλου</w:t>
       </w:r>
       <w:r>
+        <w:rPr>
+          <w:lang w:val="el-GR"/>
+        </w:rPr>
         <w:t xml:space="preserve"> </w:t>
       </w:r>
       <w:r>
         <w:t>follow</w:t>
       </w:r>
       <w:r>
+        <w:rPr>
+          <w:lang w:val="el-GR"/>
+        </w:rPr>
         <w:t xml:space="preserve"> </w:t>
       </w:r>
       <w:r>
@@ -6512,26 +6552,33 @@
         <w:t>και</w:t>
       </w:r>
       <w:r>
+        <w:rPr>
+          <w:lang w:val="el-GR"/>
+        </w:rPr>
         <w:t xml:space="preserve"> </w:t>
       </w:r>
       <w:r>
         <w:t>Migration</w:t>
       </w:r>
       <w:r>
-        <w:t xml:space="preserve"> </w:t>
-      </w:r>
-      <w:proofErr w:type="spellStart"/>
+        <w:rPr>
+          <w:lang w:val="el-GR"/>
+        </w:rPr>
+        <w:t xml:space="preserve"> </w:t>
+      </w:r>
       <w:r>
         <w:t>create</w:t>
       </w:r>
       <w:r>
+        <w:rPr>
+          <w:lang w:val="el-GR"/>
+        </w:rPr>
         <w:t>_</w:t>
       </w:r>
       <w:r>
         <w:t>follows</w:t>
       </w:r>
       <w:bookmarkEnd w:id="11"/>
-      <w:proofErr w:type="spellEnd"/>
     </w:p>
     <w:p>
       <w:pPr>
@@ -6821,7 +6868,6 @@
         </w:rPr>
         <w:t>/</w:t>
       </w:r>
-      <w:proofErr w:type="spellStart"/>
       <w:r>
         <w:rPr>
           <w:sz w:val="24"/>
@@ -6829,7 +6875,6 @@
         </w:rPr>
         <w:t>db</w:t>
       </w:r>
-      <w:proofErr w:type="spellEnd"/>
       <w:r>
         <w:rPr>
           <w:sz w:val="24"/>
@@ -6898,7 +6943,6 @@
         </w:rPr>
         <w:t>.</w:t>
       </w:r>
-      <w:proofErr w:type="spellStart"/>
       <w:r>
         <w:rPr>
           <w:sz w:val="24"/>
@@ -6906,7 +6950,6 @@
         </w:rPr>
         <w:t>rb</w:t>
       </w:r>
-      <w:proofErr w:type="spellEnd"/>
       <w:r>
         <w:rPr>
           <w:sz w:val="24"/>
@@ -7057,7 +7100,6 @@
         </w:rPr>
         <w:t xml:space="preserve"> και του </w:t>
       </w:r>
-      <w:proofErr w:type="spellStart"/>
       <w:r>
         <w:rPr>
           <w:sz w:val="24"/>
@@ -7065,7 +7107,6 @@
         </w:rPr>
         <w:t>followee</w:t>
       </w:r>
-      <w:proofErr w:type="spellEnd"/>
       <w:r>
         <w:rPr>
           <w:sz w:val="24"/>
@@ -7131,6 +7172,7 @@
       </w:r>
       <w:r>
         <w:rPr>
+          <w:noProof/>
           <w:sz w:val="24"/>
           <w:szCs w:val="24"/>
           <w:lang w:val="el-GR"/>
@@ -7214,7 +7256,6 @@
         </w:rPr>
         <w:t xml:space="preserve"> </w:t>
       </w:r>
-      <w:proofErr w:type="spellStart"/>
       <w:r>
         <w:rPr>
           <w:rFonts w:ascii="Consolas" w:hAnsi="Consolas"/>
@@ -7223,7 +7264,6 @@
         </w:rPr>
         <w:t>db</w:t>
       </w:r>
-      <w:proofErr w:type="spellEnd"/>
       <w:r>
         <w:rPr>
           <w:rFonts w:ascii="Consolas" w:hAnsi="Consolas"/>
@@ -7282,6 +7322,7 @@
       </w:r>
       <w:r>
         <w:rPr>
+          <w:noProof/>
           <w:sz w:val="24"/>
           <w:szCs w:val="24"/>
           <w:lang w:val="el-GR"/>
@@ -7349,6 +7390,7 @@
       </w:r>
       <w:r>
         <w:rPr>
+          <w:noProof/>
           <w:sz w:val="24"/>
           <w:szCs w:val="24"/>
           <w:lang w:val="el-GR"/>
@@ -7393,9 +7435,15 @@
     <w:p>
       <w:pPr>
         <w:pStyle w:val="Heading2"/>
+        <w:rPr>
+          <w:lang w:val="el-GR"/>
+        </w:rPr>
       </w:pPr>
       <w:bookmarkStart w:id="12" w:name="_Toc120653687"/>
       <w:r>
+        <w:rPr>
+          <w:lang w:val="el-GR"/>
+        </w:rPr>
         <w:lastRenderedPageBreak/>
         <w:t>3.</w:t>
       </w:r>
@@ -7406,32 +7454,36 @@
         <w:t>2</w:t>
       </w:r>
       <w:r>
+        <w:rPr>
+          <w:lang w:val="el-GR"/>
+        </w:rPr>
         <w:t xml:space="preserve">. </w:t>
       </w:r>
       <w:r>
         <w:rPr>
           <w:lang w:val="el-GR"/>
         </w:rPr>
-        <w:t>Δημιουργία</w:t>
-      </w:r>
-      <w:r>
-        <w:rPr>
-          <w:lang w:val="el-GR"/>
-        </w:rPr>
-        <w:t xml:space="preserve"> Ελεγκτή</w:t>
-      </w:r>
-      <w:r>
-        <w:t xml:space="preserve"> </w:t>
-      </w:r>
-      <w:proofErr w:type="spellStart"/>
+        <w:t>Δημιουργία Ελεγκτή</w:t>
+      </w:r>
+      <w:r>
+        <w:rPr>
+          <w:lang w:val="el-GR"/>
+        </w:rPr>
+        <w:t xml:space="preserve"> </w:t>
+      </w:r>
       <w:r>
         <w:t>follows</w:t>
       </w:r>
       <w:r>
-        <w:t>_controller</w:t>
+        <w:rPr>
+          <w:lang w:val="el-GR"/>
+        </w:rPr>
+        <w:t>_</w:t>
+      </w:r>
+      <w:r>
+        <w:t>controller</w:t>
       </w:r>
       <w:bookmarkEnd w:id="12"/>
-      <w:proofErr w:type="spellEnd"/>
     </w:p>
     <w:p>
       <w:pPr>
@@ -7754,6 +7806,7 @@
       </w:r>
       <w:r>
         <w:rPr>
+          <w:noProof/>
           <w:sz w:val="24"/>
           <w:szCs w:val="24"/>
         </w:rPr>
@@ -7910,7 +7963,6 @@
         </w:rPr>
         <w:t>.</w:t>
       </w:r>
-      <w:proofErr w:type="spellStart"/>
       <w:r>
         <w:rPr>
           <w:sz w:val="24"/>
@@ -7918,7 +7970,6 @@
         </w:rPr>
         <w:t>rb</w:t>
       </w:r>
-      <w:proofErr w:type="spellEnd"/>
       <w:r>
         <w:rPr>
           <w:sz w:val="24"/>
@@ -7999,6 +8050,7 @@
       </w:r>
       <w:r>
         <w:rPr>
+          <w:noProof/>
           <w:sz w:val="24"/>
           <w:szCs w:val="24"/>
         </w:rPr>
@@ -8193,7 +8245,6 @@
         </w:rPr>
         <w:t>.</w:t>
       </w:r>
-      <w:proofErr w:type="spellStart"/>
       <w:r>
         <w:rPr>
           <w:sz w:val="24"/>
@@ -8201,7 +8252,6 @@
         </w:rPr>
         <w:t>rb</w:t>
       </w:r>
-      <w:proofErr w:type="spellEnd"/>
       <w:r>
         <w:rPr>
           <w:sz w:val="24"/>
@@ -8302,6 +8352,7 @@
       </w:r>
       <w:r>
         <w:rPr>
+          <w:noProof/>
           <w:sz w:val="24"/>
           <w:szCs w:val="24"/>
         </w:rPr>
@@ -8355,6 +8406,9 @@
     <w:p>
       <w:pPr>
         <w:pStyle w:val="Heading2"/>
+        <w:rPr>
+          <w:lang w:val="el-GR"/>
+        </w:rPr>
       </w:pPr>
       <w:bookmarkStart w:id="14" w:name="_Toc120653689"/>
       <w:r>
@@ -8364,6 +8418,9 @@
         <w:t>3.</w:t>
       </w:r>
       <w:r>
+        <w:rPr>
+          <w:lang w:val="el-GR"/>
+        </w:rPr>
         <w:t>4</w:t>
       </w:r>
       <w:r>
@@ -8376,13 +8433,7 @@
         <w:rPr>
           <w:lang w:val="el-GR"/>
         </w:rPr>
-        <w:t xml:space="preserve">Επεξεργασία </w:t>
-      </w:r>
-      <w:r>
-        <w:rPr>
-          <w:lang w:val="el-GR"/>
-        </w:rPr>
-        <w:t>Μοντέλου</w:t>
+        <w:t>Επεξεργασία Μοντέλου</w:t>
       </w:r>
       <w:r>
         <w:rPr>
@@ -8497,7 +8548,6 @@
         </w:rPr>
         <w:t>.</w:t>
       </w:r>
-      <w:proofErr w:type="spellStart"/>
       <w:r>
         <w:rPr>
           <w:sz w:val="24"/>
@@ -8505,7 +8555,6 @@
         </w:rPr>
         <w:t>rb</w:t>
       </w:r>
-      <w:proofErr w:type="spellEnd"/>
       <w:r>
         <w:rPr>
           <w:sz w:val="24"/>
@@ -8656,7 +8705,6 @@
         </w:rPr>
         <w:t>: :</w:t>
       </w:r>
-      <w:proofErr w:type="spellStart"/>
       <w:r>
         <w:rPr>
           <w:rFonts w:ascii="Consolas" w:hAnsi="Consolas"/>
@@ -8665,7 +8713,6 @@
         </w:rPr>
         <w:t>followee</w:t>
       </w:r>
-      <w:proofErr w:type="spellEnd"/>
       <w:r>
         <w:rPr>
           <w:rFonts w:ascii="Consolas" w:hAnsi="Consolas"/>
@@ -8702,6 +8749,7 @@
       </w:r>
       <w:r>
         <w:rPr>
+          <w:noProof/>
           <w:sz w:val="24"/>
           <w:szCs w:val="24"/>
         </w:rPr>
@@ -8757,6 +8805,7 @@
         <w:rPr>
           <w:sz w:val="24"/>
           <w:szCs w:val="24"/>
+          <w:lang w:val="el-GR"/>
         </w:rPr>
       </w:pPr>
       <w:bookmarkStart w:id="15" w:name="_Toc120653690"/>
@@ -8767,6 +8816,9 @@
         <w:t>3.</w:t>
       </w:r>
       <w:r>
+        <w:rPr>
+          <w:lang w:val="el-GR"/>
+        </w:rPr>
         <w:t>5</w:t>
       </w:r>
       <w:r>
@@ -8779,13 +8831,7 @@
         <w:rPr>
           <w:lang w:val="el-GR"/>
         </w:rPr>
-        <w:t xml:space="preserve">Επεξεργασία </w:t>
-      </w:r>
-      <w:r>
-        <w:rPr>
-          <w:lang w:val="el-GR"/>
-        </w:rPr>
-        <w:t>Προβολής</w:t>
+        <w:t>Επεξεργασία Προβολής</w:t>
       </w:r>
       <w:r>
         <w:rPr>
@@ -8938,7 +8984,6 @@
         </w:rPr>
         <w:t>.</w:t>
       </w:r>
-      <w:proofErr w:type="spellStart"/>
       <w:r>
         <w:rPr>
           <w:sz w:val="24"/>
@@ -8946,7 +8991,6 @@
         </w:rPr>
         <w:t>haml</w:t>
       </w:r>
-      <w:proofErr w:type="spellEnd"/>
       <w:r>
         <w:rPr>
           <w:sz w:val="24"/>
@@ -8989,14 +9033,13 @@
       </w:r>
       <w:r>
         <w:rPr>
-          <w:sz w:val="24"/>
-          <w:szCs w:val="24"/>
+          <w:noProof/>
         </w:rPr>
         <w:drawing>
-          <wp:inline distT="0" distB="0" distL="0" distR="0" wp14:anchorId="229A45F1" wp14:editId="1379E16E">
-            <wp:extent cx="5943600" cy="1835785"/>
-            <wp:effectExtent l="0" t="0" r="0" b="0"/>
-            <wp:docPr id="17" name="Picture 17" descr="Text&#10;&#10;Description automatically generated"/>
+          <wp:inline distT="0" distB="0" distL="0" distR="0" wp14:anchorId="441B6196" wp14:editId="76AFB567">
+            <wp:extent cx="5943600" cy="1744345"/>
+            <wp:effectExtent l="0" t="0" r="0" b="8255"/>
+            <wp:docPr id="24" name="Picture 24" descr="Text&#10;&#10;Description automatically generated"/>
             <wp:cNvGraphicFramePr>
               <a:graphicFrameLocks xmlns:a="http://schemas.openxmlformats.org/drawingml/2006/main" noChangeAspect="1"/>
             </wp:cNvGraphicFramePr>
@@ -9004,7 +9047,7 @@
               <a:graphicData uri="http://schemas.openxmlformats.org/drawingml/2006/picture">
                 <pic:pic xmlns:pic="http://schemas.openxmlformats.org/drawingml/2006/picture">
                   <pic:nvPicPr>
-                    <pic:cNvPr id="17" name="Picture 17" descr="Text&#10;&#10;Description automatically generated"/>
+                    <pic:cNvPr id="24" name="Picture 24" descr="Text&#10;&#10;Description automatically generated"/>
                     <pic:cNvPicPr/>
                   </pic:nvPicPr>
                   <pic:blipFill>
@@ -9016,7 +9059,7 @@
                   <pic:spPr>
                     <a:xfrm>
                       <a:off x="0" y="0"/>
-                      <a:ext cx="5943600" cy="1835785"/>
+                      <a:ext cx="5943600" cy="1744345"/>
                     </a:xfrm>
                     <a:prstGeom prst="rect">
                       <a:avLst/>
@@ -9083,12 +9126,10 @@
       <w:r>
         <w:t xml:space="preserve"> </w:t>
       </w:r>
-      <w:proofErr w:type="spellStart"/>
       <w:r>
         <w:t>users_controller</w:t>
       </w:r>
       <w:bookmarkEnd w:id="16"/>
-      <w:proofErr w:type="spellEnd"/>
     </w:p>
     <w:p>
       <w:pPr>
@@ -9171,7 +9212,6 @@
         </w:rPr>
         <w:t>/</w:t>
       </w:r>
-      <w:proofErr w:type="spellStart"/>
       <w:r>
         <w:rPr>
           <w:sz w:val="24"/>
@@ -9207,7 +9247,6 @@
         </w:rPr>
         <w:t>rb</w:t>
       </w:r>
-      <w:proofErr w:type="spellEnd"/>
       <w:r>
         <w:rPr>
           <w:sz w:val="24"/>
@@ -9334,6 +9373,7 @@
       </w:r>
       <w:r>
         <w:rPr>
+          <w:noProof/>
           <w:sz w:val="24"/>
           <w:szCs w:val="24"/>
           <w:lang w:val="el-GR"/>
@@ -9549,7 +9589,6 @@
         </w:rPr>
         <w:t>.</w:t>
       </w:r>
-      <w:proofErr w:type="spellStart"/>
       <w:r>
         <w:rPr>
           <w:sz w:val="24"/>
@@ -9557,7 +9596,6 @@
         </w:rPr>
         <w:t>haml</w:t>
       </w:r>
-      <w:proofErr w:type="spellEnd"/>
       <w:r>
         <w:rPr>
           <w:sz w:val="24"/>
@@ -9616,7 +9654,6 @@
         </w:rPr>
         <w:t xml:space="preserve"> ακολουθεί ο χρήστης (</w:t>
       </w:r>
-      <w:proofErr w:type="spellStart"/>
       <w:r>
         <w:rPr>
           <w:sz w:val="24"/>
@@ -9624,7 +9661,6 @@
         </w:rPr>
         <w:t>folowees</w:t>
       </w:r>
-      <w:proofErr w:type="spellEnd"/>
       <w:r>
         <w:rPr>
           <w:sz w:val="24"/>
@@ -9676,6 +9712,7 @@
       </w:r>
       <w:r>
         <w:rPr>
+          <w:noProof/>
           <w:sz w:val="24"/>
           <w:szCs w:val="24"/>
           <w:lang w:val="el-GR"/>
@@ -9727,6 +9764,9 @@
     <w:p>
       <w:pPr>
         <w:pStyle w:val="Heading2"/>
+        <w:rPr>
+          <w:lang w:val="el-GR"/>
+        </w:rPr>
       </w:pPr>
       <w:bookmarkStart w:id="18" w:name="_Toc120653693"/>
       <w:r>
@@ -9926,6 +9966,7 @@
       </w:r>
       <w:r>
         <w:rPr>
+          <w:noProof/>
           <w:lang w:val="el-GR"/>
         </w:rPr>
         <w:drawing>
@@ -10033,6 +10074,7 @@
       </w:pPr>
       <w:r>
         <w:rPr>
+          <w:noProof/>
           <w:sz w:val="24"/>
           <w:szCs w:val="24"/>
           <w:lang w:val="el-GR"/>
@@ -10185,6 +10227,7 @@
       </w:r>
       <w:r>
         <w:rPr>
+          <w:noProof/>
           <w:sz w:val="24"/>
           <w:szCs w:val="24"/>
           <w:lang w:val="el-GR"/>
@@ -11074,6 +11117,7 @@
   <w:style w:type="character" w:default="1" w:styleId="DefaultParagraphFont">
     <w:name w:val="Default Paragraph Font"/>
     <w:uiPriority w:val="1"/>
+    <w:semiHidden/>
     <w:unhideWhenUsed/>
   </w:style>
   <w:style w:type="table" w:default="1" w:styleId="TableNormal">

</xml_diff>

<commit_message>
added report for question 3
</commit_message>
<xml_diff>
--- a/report/Report.docx
+++ b/report/Report.docx
@@ -4506,6 +4506,7 @@
         <w:rPr>
           <w:sz w:val="24"/>
           <w:szCs w:val="24"/>
+          <w:lang w:val="el-GR"/>
         </w:rPr>
         <w:t xml:space="preserve"> </w:t>
       </w:r>
@@ -4521,6 +4522,7 @@
         <w:rPr>
           <w:sz w:val="24"/>
           <w:szCs w:val="24"/>
+          <w:lang w:val="el-GR"/>
         </w:rPr>
         <w:t xml:space="preserve">  “</w:t>
       </w:r>
@@ -4535,6 +4537,7 @@
         <w:rPr>
           <w:sz w:val="24"/>
           <w:szCs w:val="24"/>
+          <w:lang w:val="el-GR"/>
         </w:rPr>
         <w:t>/</w:t>
       </w:r>
@@ -4549,6 +4552,7 @@
         <w:rPr>
           <w:sz w:val="24"/>
           <w:szCs w:val="24"/>
+          <w:lang w:val="el-GR"/>
         </w:rPr>
         <w:t>/</w:t>
       </w:r>
@@ -4565,6 +4569,7 @@
         <w:rPr>
           <w:sz w:val="24"/>
           <w:szCs w:val="24"/>
+          <w:lang w:val="el-GR"/>
         </w:rPr>
         <w:t>/</w:t>
       </w:r>
@@ -4580,6 +4585,7 @@
         <w:rPr>
           <w:sz w:val="24"/>
           <w:szCs w:val="24"/>
+          <w:lang w:val="el-GR"/>
         </w:rPr>
         <w:t>.</w:t>
       </w:r>
@@ -4594,6 +4600,7 @@
         <w:rPr>
           <w:sz w:val="24"/>
           <w:szCs w:val="24"/>
+          <w:lang w:val="el-GR"/>
         </w:rPr>
         <w:t>.</w:t>
       </w:r>
@@ -4609,6 +4616,7 @@
         <w:rPr>
           <w:sz w:val="24"/>
           <w:szCs w:val="24"/>
+          <w:lang w:val="el-GR"/>
         </w:rPr>
         <w:t xml:space="preserve">” </w:t>
       </w:r>
@@ -4624,6 +4632,7 @@
         <w:rPr>
           <w:sz w:val="24"/>
           <w:szCs w:val="24"/>
+          <w:lang w:val="el-GR"/>
         </w:rPr>
         <w:t xml:space="preserve"> </w:t>
       </w:r>
@@ -4647,6 +4656,7 @@
         <w:rPr>
           <w:sz w:val="24"/>
           <w:szCs w:val="24"/>
+          <w:lang w:val="el-GR"/>
         </w:rPr>
         <w:t xml:space="preserve"> </w:t>
       </w:r>
@@ -4662,6 +4672,7 @@
         <w:rPr>
           <w:sz w:val="24"/>
           <w:szCs w:val="24"/>
+          <w:lang w:val="el-GR"/>
         </w:rPr>
         <w:t xml:space="preserve"> </w:t>
       </w:r>
@@ -4685,6 +4696,7 @@
         <w:rPr>
           <w:sz w:val="24"/>
           <w:szCs w:val="24"/>
+          <w:lang w:val="el-GR"/>
         </w:rPr>
         <w:t>:</w:t>
       </w:r>
@@ -4692,6 +4704,7 @@
         <w:rPr>
           <w:sz w:val="24"/>
           <w:szCs w:val="24"/>
+          <w:lang w:val="el-GR"/>
         </w:rPr>
         <w:br/>
       </w:r>
@@ -4700,6 +4713,7 @@
           <w:rFonts w:ascii="Consolas" w:hAnsi="Consolas"/>
           <w:sz w:val="24"/>
           <w:szCs w:val="24"/>
+          <w:lang w:val="el-GR"/>
         </w:rPr>
         <w:t>$ %</w:t>
       </w:r>
@@ -4716,6 +4730,7 @@
           <w:rFonts w:ascii="Consolas" w:hAnsi="Consolas"/>
           <w:sz w:val="24"/>
           <w:szCs w:val="24"/>
+          <w:lang w:val="el-GR"/>
         </w:rPr>
         <w:t xml:space="preserve">2 </w:t>
       </w:r>
@@ -4732,6 +4747,7 @@
           <w:rFonts w:ascii="Consolas" w:hAnsi="Consolas"/>
           <w:sz w:val="24"/>
           <w:szCs w:val="24"/>
+          <w:lang w:val="el-GR"/>
         </w:rPr>
         <w:t xml:space="preserve"> </w:t>
       </w:r>
@@ -4748,6 +4764,7 @@
           <w:rFonts w:ascii="Consolas" w:hAnsi="Consolas"/>
           <w:sz w:val="24"/>
           <w:szCs w:val="24"/>
+          <w:lang w:val="el-GR"/>
         </w:rPr>
         <w:t xml:space="preserve"> </w:t>
       </w:r>
@@ -4764,6 +4781,7 @@
           <w:rFonts w:ascii="Consolas" w:hAnsi="Consolas"/>
           <w:sz w:val="24"/>
           <w:szCs w:val="24"/>
+          <w:lang w:val="el-GR"/>
         </w:rPr>
         <w:t>: #{</w:t>
       </w:r>
@@ -4780,6 +4798,7 @@
           <w:rFonts w:ascii="Consolas" w:hAnsi="Consolas"/>
           <w:sz w:val="24"/>
           <w:szCs w:val="24"/>
+          <w:lang w:val="el-GR"/>
         </w:rPr>
         <w:t>.</w:t>
       </w:r>
@@ -4796,6 +4815,7 @@
           <w:rFonts w:ascii="Consolas" w:hAnsi="Consolas"/>
           <w:sz w:val="24"/>
           <w:szCs w:val="24"/>
+          <w:lang w:val="el-GR"/>
         </w:rPr>
         <w:t>_</w:t>
       </w:r>
@@ -4812,6 +4832,7 @@
           <w:rFonts w:ascii="Consolas" w:hAnsi="Consolas"/>
           <w:sz w:val="24"/>
           <w:szCs w:val="24"/>
+          <w:lang w:val="el-GR"/>
         </w:rPr>
         <w:t xml:space="preserve"> :</w:t>
       </w:r>
@@ -4828,6 +4849,7 @@
           <w:rFonts w:ascii="Consolas" w:hAnsi="Consolas"/>
           <w:sz w:val="24"/>
           <w:szCs w:val="24"/>
+          <w:lang w:val="el-GR"/>
         </w:rPr>
         <w:t xml:space="preserve">, </w:t>
       </w:r>
@@ -4844,6 +4866,7 @@
           <w:rFonts w:ascii="Consolas" w:hAnsi="Consolas"/>
           <w:sz w:val="24"/>
           <w:szCs w:val="24"/>
+          <w:lang w:val="el-GR"/>
         </w:rPr>
         <w:t>:"</w:t>
       </w:r>
@@ -4860,6 +4883,7 @@
           <w:rFonts w:ascii="Consolas" w:hAnsi="Consolas"/>
           <w:sz w:val="24"/>
           <w:szCs w:val="24"/>
+          <w:lang w:val="el-GR"/>
         </w:rPr>
         <w:t xml:space="preserve"> </w:t>
       </w:r>
@@ -4876,6 +4900,7 @@
           <w:rFonts w:ascii="Consolas" w:hAnsi="Consolas"/>
           <w:sz w:val="24"/>
           <w:szCs w:val="24"/>
+          <w:lang w:val="el-GR"/>
         </w:rPr>
         <w:t xml:space="preserve"> </w:t>
       </w:r>
@@ -4892,6 +4917,7 @@
           <w:rFonts w:ascii="Consolas" w:hAnsi="Consolas"/>
           <w:sz w:val="24"/>
           <w:szCs w:val="24"/>
+          <w:lang w:val="el-GR"/>
         </w:rPr>
         <w:t xml:space="preserve"> </w:t>
       </w:r>
@@ -4908,6 +4934,7 @@
           <w:rFonts w:ascii="Consolas" w:hAnsi="Consolas"/>
           <w:sz w:val="24"/>
           <w:szCs w:val="24"/>
+          <w:lang w:val="el-GR"/>
         </w:rPr>
         <w:t>!"}</w:t>
       </w:r>
@@ -4916,6 +4943,7 @@
           <w:rFonts w:ascii="Consolas" w:hAnsi="Consolas"/>
           <w:sz w:val="24"/>
           <w:szCs w:val="24"/>
+          <w:lang w:val="el-GR"/>
         </w:rPr>
         <w:br/>
       </w:r>
@@ -4925,15 +4953,7 @@
           <w:sz w:val="24"/>
           <w:szCs w:val="24"/>
         </w:rPr>
-        <w:t xml:space="preserve">$ </w:t>
-      </w:r>
-      <w:r>
-        <w:rPr>
-          <w:rFonts w:ascii="Consolas" w:hAnsi="Consolas"/>
-          <w:sz w:val="24"/>
-          <w:szCs w:val="24"/>
-        </w:rPr>
-        <w:t>= link_to 'Back to home view', user_path(current_user)</w:t>
+        <w:t>$ = link_to 'Back to home view', user_path(current_user)</w:t>
       </w:r>
       <w:r>
         <w:rPr>
@@ -5101,6 +5121,7 @@
       <w:r>
         <w:rPr>
           <w:rFonts w:ascii="Consolas" w:hAnsi="Consolas"/>
+          <w:noProof/>
           <w:sz w:val="24"/>
           <w:szCs w:val="24"/>
           <w:lang w:val="el-GR"/>
@@ -5153,27 +5174,11 @@
         <w:rPr>
           <w:sz w:val="24"/>
           <w:szCs w:val="24"/>
-          <w:lang w:val="el-GR"/>
         </w:rPr>
       </w:pPr>
       <w:bookmarkStart w:id="7" w:name="_Toc120653682"/>
       <w:r>
-        <w:rPr>
-          <w:lang w:val="el-GR"/>
-        </w:rPr>
-        <w:t>2.</w:t>
-      </w:r>
-      <w:r>
-        <w:rPr>
-          <w:lang w:val="el-GR"/>
-        </w:rPr>
-        <w:t>3</w:t>
-      </w:r>
-      <w:r>
-        <w:rPr>
-          <w:lang w:val="el-GR"/>
-        </w:rPr>
-        <w:t xml:space="preserve">. </w:t>
+        <w:t xml:space="preserve">2.3. </w:t>
       </w:r>
       <w:r>
         <w:rPr>
@@ -5182,9 +5187,6 @@
         <w:t>Επεξεργασία</w:t>
       </w:r>
       <w:r>
-        <w:rPr>
-          <w:lang w:val="el-GR"/>
-        </w:rPr>
         <w:t xml:space="preserve"> </w:t>
       </w:r>
       <w:r>
@@ -5194,18 +5196,12 @@
         <w:t>Ελεγκτή</w:t>
       </w:r>
       <w:r>
-        <w:rPr>
-          <w:lang w:val="el-GR"/>
-        </w:rPr>
         <w:t xml:space="preserve"> </w:t>
       </w:r>
       <w:r>
         <w:t>photos</w:t>
       </w:r>
       <w:r>
-        <w:rPr>
-          <w:lang w:val="el-GR"/>
-        </w:rPr>
         <w:t>_</w:t>
       </w:r>
       <w:r>
@@ -5232,7 +5228,6 @@
         <w:rPr>
           <w:sz w:val="24"/>
           <w:szCs w:val="24"/>
-          <w:lang w:val="el-GR"/>
         </w:rPr>
         <w:t xml:space="preserve"> </w:t>
       </w:r>
@@ -5248,7 +5243,6 @@
         <w:rPr>
           <w:sz w:val="24"/>
           <w:szCs w:val="24"/>
-          <w:lang w:val="el-GR"/>
         </w:rPr>
         <w:t xml:space="preserve"> “</w:t>
       </w:r>
@@ -5263,7 +5257,6 @@
         <w:rPr>
           <w:sz w:val="24"/>
           <w:szCs w:val="24"/>
-          <w:lang w:val="el-GR"/>
         </w:rPr>
         <w:t>/</w:t>
       </w:r>
@@ -5278,7 +5271,6 @@
         <w:rPr>
           <w:sz w:val="24"/>
           <w:szCs w:val="24"/>
-          <w:lang w:val="el-GR"/>
         </w:rPr>
         <w:t>/</w:t>
       </w:r>
@@ -5293,7 +5285,6 @@
         <w:rPr>
           <w:sz w:val="24"/>
           <w:szCs w:val="24"/>
-          <w:lang w:val="el-GR"/>
         </w:rPr>
         <w:t>_</w:t>
       </w:r>
@@ -5308,7 +5299,6 @@
         <w:rPr>
           <w:sz w:val="24"/>
           <w:szCs w:val="24"/>
-          <w:lang w:val="el-GR"/>
         </w:rPr>
         <w:t>.</w:t>
       </w:r>
@@ -5323,7 +5313,6 @@
         <w:rPr>
           <w:sz w:val="24"/>
           <w:szCs w:val="24"/>
-          <w:lang w:val="el-GR"/>
         </w:rPr>
         <w:t xml:space="preserve">” </w:t>
       </w:r>
@@ -5339,7 +5328,6 @@
         <w:rPr>
           <w:sz w:val="24"/>
           <w:szCs w:val="24"/>
-          <w:lang w:val="el-GR"/>
         </w:rPr>
         <w:t xml:space="preserve"> </w:t>
       </w:r>
@@ -5355,23 +5343,358 @@
         <w:rPr>
           <w:sz w:val="24"/>
           <w:szCs w:val="24"/>
-          <w:lang w:val="el-GR"/>
-        </w:rPr>
-        <w:t xml:space="preserve"> </w:t>
-      </w:r>
-      <w:r>
-        <w:rPr>
-          <w:sz w:val="24"/>
-          <w:szCs w:val="24"/>
-          <w:lang w:val="el-GR"/>
-        </w:rPr>
-        <w:t>εξής ελέγχους, για να αναγκάζεται ο χρήστης να έχει επιλέξει φωτογραφία προς ανέβασμα και να έχει προσθέσει τίτλο, πριν του επιτραπεί να προχωρήσει:</w:t>
-      </w:r>
-      <w:r>
-        <w:rPr>
-          <w:sz w:val="24"/>
-          <w:szCs w:val="24"/>
-          <w:lang w:val="el-GR"/>
+        </w:rPr>
+        <w:t xml:space="preserve"> </w:t>
+      </w:r>
+      <w:r>
+        <w:rPr>
+          <w:sz w:val="24"/>
+          <w:szCs w:val="24"/>
+          <w:lang w:val="el-GR"/>
+        </w:rPr>
+        <w:t>εξής</w:t>
+      </w:r>
+      <w:r>
+        <w:rPr>
+          <w:sz w:val="24"/>
+          <w:szCs w:val="24"/>
+        </w:rPr>
+        <w:t xml:space="preserve"> </w:t>
+      </w:r>
+      <w:r>
+        <w:rPr>
+          <w:sz w:val="24"/>
+          <w:szCs w:val="24"/>
+          <w:lang w:val="el-GR"/>
+        </w:rPr>
+        <w:t>ελέγχους</w:t>
+      </w:r>
+      <w:r>
+        <w:rPr>
+          <w:sz w:val="24"/>
+          <w:szCs w:val="24"/>
+        </w:rPr>
+        <w:t xml:space="preserve">, </w:t>
+      </w:r>
+      <w:r>
+        <w:rPr>
+          <w:sz w:val="24"/>
+          <w:szCs w:val="24"/>
+          <w:lang w:val="el-GR"/>
+        </w:rPr>
+        <w:t>για</w:t>
+      </w:r>
+      <w:r>
+        <w:rPr>
+          <w:sz w:val="24"/>
+          <w:szCs w:val="24"/>
+        </w:rPr>
+        <w:t xml:space="preserve"> </w:t>
+      </w:r>
+      <w:r>
+        <w:rPr>
+          <w:sz w:val="24"/>
+          <w:szCs w:val="24"/>
+          <w:lang w:val="el-GR"/>
+        </w:rPr>
+        <w:t>να</w:t>
+      </w:r>
+      <w:r>
+        <w:rPr>
+          <w:sz w:val="24"/>
+          <w:szCs w:val="24"/>
+        </w:rPr>
+        <w:t xml:space="preserve"> </w:t>
+      </w:r>
+      <w:r>
+        <w:rPr>
+          <w:sz w:val="24"/>
+          <w:szCs w:val="24"/>
+          <w:lang w:val="el-GR"/>
+        </w:rPr>
+        <w:t>αναγκάζεται</w:t>
+      </w:r>
+      <w:r>
+        <w:rPr>
+          <w:sz w:val="24"/>
+          <w:szCs w:val="24"/>
+        </w:rPr>
+        <w:t xml:space="preserve"> </w:t>
+      </w:r>
+      <w:r>
+        <w:rPr>
+          <w:sz w:val="24"/>
+          <w:szCs w:val="24"/>
+          <w:lang w:val="el-GR"/>
+        </w:rPr>
+        <w:t>ο</w:t>
+      </w:r>
+      <w:r>
+        <w:rPr>
+          <w:sz w:val="24"/>
+          <w:szCs w:val="24"/>
+        </w:rPr>
+        <w:t xml:space="preserve"> </w:t>
+      </w:r>
+      <w:r>
+        <w:rPr>
+          <w:sz w:val="24"/>
+          <w:szCs w:val="24"/>
+          <w:lang w:val="el-GR"/>
+        </w:rPr>
+        <w:t>χρήστης</w:t>
+      </w:r>
+      <w:r>
+        <w:rPr>
+          <w:sz w:val="24"/>
+          <w:szCs w:val="24"/>
+        </w:rPr>
+        <w:t xml:space="preserve"> </w:t>
+      </w:r>
+      <w:r>
+        <w:rPr>
+          <w:sz w:val="24"/>
+          <w:szCs w:val="24"/>
+          <w:lang w:val="el-GR"/>
+        </w:rPr>
+        <w:t>να</w:t>
+      </w:r>
+      <w:r>
+        <w:rPr>
+          <w:sz w:val="24"/>
+          <w:szCs w:val="24"/>
+        </w:rPr>
+        <w:t xml:space="preserve"> </w:t>
+      </w:r>
+      <w:r>
+        <w:rPr>
+          <w:sz w:val="24"/>
+          <w:szCs w:val="24"/>
+          <w:lang w:val="el-GR"/>
+        </w:rPr>
+        <w:t>έχει</w:t>
+      </w:r>
+      <w:r>
+        <w:rPr>
+          <w:sz w:val="24"/>
+          <w:szCs w:val="24"/>
+        </w:rPr>
+        <w:t xml:space="preserve"> </w:t>
+      </w:r>
+      <w:r>
+        <w:rPr>
+          <w:sz w:val="24"/>
+          <w:szCs w:val="24"/>
+          <w:lang w:val="el-GR"/>
+        </w:rPr>
+        <w:t>επιλέξει</w:t>
+      </w:r>
+      <w:r>
+        <w:rPr>
+          <w:sz w:val="24"/>
+          <w:szCs w:val="24"/>
+        </w:rPr>
+        <w:t xml:space="preserve"> </w:t>
+      </w:r>
+      <w:r>
+        <w:rPr>
+          <w:sz w:val="24"/>
+          <w:szCs w:val="24"/>
+          <w:lang w:val="el-GR"/>
+        </w:rPr>
+        <w:t>φωτογραφία</w:t>
+      </w:r>
+      <w:r>
+        <w:rPr>
+          <w:sz w:val="24"/>
+          <w:szCs w:val="24"/>
+        </w:rPr>
+        <w:t xml:space="preserve"> </w:t>
+      </w:r>
+      <w:r>
+        <w:rPr>
+          <w:sz w:val="24"/>
+          <w:szCs w:val="24"/>
+          <w:lang w:val="el-GR"/>
+        </w:rPr>
+        <w:t>προς</w:t>
+      </w:r>
+      <w:r>
+        <w:rPr>
+          <w:sz w:val="24"/>
+          <w:szCs w:val="24"/>
+        </w:rPr>
+        <w:t xml:space="preserve"> </w:t>
+      </w:r>
+      <w:r>
+        <w:rPr>
+          <w:sz w:val="24"/>
+          <w:szCs w:val="24"/>
+          <w:lang w:val="el-GR"/>
+        </w:rPr>
+        <w:t>ανέβασμα</w:t>
+      </w:r>
+      <w:r>
+        <w:rPr>
+          <w:sz w:val="24"/>
+          <w:szCs w:val="24"/>
+        </w:rPr>
+        <w:t xml:space="preserve"> </w:t>
+      </w:r>
+      <w:r>
+        <w:rPr>
+          <w:sz w:val="24"/>
+          <w:szCs w:val="24"/>
+          <w:lang w:val="el-GR"/>
+        </w:rPr>
+        <w:t>και</w:t>
+      </w:r>
+      <w:r>
+        <w:rPr>
+          <w:sz w:val="24"/>
+          <w:szCs w:val="24"/>
+        </w:rPr>
+        <w:t xml:space="preserve"> </w:t>
+      </w:r>
+      <w:r>
+        <w:rPr>
+          <w:sz w:val="24"/>
+          <w:szCs w:val="24"/>
+          <w:lang w:val="el-GR"/>
+        </w:rPr>
+        <w:t>να</w:t>
+      </w:r>
+      <w:r>
+        <w:rPr>
+          <w:sz w:val="24"/>
+          <w:szCs w:val="24"/>
+        </w:rPr>
+        <w:t xml:space="preserve"> </w:t>
+      </w:r>
+      <w:r>
+        <w:rPr>
+          <w:sz w:val="24"/>
+          <w:szCs w:val="24"/>
+          <w:lang w:val="el-GR"/>
+        </w:rPr>
+        <w:t>έχει</w:t>
+      </w:r>
+      <w:r>
+        <w:rPr>
+          <w:sz w:val="24"/>
+          <w:szCs w:val="24"/>
+        </w:rPr>
+        <w:t xml:space="preserve"> </w:t>
+      </w:r>
+      <w:r>
+        <w:rPr>
+          <w:sz w:val="24"/>
+          <w:szCs w:val="24"/>
+          <w:lang w:val="el-GR"/>
+        </w:rPr>
+        <w:t>προσθέσει</w:t>
+      </w:r>
+      <w:r>
+        <w:rPr>
+          <w:sz w:val="24"/>
+          <w:szCs w:val="24"/>
+        </w:rPr>
+        <w:t xml:space="preserve"> </w:t>
+      </w:r>
+      <w:r>
+        <w:rPr>
+          <w:sz w:val="24"/>
+          <w:szCs w:val="24"/>
+          <w:lang w:val="el-GR"/>
+        </w:rPr>
+        <w:t>τίτλο</w:t>
+      </w:r>
+      <w:r>
+        <w:rPr>
+          <w:sz w:val="24"/>
+          <w:szCs w:val="24"/>
+        </w:rPr>
+        <w:t xml:space="preserve">, </w:t>
+      </w:r>
+      <w:r>
+        <w:rPr>
+          <w:sz w:val="24"/>
+          <w:szCs w:val="24"/>
+          <w:lang w:val="el-GR"/>
+        </w:rPr>
+        <w:t>πριν</w:t>
+      </w:r>
+      <w:r>
+        <w:rPr>
+          <w:sz w:val="24"/>
+          <w:szCs w:val="24"/>
+        </w:rPr>
+        <w:t xml:space="preserve"> </w:t>
+      </w:r>
+      <w:r>
+        <w:rPr>
+          <w:sz w:val="24"/>
+          <w:szCs w:val="24"/>
+          <w:lang w:val="el-GR"/>
+        </w:rPr>
+        <w:t>του</w:t>
+      </w:r>
+      <w:r>
+        <w:rPr>
+          <w:sz w:val="24"/>
+          <w:szCs w:val="24"/>
+        </w:rPr>
+        <w:t xml:space="preserve"> </w:t>
+      </w:r>
+      <w:r>
+        <w:rPr>
+          <w:sz w:val="24"/>
+          <w:szCs w:val="24"/>
+          <w:lang w:val="el-GR"/>
+        </w:rPr>
+        <w:t>επιτραπεί</w:t>
+      </w:r>
+      <w:r>
+        <w:rPr>
+          <w:sz w:val="24"/>
+          <w:szCs w:val="24"/>
+        </w:rPr>
+        <w:t xml:space="preserve"> </w:t>
+      </w:r>
+      <w:r>
+        <w:rPr>
+          <w:sz w:val="24"/>
+          <w:szCs w:val="24"/>
+          <w:lang w:val="el-GR"/>
+        </w:rPr>
+        <w:t>να</w:t>
+      </w:r>
+      <w:r>
+        <w:rPr>
+          <w:sz w:val="24"/>
+          <w:szCs w:val="24"/>
+        </w:rPr>
+        <w:t xml:space="preserve"> </w:t>
+      </w:r>
+      <w:r>
+        <w:rPr>
+          <w:sz w:val="24"/>
+          <w:szCs w:val="24"/>
+          <w:lang w:val="el-GR"/>
+        </w:rPr>
+        <w:t>προχωρήσει</w:t>
+      </w:r>
+      <w:r>
+        <w:rPr>
+          <w:sz w:val="24"/>
+          <w:szCs w:val="24"/>
+        </w:rPr>
+        <w:t>:</w:t>
+      </w:r>
+      <w:r>
+        <w:rPr>
+          <w:sz w:val="24"/>
+          <w:szCs w:val="24"/>
         </w:rPr>
         <w:br/>
       </w:r>
@@ -5380,7 +5703,6 @@
           <w:rFonts w:ascii="Consolas" w:hAnsi="Consolas"/>
           <w:sz w:val="24"/>
           <w:szCs w:val="24"/>
-          <w:lang w:val="el-GR"/>
         </w:rPr>
         <w:t>$ if params[:photo][:image] == nil</w:t>
       </w:r>
@@ -5389,7 +5711,6 @@
           <w:rFonts w:ascii="Consolas" w:hAnsi="Consolas"/>
           <w:sz w:val="24"/>
           <w:szCs w:val="24"/>
-          <w:lang w:val="el-GR"/>
         </w:rPr>
         <w:br/>
         <w:t>$</w:t>
@@ -5399,7 +5720,6 @@
           <w:rFonts w:ascii="Consolas" w:hAnsi="Consolas"/>
           <w:sz w:val="24"/>
           <w:szCs w:val="24"/>
-          <w:lang w:val="el-GR"/>
         </w:rPr>
         <w:tab/>
         <w:t>flash[:alert] = "Please upload a photo."</w:t>
@@ -5409,7 +5729,6 @@
           <w:rFonts w:ascii="Consolas" w:hAnsi="Consolas"/>
           <w:sz w:val="24"/>
           <w:szCs w:val="24"/>
-          <w:lang w:val="el-GR"/>
         </w:rPr>
         <w:br/>
       </w:r>
@@ -6479,7 +6798,19 @@
         <w:rPr>
           <w:lang w:val="el-GR"/>
         </w:rPr>
-        <w:t xml:space="preserve">Προσθήκη λειτουργίας </w:t>
+        <w:t xml:space="preserve">Προσθήκη </w:t>
+      </w:r>
+      <w:r>
+        <w:rPr>
+          <w:lang w:val="el-GR"/>
+        </w:rPr>
+        <w:t>Λ</w:t>
+      </w:r>
+      <w:r>
+        <w:rPr>
+          <w:lang w:val="el-GR"/>
+        </w:rPr>
+        <w:t xml:space="preserve">ειτουργίας </w:t>
       </w:r>
       <w:r>
         <w:t>follow</w:t>
@@ -10449,8 +10780,3009 @@
         <w:br/>
       </w:r>
     </w:p>
+    <w:p>
+      <w:pPr>
+        <w:pStyle w:val="Heading1"/>
+        <w:rPr>
+          <w:lang w:val="el-GR"/>
+        </w:rPr>
+      </w:pPr>
+      <w:r>
+        <w:rPr>
+          <w:sz w:val="24"/>
+          <w:szCs w:val="24"/>
+          <w:lang w:val="el-GR"/>
+        </w:rPr>
+        <w:br w:type="page"/>
+      </w:r>
+      <w:r>
+        <w:rPr>
+          <w:lang w:val="el-GR"/>
+        </w:rPr>
+        <w:lastRenderedPageBreak/>
+        <w:t>4</w:t>
+      </w:r>
+      <w:r>
+        <w:rPr>
+          <w:lang w:val="el-GR"/>
+        </w:rPr>
+        <w:t xml:space="preserve">. </w:t>
+      </w:r>
+      <w:r>
+        <w:rPr>
+          <w:lang w:val="el-GR"/>
+        </w:rPr>
+        <w:t xml:space="preserve">Προσθήκη </w:t>
+      </w:r>
+      <w:r>
+        <w:rPr>
+          <w:lang w:val="el-GR"/>
+        </w:rPr>
+        <w:t>Λ</w:t>
+      </w:r>
+      <w:r>
+        <w:rPr>
+          <w:lang w:val="el-GR"/>
+        </w:rPr>
+        <w:t xml:space="preserve">ειτουργίας </w:t>
+      </w:r>
+      <w:r>
+        <w:t>comments</w:t>
+      </w:r>
+    </w:p>
+    <w:p>
+      <w:pPr>
+        <w:pStyle w:val="Heading2"/>
+      </w:pPr>
+      <w:r>
+        <w:t>4</w:t>
+      </w:r>
+      <w:r>
+        <w:t xml:space="preserve">.1. </w:t>
+      </w:r>
+      <w:r>
+        <w:rPr>
+          <w:lang w:val="el-GR"/>
+        </w:rPr>
+        <w:t>Δημιουργία</w:t>
+      </w:r>
+      <w:r>
+        <w:t xml:space="preserve"> </w:t>
+      </w:r>
+      <w:r>
+        <w:rPr>
+          <w:lang w:val="el-GR"/>
+        </w:rPr>
+        <w:t>Μοντέλου</w:t>
+      </w:r>
+      <w:r>
+        <w:t xml:space="preserve"> </w:t>
+      </w:r>
+      <w:r>
+        <w:t>comment</w:t>
+      </w:r>
+      <w:r>
+        <w:t xml:space="preserve"> </w:t>
+      </w:r>
+      <w:r>
+        <w:rPr>
+          <w:lang w:val="el-GR"/>
+        </w:rPr>
+        <w:t>και</w:t>
+      </w:r>
+      <w:r>
+        <w:t xml:space="preserve"> </w:t>
+      </w:r>
+      <w:r>
+        <w:t>Migration</w:t>
+      </w:r>
+      <w:r>
+        <w:t xml:space="preserve"> </w:t>
+      </w:r>
+      <w:r>
+        <w:t>create</w:t>
+      </w:r>
+      <w:r>
+        <w:t>_</w:t>
+      </w:r>
+      <w:r>
+        <w:t>comments</w:t>
+      </w:r>
+    </w:p>
+    <w:p>
+      <w:pPr>
+        <w:rPr>
+          <w:rFonts w:ascii="Consolas" w:hAnsi="Consolas"/>
+          <w:sz w:val="24"/>
+          <w:szCs w:val="24"/>
+        </w:rPr>
+      </w:pPr>
+      <w:r>
+        <w:rPr>
+          <w:sz w:val="24"/>
+          <w:szCs w:val="24"/>
+          <w:lang w:val="el-GR"/>
+        </w:rPr>
+        <w:t>Δημιουργούμε</w:t>
+      </w:r>
+      <w:r>
+        <w:rPr>
+          <w:sz w:val="24"/>
+          <w:szCs w:val="24"/>
+          <w:lang w:val="el-GR"/>
+        </w:rPr>
+        <w:t xml:space="preserve"> </w:t>
+      </w:r>
+      <w:r>
+        <w:rPr>
+          <w:sz w:val="24"/>
+          <w:szCs w:val="24"/>
+          <w:lang w:val="el-GR"/>
+        </w:rPr>
+        <w:t>το</w:t>
+      </w:r>
+      <w:r>
+        <w:rPr>
+          <w:sz w:val="24"/>
+          <w:szCs w:val="24"/>
+          <w:lang w:val="el-GR"/>
+        </w:rPr>
+        <w:t xml:space="preserve"> </w:t>
+      </w:r>
+      <w:r>
+        <w:rPr>
+          <w:sz w:val="24"/>
+          <w:szCs w:val="24"/>
+          <w:lang w:val="el-GR"/>
+        </w:rPr>
+        <w:t>μοντέλο</w:t>
+      </w:r>
+      <w:r>
+        <w:rPr>
+          <w:sz w:val="24"/>
+          <w:szCs w:val="24"/>
+          <w:lang w:val="el-GR"/>
+        </w:rPr>
+        <w:t xml:space="preserve"> </w:t>
+      </w:r>
+      <w:r>
+        <w:rPr>
+          <w:sz w:val="24"/>
+          <w:szCs w:val="24"/>
+        </w:rPr>
+        <w:t>follow</w:t>
+      </w:r>
+      <w:r>
+        <w:rPr>
+          <w:sz w:val="24"/>
+          <w:szCs w:val="24"/>
+          <w:lang w:val="el-GR"/>
+        </w:rPr>
+        <w:t xml:space="preserve"> </w:t>
+      </w:r>
+      <w:r>
+        <w:rPr>
+          <w:sz w:val="24"/>
+          <w:szCs w:val="24"/>
+          <w:lang w:val="el-GR"/>
+        </w:rPr>
+        <w:t>με</w:t>
+      </w:r>
+      <w:r>
+        <w:rPr>
+          <w:sz w:val="24"/>
+          <w:szCs w:val="24"/>
+          <w:lang w:val="el-GR"/>
+        </w:rPr>
+        <w:t xml:space="preserve"> </w:t>
+      </w:r>
+      <w:r>
+        <w:rPr>
+          <w:sz w:val="24"/>
+          <w:szCs w:val="24"/>
+          <w:lang w:val="el-GR"/>
+        </w:rPr>
+        <w:t>την παρακάτω εντολή:</w:t>
+      </w:r>
+      <w:r>
+        <w:rPr>
+          <w:sz w:val="24"/>
+          <w:szCs w:val="24"/>
+          <w:lang w:val="el-GR"/>
+        </w:rPr>
+        <w:br/>
+      </w:r>
+      <w:r>
+        <w:rPr>
+          <w:rFonts w:ascii="Consolas" w:hAnsi="Consolas"/>
+          <w:sz w:val="24"/>
+          <w:szCs w:val="24"/>
+          <w:lang w:val="el-GR"/>
+        </w:rPr>
+        <w:t xml:space="preserve">$ </w:t>
+      </w:r>
+      <w:r>
+        <w:rPr>
+          <w:rFonts w:ascii="Consolas" w:hAnsi="Consolas"/>
+          <w:sz w:val="24"/>
+          <w:szCs w:val="24"/>
+        </w:rPr>
+        <w:t>rails</w:t>
+      </w:r>
+      <w:r>
+        <w:rPr>
+          <w:rFonts w:ascii="Consolas" w:hAnsi="Consolas"/>
+          <w:sz w:val="24"/>
+          <w:szCs w:val="24"/>
+          <w:lang w:val="el-GR"/>
+        </w:rPr>
+        <w:t xml:space="preserve"> </w:t>
+      </w:r>
+      <w:r>
+        <w:rPr>
+          <w:rFonts w:ascii="Consolas" w:hAnsi="Consolas"/>
+          <w:sz w:val="24"/>
+          <w:szCs w:val="24"/>
+        </w:rPr>
+        <w:t>generate</w:t>
+      </w:r>
+      <w:r>
+        <w:rPr>
+          <w:rFonts w:ascii="Consolas" w:hAnsi="Consolas"/>
+          <w:sz w:val="24"/>
+          <w:szCs w:val="24"/>
+          <w:lang w:val="el-GR"/>
+        </w:rPr>
+        <w:t xml:space="preserve"> </w:t>
+      </w:r>
+      <w:r>
+        <w:rPr>
+          <w:rFonts w:ascii="Consolas" w:hAnsi="Consolas"/>
+          <w:sz w:val="24"/>
+          <w:szCs w:val="24"/>
+        </w:rPr>
+        <w:t>model</w:t>
+      </w:r>
+      <w:r>
+        <w:rPr>
+          <w:rFonts w:ascii="Consolas" w:hAnsi="Consolas"/>
+          <w:sz w:val="24"/>
+          <w:szCs w:val="24"/>
+          <w:lang w:val="el-GR"/>
+        </w:rPr>
+        <w:t xml:space="preserve"> </w:t>
+      </w:r>
+      <w:r>
+        <w:rPr>
+          <w:rFonts w:ascii="Consolas" w:hAnsi="Consolas"/>
+          <w:sz w:val="24"/>
+          <w:szCs w:val="24"/>
+        </w:rPr>
+        <w:t>comment</w:t>
+      </w:r>
+      <w:r>
+        <w:rPr>
+          <w:rFonts w:ascii="Consolas" w:hAnsi="Consolas"/>
+          <w:sz w:val="24"/>
+          <w:szCs w:val="24"/>
+        </w:rPr>
+        <w:br/>
+      </w:r>
+      <w:r>
+        <w:rPr>
+          <w:rFonts w:cstheme="minorHAnsi"/>
+          <w:sz w:val="24"/>
+          <w:szCs w:val="24"/>
+          <w:lang w:val="el-GR"/>
+        </w:rPr>
+        <w:drawing>
+          <wp:inline distT="0" distB="0" distL="0" distR="0" wp14:anchorId="035D614B" wp14:editId="65EA2B40">
+            <wp:extent cx="5935980" cy="1278255"/>
+            <wp:effectExtent l="0" t="0" r="7620" b="0"/>
+            <wp:docPr id="22" name="Picture 22"/>
+            <wp:cNvGraphicFramePr>
+              <a:graphicFrameLocks xmlns:a="http://schemas.openxmlformats.org/drawingml/2006/main" noChangeAspect="1"/>
+            </wp:cNvGraphicFramePr>
+            <a:graphic xmlns:a="http://schemas.openxmlformats.org/drawingml/2006/main">
+              <a:graphicData uri="http://schemas.openxmlformats.org/drawingml/2006/picture">
+                <pic:pic xmlns:pic="http://schemas.openxmlformats.org/drawingml/2006/picture">
+                  <pic:nvPicPr>
+                    <pic:cNvPr id="1" name=""/>
+                    <pic:cNvPicPr/>
+                  </pic:nvPicPr>
+                  <pic:blipFill rotWithShape="1">
+                    <a:blip r:embed="rId34"/>
+                    <a:srcRect l="128"/>
+                    <a:stretch/>
+                  </pic:blipFill>
+                  <pic:spPr bwMode="auto">
+                    <a:xfrm>
+                      <a:off x="0" y="0"/>
+                      <a:ext cx="5935980" cy="1278255"/>
+                    </a:xfrm>
+                    <a:prstGeom prst="rect">
+                      <a:avLst/>
+                    </a:prstGeom>
+                    <a:ln>
+                      <a:noFill/>
+                    </a:ln>
+                    <a:extLst>
+                      <a:ext uri="{53640926-AAD7-44D8-BBD7-CCE9431645EC}">
+                        <a14:shadowObscured xmlns:a14="http://schemas.microsoft.com/office/drawing/2010/main"/>
+                      </a:ext>
+                    </a:extLst>
+                  </pic:spPr>
+                </pic:pic>
+              </a:graphicData>
+            </a:graphic>
+          </wp:inline>
+        </w:drawing>
+      </w:r>
+    </w:p>
+    <w:p>
+      <w:pPr>
+        <w:rPr>
+          <w:sz w:val="24"/>
+          <w:szCs w:val="24"/>
+          <w:lang w:val="el-GR"/>
+        </w:rPr>
+      </w:pPr>
+      <w:r>
+        <w:rPr>
+          <w:rFonts w:cstheme="minorHAnsi"/>
+          <w:sz w:val="24"/>
+          <w:szCs w:val="24"/>
+          <w:lang w:val="el-GR"/>
+        </w:rPr>
+        <w:t xml:space="preserve">Έπειτα </w:t>
+      </w:r>
+      <w:r>
+        <w:rPr>
+          <w:sz w:val="24"/>
+          <w:szCs w:val="24"/>
+          <w:lang w:val="el-GR"/>
+        </w:rPr>
+        <w:t>στο</w:t>
+      </w:r>
+      <w:r>
+        <w:rPr>
+          <w:sz w:val="24"/>
+          <w:szCs w:val="24"/>
+          <w:lang w:val="el-GR"/>
+        </w:rPr>
+        <w:t xml:space="preserve"> </w:t>
+      </w:r>
+      <w:r>
+        <w:rPr>
+          <w:sz w:val="24"/>
+          <w:szCs w:val="24"/>
+          <w:lang w:val="el-GR"/>
+        </w:rPr>
+        <w:t>αρχείο</w:t>
+      </w:r>
+      <w:r>
+        <w:rPr>
+          <w:sz w:val="24"/>
+          <w:szCs w:val="24"/>
+          <w:lang w:val="el-GR"/>
+        </w:rPr>
+        <w:t xml:space="preserve"> “</w:t>
+      </w:r>
+      <w:r>
+        <w:rPr>
+          <w:sz w:val="24"/>
+          <w:szCs w:val="24"/>
+        </w:rPr>
+        <w:t>app</w:t>
+      </w:r>
+      <w:r>
+        <w:rPr>
+          <w:sz w:val="24"/>
+          <w:szCs w:val="24"/>
+          <w:lang w:val="el-GR"/>
+        </w:rPr>
+        <w:t>/</w:t>
+      </w:r>
+      <w:r>
+        <w:rPr>
+          <w:sz w:val="24"/>
+          <w:szCs w:val="24"/>
+        </w:rPr>
+        <w:t>db</w:t>
+      </w:r>
+      <w:r>
+        <w:rPr>
+          <w:sz w:val="24"/>
+          <w:szCs w:val="24"/>
+          <w:lang w:val="el-GR"/>
+        </w:rPr>
+        <w:t>/</w:t>
+      </w:r>
+      <w:r>
+        <w:rPr>
+          <w:sz w:val="24"/>
+          <w:szCs w:val="24"/>
+        </w:rPr>
+        <w:t>migrate</w:t>
+      </w:r>
+      <w:r>
+        <w:rPr>
+          <w:sz w:val="24"/>
+          <w:szCs w:val="24"/>
+          <w:lang w:val="el-GR"/>
+        </w:rPr>
+        <w:t>/</w:t>
+      </w:r>
+      <w:r>
+        <w:rPr>
+          <w:sz w:val="24"/>
+          <w:szCs w:val="24"/>
+        </w:rPr>
+        <w:t>TIMESTAMP</w:t>
+      </w:r>
+      <w:r>
+        <w:rPr>
+          <w:sz w:val="24"/>
+          <w:szCs w:val="24"/>
+          <w:lang w:val="el-GR"/>
+        </w:rPr>
+        <w:t>_</w:t>
+      </w:r>
+      <w:r>
+        <w:rPr>
+          <w:sz w:val="24"/>
+          <w:szCs w:val="24"/>
+        </w:rPr>
+        <w:t>create</w:t>
+      </w:r>
+      <w:r>
+        <w:rPr>
+          <w:sz w:val="24"/>
+          <w:szCs w:val="24"/>
+          <w:lang w:val="el-GR"/>
+        </w:rPr>
+        <w:t>_</w:t>
+      </w:r>
+      <w:r>
+        <w:rPr>
+          <w:sz w:val="24"/>
+          <w:szCs w:val="24"/>
+        </w:rPr>
+        <w:t>comments</w:t>
+      </w:r>
+      <w:r>
+        <w:rPr>
+          <w:sz w:val="24"/>
+          <w:szCs w:val="24"/>
+          <w:lang w:val="el-GR"/>
+        </w:rPr>
+        <w:t>.</w:t>
+      </w:r>
+      <w:r>
+        <w:rPr>
+          <w:sz w:val="24"/>
+          <w:szCs w:val="24"/>
+        </w:rPr>
+        <w:t>rb</w:t>
+      </w:r>
+      <w:r>
+        <w:rPr>
+          <w:sz w:val="24"/>
+          <w:szCs w:val="24"/>
+          <w:lang w:val="el-GR"/>
+        </w:rPr>
+        <w:t xml:space="preserve">” </w:t>
+      </w:r>
+      <w:r>
+        <w:rPr>
+          <w:sz w:val="24"/>
+          <w:szCs w:val="24"/>
+          <w:lang w:val="el-GR"/>
+        </w:rPr>
+        <w:t>ορίζουμε τη δομή του πίνακα με</w:t>
+      </w:r>
+      <w:r>
+        <w:rPr>
+          <w:sz w:val="24"/>
+          <w:szCs w:val="24"/>
+          <w:lang w:val="el-GR"/>
+        </w:rPr>
+        <w:t xml:space="preserve"> </w:t>
+      </w:r>
+      <w:r>
+        <w:rPr>
+          <w:sz w:val="24"/>
+          <w:szCs w:val="24"/>
+          <w:lang w:val="el-GR"/>
+        </w:rPr>
+        <w:t>τα</w:t>
+      </w:r>
+      <w:r>
+        <w:rPr>
+          <w:sz w:val="24"/>
+          <w:szCs w:val="24"/>
+          <w:lang w:val="el-GR"/>
+        </w:rPr>
+        <w:t xml:space="preserve"> </w:t>
+      </w:r>
+      <w:r>
+        <w:rPr>
+          <w:sz w:val="24"/>
+          <w:szCs w:val="24"/>
+          <w:lang w:val="el-GR"/>
+        </w:rPr>
+        <w:t>αναγνωριστικά</w:t>
+      </w:r>
+      <w:r>
+        <w:rPr>
+          <w:sz w:val="24"/>
+          <w:szCs w:val="24"/>
+          <w:lang w:val="el-GR"/>
+        </w:rPr>
+        <w:t xml:space="preserve"> </w:t>
+      </w:r>
+      <w:r>
+        <w:rPr>
+          <w:sz w:val="24"/>
+          <w:szCs w:val="24"/>
+          <w:lang w:val="el-GR"/>
+        </w:rPr>
+        <w:t>του</w:t>
+      </w:r>
+      <w:r>
+        <w:rPr>
+          <w:sz w:val="24"/>
+          <w:szCs w:val="24"/>
+          <w:lang w:val="el-GR"/>
+        </w:rPr>
+        <w:t xml:space="preserve"> </w:t>
+      </w:r>
+      <w:r>
+        <w:rPr>
+          <w:sz w:val="24"/>
+          <w:szCs w:val="24"/>
+        </w:rPr>
+        <w:t>comment</w:t>
+      </w:r>
+      <w:r>
+        <w:rPr>
+          <w:sz w:val="24"/>
+          <w:szCs w:val="24"/>
+          <w:lang w:val="el-GR"/>
+        </w:rPr>
+        <w:t>:</w:t>
+      </w:r>
+      <w:r>
+        <w:rPr>
+          <w:sz w:val="24"/>
+          <w:szCs w:val="24"/>
+          <w:lang w:val="el-GR"/>
+        </w:rPr>
+        <w:br/>
+      </w:r>
+      <w:r>
+        <w:rPr>
+          <w:sz w:val="24"/>
+          <w:szCs w:val="24"/>
+          <w:lang w:val="el-GR"/>
+        </w:rPr>
+        <w:drawing>
+          <wp:inline distT="0" distB="0" distL="0" distR="0" wp14:anchorId="74F155EA" wp14:editId="6979EC37">
+            <wp:extent cx="5744377" cy="2133898"/>
+            <wp:effectExtent l="0" t="0" r="8890" b="0"/>
+            <wp:docPr id="33" name="Picture 33" descr="Text&#10;&#10;Description automatically generated"/>
+            <wp:cNvGraphicFramePr>
+              <a:graphicFrameLocks xmlns:a="http://schemas.openxmlformats.org/drawingml/2006/main" noChangeAspect="1"/>
+            </wp:cNvGraphicFramePr>
+            <a:graphic xmlns:a="http://schemas.openxmlformats.org/drawingml/2006/main">
+              <a:graphicData uri="http://schemas.openxmlformats.org/drawingml/2006/picture">
+                <pic:pic xmlns:pic="http://schemas.openxmlformats.org/drawingml/2006/picture">
+                  <pic:nvPicPr>
+                    <pic:cNvPr id="33" name="Picture 33" descr="Text&#10;&#10;Description automatically generated"/>
+                    <pic:cNvPicPr/>
+                  </pic:nvPicPr>
+                  <pic:blipFill>
+                    <a:blip r:embed="rId35"/>
+                    <a:stretch>
+                      <a:fillRect/>
+                    </a:stretch>
+                  </pic:blipFill>
+                  <pic:spPr>
+                    <a:xfrm>
+                      <a:off x="0" y="0"/>
+                      <a:ext cx="5744377" cy="2133898"/>
+                    </a:xfrm>
+                    <a:prstGeom prst="rect">
+                      <a:avLst/>
+                    </a:prstGeom>
+                  </pic:spPr>
+                </pic:pic>
+              </a:graphicData>
+            </a:graphic>
+          </wp:inline>
+        </w:drawing>
+      </w:r>
+    </w:p>
+    <w:p>
+      <w:pPr>
+        <w:rPr>
+          <w:sz w:val="24"/>
+          <w:szCs w:val="24"/>
+          <w:lang w:val="el-GR"/>
+        </w:rPr>
+      </w:pPr>
+      <w:r>
+        <w:rPr>
+          <w:sz w:val="24"/>
+          <w:szCs w:val="24"/>
+          <w:lang w:val="el-GR"/>
+        </w:rPr>
+        <w:t xml:space="preserve">Εκτελούμε </w:t>
+      </w:r>
+      <w:r>
+        <w:rPr>
+          <w:rFonts w:ascii="Consolas" w:hAnsi="Consolas"/>
+          <w:sz w:val="24"/>
+          <w:szCs w:val="24"/>
+          <w:lang w:val="el-GR"/>
+        </w:rPr>
+        <w:t xml:space="preserve">$ </w:t>
+      </w:r>
+      <w:r>
+        <w:rPr>
+          <w:rFonts w:ascii="Consolas" w:hAnsi="Consolas"/>
+          <w:sz w:val="24"/>
+          <w:szCs w:val="24"/>
+        </w:rPr>
+        <w:t>rake</w:t>
+      </w:r>
+      <w:r>
+        <w:rPr>
+          <w:rFonts w:ascii="Consolas" w:hAnsi="Consolas"/>
+          <w:sz w:val="24"/>
+          <w:szCs w:val="24"/>
+          <w:lang w:val="el-GR"/>
+        </w:rPr>
+        <w:t xml:space="preserve"> </w:t>
+      </w:r>
+      <w:r>
+        <w:rPr>
+          <w:rFonts w:ascii="Consolas" w:hAnsi="Consolas"/>
+          <w:sz w:val="24"/>
+          <w:szCs w:val="24"/>
+        </w:rPr>
+        <w:t>db</w:t>
+      </w:r>
+      <w:r>
+        <w:rPr>
+          <w:rFonts w:ascii="Consolas" w:hAnsi="Consolas"/>
+          <w:sz w:val="24"/>
+          <w:szCs w:val="24"/>
+          <w:lang w:val="el-GR"/>
+        </w:rPr>
+        <w:t>:</w:t>
+      </w:r>
+      <w:r>
+        <w:rPr>
+          <w:rFonts w:ascii="Consolas" w:hAnsi="Consolas"/>
+          <w:sz w:val="24"/>
+          <w:szCs w:val="24"/>
+        </w:rPr>
+        <w:t>migrate</w:t>
+      </w:r>
+      <w:r>
+        <w:rPr>
+          <w:sz w:val="24"/>
+          <w:szCs w:val="24"/>
+          <w:lang w:val="el-GR"/>
+        </w:rPr>
+        <w:t xml:space="preserve"> </w:t>
+      </w:r>
+      <w:r>
+        <w:rPr>
+          <w:sz w:val="24"/>
+          <w:szCs w:val="24"/>
+          <w:lang w:val="el-GR"/>
+        </w:rPr>
+        <w:t>για να δημιουργήσουμε τον πίνακα των</w:t>
+      </w:r>
+      <w:r>
+        <w:rPr>
+          <w:sz w:val="24"/>
+          <w:szCs w:val="24"/>
+          <w:lang w:val="el-GR"/>
+        </w:rPr>
+        <w:t xml:space="preserve"> </w:t>
+      </w:r>
+      <w:r>
+        <w:rPr>
+          <w:sz w:val="24"/>
+          <w:szCs w:val="24"/>
+        </w:rPr>
+        <w:t>comment</w:t>
+      </w:r>
+      <w:r>
+        <w:rPr>
+          <w:sz w:val="24"/>
+          <w:szCs w:val="24"/>
+          <w:lang w:val="el-GR"/>
+        </w:rPr>
+        <w:t>:</w:t>
+      </w:r>
+      <w:r>
+        <w:rPr>
+          <w:sz w:val="24"/>
+          <w:szCs w:val="24"/>
+          <w:lang w:val="el-GR"/>
+        </w:rPr>
+        <w:br/>
+      </w:r>
+      <w:r>
+        <w:rPr>
+          <w:sz w:val="24"/>
+          <w:szCs w:val="24"/>
+          <w:lang w:val="el-GR"/>
+        </w:rPr>
+        <w:drawing>
+          <wp:inline distT="0" distB="0" distL="0" distR="0" wp14:anchorId="2BB02B23" wp14:editId="3D76A840">
+            <wp:extent cx="5943600" cy="935990"/>
+            <wp:effectExtent l="0" t="0" r="0" b="0"/>
+            <wp:docPr id="34" name="Picture 34" descr="Text&#10;&#10;Description automatically generated"/>
+            <wp:cNvGraphicFramePr>
+              <a:graphicFrameLocks xmlns:a="http://schemas.openxmlformats.org/drawingml/2006/main" noChangeAspect="1"/>
+            </wp:cNvGraphicFramePr>
+            <a:graphic xmlns:a="http://schemas.openxmlformats.org/drawingml/2006/main">
+              <a:graphicData uri="http://schemas.openxmlformats.org/drawingml/2006/picture">
+                <pic:pic xmlns:pic="http://schemas.openxmlformats.org/drawingml/2006/picture">
+                  <pic:nvPicPr>
+                    <pic:cNvPr id="34" name="Picture 34" descr="Text&#10;&#10;Description automatically generated"/>
+                    <pic:cNvPicPr/>
+                  </pic:nvPicPr>
+                  <pic:blipFill>
+                    <a:blip r:embed="rId36"/>
+                    <a:stretch>
+                      <a:fillRect/>
+                    </a:stretch>
+                  </pic:blipFill>
+                  <pic:spPr>
+                    <a:xfrm>
+                      <a:off x="0" y="0"/>
+                      <a:ext cx="5943600" cy="935990"/>
+                    </a:xfrm>
+                    <a:prstGeom prst="rect">
+                      <a:avLst/>
+                    </a:prstGeom>
+                  </pic:spPr>
+                </pic:pic>
+              </a:graphicData>
+            </a:graphic>
+          </wp:inline>
+        </w:drawing>
+      </w:r>
+    </w:p>
+    <w:p>
+      <w:pPr>
+        <w:rPr>
+          <w:sz w:val="24"/>
+          <w:szCs w:val="24"/>
+          <w:lang w:val="el-GR"/>
+        </w:rPr>
+      </w:pPr>
+      <w:r>
+        <w:rPr>
+          <w:sz w:val="24"/>
+          <w:szCs w:val="24"/>
+          <w:lang w:val="el-GR"/>
+        </w:rPr>
+        <w:br w:type="page"/>
+      </w:r>
+    </w:p>
+    <w:p>
+      <w:pPr>
+        <w:pStyle w:val="Heading2"/>
+      </w:pPr>
+      <w:r>
+        <w:lastRenderedPageBreak/>
+        <w:t>4</w:t>
+      </w:r>
+      <w:r>
+        <w:t xml:space="preserve">.2. </w:t>
+      </w:r>
+      <w:r>
+        <w:rPr>
+          <w:lang w:val="el-GR"/>
+        </w:rPr>
+        <w:t>Δημιουργία</w:t>
+      </w:r>
+      <w:r>
+        <w:t xml:space="preserve"> </w:t>
+      </w:r>
+      <w:r>
+        <w:rPr>
+          <w:lang w:val="el-GR"/>
+        </w:rPr>
+        <w:t>Ελεγκτή</w:t>
+      </w:r>
+      <w:r>
+        <w:t xml:space="preserve"> </w:t>
+      </w:r>
+      <w:r>
+        <w:t>comments</w:t>
+      </w:r>
+      <w:r>
+        <w:t>_</w:t>
+      </w:r>
+      <w:r>
+        <w:t>controller</w:t>
+      </w:r>
+    </w:p>
+    <w:p>
+      <w:pPr>
+        <w:rPr>
+          <w:sz w:val="24"/>
+          <w:szCs w:val="24"/>
+        </w:rPr>
+      </w:pPr>
+      <w:r>
+        <w:rPr>
+          <w:sz w:val="24"/>
+          <w:szCs w:val="24"/>
+          <w:lang w:val="el-GR"/>
+        </w:rPr>
+        <w:t>Δημιουργούμε</w:t>
+      </w:r>
+      <w:r>
+        <w:rPr>
+          <w:sz w:val="24"/>
+          <w:szCs w:val="24"/>
+        </w:rPr>
+        <w:t xml:space="preserve"> </w:t>
+      </w:r>
+      <w:r>
+        <w:rPr>
+          <w:sz w:val="24"/>
+          <w:szCs w:val="24"/>
+          <w:lang w:val="el-GR"/>
+        </w:rPr>
+        <w:t>τον</w:t>
+      </w:r>
+      <w:r>
+        <w:rPr>
+          <w:sz w:val="24"/>
+          <w:szCs w:val="24"/>
+        </w:rPr>
+        <w:t xml:space="preserve"> </w:t>
+      </w:r>
+      <w:r>
+        <w:rPr>
+          <w:sz w:val="24"/>
+          <w:szCs w:val="24"/>
+        </w:rPr>
+        <w:t>comments</w:t>
+      </w:r>
+      <w:r>
+        <w:rPr>
+          <w:sz w:val="24"/>
+          <w:szCs w:val="24"/>
+        </w:rPr>
+        <w:t xml:space="preserve"> </w:t>
+      </w:r>
+      <w:r>
+        <w:rPr>
+          <w:sz w:val="24"/>
+          <w:szCs w:val="24"/>
+        </w:rPr>
+        <w:t>controller</w:t>
+      </w:r>
+      <w:r>
+        <w:rPr>
+          <w:sz w:val="24"/>
+          <w:szCs w:val="24"/>
+        </w:rPr>
+        <w:t xml:space="preserve"> </w:t>
+      </w:r>
+      <w:r>
+        <w:rPr>
+          <w:sz w:val="24"/>
+          <w:szCs w:val="24"/>
+          <w:lang w:val="el-GR"/>
+        </w:rPr>
+        <w:t>με</w:t>
+      </w:r>
+      <w:r>
+        <w:rPr>
+          <w:sz w:val="24"/>
+          <w:szCs w:val="24"/>
+        </w:rPr>
+        <w:t xml:space="preserve"> </w:t>
+      </w:r>
+      <w:r>
+        <w:rPr>
+          <w:sz w:val="24"/>
+          <w:szCs w:val="24"/>
+          <w:lang w:val="el-GR"/>
+        </w:rPr>
+        <w:t>την</w:t>
+      </w:r>
+      <w:r>
+        <w:rPr>
+          <w:sz w:val="24"/>
+          <w:szCs w:val="24"/>
+        </w:rPr>
+        <w:t xml:space="preserve"> </w:t>
+      </w:r>
+      <w:r>
+        <w:rPr>
+          <w:sz w:val="24"/>
+          <w:szCs w:val="24"/>
+          <w:lang w:val="el-GR"/>
+        </w:rPr>
+        <w:t>εξής</w:t>
+      </w:r>
+      <w:r>
+        <w:rPr>
+          <w:sz w:val="24"/>
+          <w:szCs w:val="24"/>
+        </w:rPr>
+        <w:t xml:space="preserve"> </w:t>
+      </w:r>
+      <w:r>
+        <w:rPr>
+          <w:sz w:val="24"/>
+          <w:szCs w:val="24"/>
+          <w:lang w:val="el-GR"/>
+        </w:rPr>
+        <w:t>εντολή</w:t>
+      </w:r>
+      <w:r>
+        <w:rPr>
+          <w:sz w:val="24"/>
+          <w:szCs w:val="24"/>
+        </w:rPr>
+        <w:t>:</w:t>
+      </w:r>
+      <w:r>
+        <w:rPr>
+          <w:sz w:val="24"/>
+          <w:szCs w:val="24"/>
+        </w:rPr>
+        <w:br/>
+      </w:r>
+      <w:r>
+        <w:rPr>
+          <w:rFonts w:ascii="Consolas" w:hAnsi="Consolas"/>
+          <w:sz w:val="24"/>
+          <w:szCs w:val="24"/>
+        </w:rPr>
+        <w:t xml:space="preserve">$ </w:t>
+      </w:r>
+      <w:r>
+        <w:rPr>
+          <w:rFonts w:ascii="Consolas" w:hAnsi="Consolas"/>
+          <w:sz w:val="24"/>
+          <w:szCs w:val="24"/>
+        </w:rPr>
+        <w:t>rails</w:t>
+      </w:r>
+      <w:r>
+        <w:rPr>
+          <w:rFonts w:ascii="Consolas" w:hAnsi="Consolas"/>
+          <w:sz w:val="24"/>
+          <w:szCs w:val="24"/>
+        </w:rPr>
+        <w:t xml:space="preserve"> </w:t>
+      </w:r>
+      <w:r>
+        <w:rPr>
+          <w:rFonts w:ascii="Consolas" w:hAnsi="Consolas"/>
+          <w:sz w:val="24"/>
+          <w:szCs w:val="24"/>
+        </w:rPr>
+        <w:t>generate</w:t>
+      </w:r>
+      <w:r>
+        <w:rPr>
+          <w:rFonts w:ascii="Consolas" w:hAnsi="Consolas"/>
+          <w:sz w:val="24"/>
+          <w:szCs w:val="24"/>
+        </w:rPr>
+        <w:t xml:space="preserve"> </w:t>
+      </w:r>
+      <w:r>
+        <w:rPr>
+          <w:rFonts w:ascii="Consolas" w:hAnsi="Consolas"/>
+          <w:sz w:val="24"/>
+          <w:szCs w:val="24"/>
+        </w:rPr>
+        <w:t>controller</w:t>
+      </w:r>
+      <w:r>
+        <w:rPr>
+          <w:rFonts w:ascii="Consolas" w:hAnsi="Consolas"/>
+          <w:sz w:val="24"/>
+          <w:szCs w:val="24"/>
+        </w:rPr>
+        <w:t xml:space="preserve"> </w:t>
+      </w:r>
+      <w:r>
+        <w:rPr>
+          <w:rFonts w:ascii="Consolas" w:hAnsi="Consolas"/>
+          <w:sz w:val="24"/>
+          <w:szCs w:val="24"/>
+        </w:rPr>
+        <w:t>comments</w:t>
+      </w:r>
+      <w:r>
+        <w:rPr>
+          <w:sz w:val="24"/>
+          <w:szCs w:val="24"/>
+        </w:rPr>
+        <w:br/>
+      </w:r>
+      <w:r>
+        <w:rPr>
+          <w:sz w:val="24"/>
+          <w:szCs w:val="24"/>
+        </w:rPr>
+        <w:drawing>
+          <wp:inline distT="0" distB="0" distL="0" distR="0" wp14:anchorId="501E1A35" wp14:editId="1441B130">
+            <wp:extent cx="5943600" cy="2665730"/>
+            <wp:effectExtent l="0" t="0" r="0" b="1270"/>
+            <wp:docPr id="37" name="Picture 37" descr="Text&#10;&#10;Description automatically generated"/>
+            <wp:cNvGraphicFramePr>
+              <a:graphicFrameLocks xmlns:a="http://schemas.openxmlformats.org/drawingml/2006/main" noChangeAspect="1"/>
+            </wp:cNvGraphicFramePr>
+            <a:graphic xmlns:a="http://schemas.openxmlformats.org/drawingml/2006/main">
+              <a:graphicData uri="http://schemas.openxmlformats.org/drawingml/2006/picture">
+                <pic:pic xmlns:pic="http://schemas.openxmlformats.org/drawingml/2006/picture">
+                  <pic:nvPicPr>
+                    <pic:cNvPr id="37" name="Picture 37" descr="Text&#10;&#10;Description automatically generated"/>
+                    <pic:cNvPicPr/>
+                  </pic:nvPicPr>
+                  <pic:blipFill rotWithShape="1">
+                    <a:blip r:embed="rId37"/>
+                    <a:srcRect t="1409"/>
+                    <a:stretch/>
+                  </pic:blipFill>
+                  <pic:spPr bwMode="auto">
+                    <a:xfrm>
+                      <a:off x="0" y="0"/>
+                      <a:ext cx="5943600" cy="2665730"/>
+                    </a:xfrm>
+                    <a:prstGeom prst="rect">
+                      <a:avLst/>
+                    </a:prstGeom>
+                    <a:ln>
+                      <a:noFill/>
+                    </a:ln>
+                    <a:extLst>
+                      <a:ext uri="{53640926-AAD7-44D8-BBD7-CCE9431645EC}">
+                        <a14:shadowObscured xmlns:a14="http://schemas.microsoft.com/office/drawing/2010/main"/>
+                      </a:ext>
+                    </a:extLst>
+                  </pic:spPr>
+                </pic:pic>
+              </a:graphicData>
+            </a:graphic>
+          </wp:inline>
+        </w:drawing>
+      </w:r>
+    </w:p>
+    <w:p>
+      <w:pPr>
+        <w:rPr>
+          <w:sz w:val="24"/>
+          <w:szCs w:val="24"/>
+          <w:lang w:val="el-GR"/>
+        </w:rPr>
+      </w:pPr>
+      <w:r>
+        <w:rPr>
+          <w:sz w:val="24"/>
+          <w:szCs w:val="24"/>
+          <w:lang w:val="el-GR"/>
+        </w:rPr>
+        <w:t>Τροποποιούμε</w:t>
+      </w:r>
+      <w:r>
+        <w:rPr>
+          <w:sz w:val="24"/>
+          <w:szCs w:val="24"/>
+          <w:lang w:val="el-GR"/>
+        </w:rPr>
+        <w:t xml:space="preserve"> </w:t>
+      </w:r>
+      <w:r>
+        <w:rPr>
+          <w:sz w:val="24"/>
+          <w:szCs w:val="24"/>
+          <w:lang w:val="el-GR"/>
+        </w:rPr>
+        <w:t>το</w:t>
+      </w:r>
+      <w:r>
+        <w:rPr>
+          <w:sz w:val="24"/>
+          <w:szCs w:val="24"/>
+          <w:lang w:val="el-GR"/>
+        </w:rPr>
+        <w:t xml:space="preserve"> </w:t>
+      </w:r>
+      <w:r>
+        <w:rPr>
+          <w:sz w:val="24"/>
+          <w:szCs w:val="24"/>
+          <w:lang w:val="el-GR"/>
+        </w:rPr>
+        <w:t>αρχείο</w:t>
+      </w:r>
+      <w:r>
+        <w:rPr>
+          <w:sz w:val="24"/>
+          <w:szCs w:val="24"/>
+          <w:lang w:val="el-GR"/>
+        </w:rPr>
+        <w:t xml:space="preserve"> “</w:t>
+      </w:r>
+      <w:r>
+        <w:rPr>
+          <w:sz w:val="24"/>
+          <w:szCs w:val="24"/>
+        </w:rPr>
+        <w:t>app</w:t>
+      </w:r>
+      <w:r>
+        <w:rPr>
+          <w:sz w:val="24"/>
+          <w:szCs w:val="24"/>
+          <w:lang w:val="el-GR"/>
+        </w:rPr>
+        <w:t>/</w:t>
+      </w:r>
+      <w:r>
+        <w:rPr>
+          <w:sz w:val="24"/>
+          <w:szCs w:val="24"/>
+        </w:rPr>
+        <w:t>controllers</w:t>
+      </w:r>
+      <w:r>
+        <w:rPr>
+          <w:sz w:val="24"/>
+          <w:szCs w:val="24"/>
+          <w:lang w:val="el-GR"/>
+        </w:rPr>
+        <w:t>/</w:t>
+      </w:r>
+      <w:r>
+        <w:rPr>
+          <w:sz w:val="24"/>
+          <w:szCs w:val="24"/>
+        </w:rPr>
+        <w:t>comments</w:t>
+      </w:r>
+      <w:r>
+        <w:rPr>
+          <w:sz w:val="24"/>
+          <w:szCs w:val="24"/>
+          <w:lang w:val="el-GR"/>
+        </w:rPr>
+        <w:t>_</w:t>
+      </w:r>
+      <w:r>
+        <w:rPr>
+          <w:sz w:val="24"/>
+          <w:szCs w:val="24"/>
+        </w:rPr>
+        <w:t>controller</w:t>
+      </w:r>
+      <w:r>
+        <w:rPr>
+          <w:sz w:val="24"/>
+          <w:szCs w:val="24"/>
+          <w:lang w:val="el-GR"/>
+        </w:rPr>
+        <w:t>.</w:t>
+      </w:r>
+      <w:r>
+        <w:rPr>
+          <w:sz w:val="24"/>
+          <w:szCs w:val="24"/>
+        </w:rPr>
+        <w:t>rb</w:t>
+      </w:r>
+      <w:r>
+        <w:rPr>
+          <w:sz w:val="24"/>
+          <w:szCs w:val="24"/>
+          <w:lang w:val="el-GR"/>
+        </w:rPr>
+        <w:t xml:space="preserve">” </w:t>
+      </w:r>
+      <w:r>
+        <w:rPr>
+          <w:sz w:val="24"/>
+          <w:szCs w:val="24"/>
+          <w:lang w:val="el-GR"/>
+        </w:rPr>
+        <w:t>προσθέτοντας</w:t>
+      </w:r>
+      <w:r>
+        <w:rPr>
+          <w:sz w:val="24"/>
+          <w:szCs w:val="24"/>
+          <w:lang w:val="el-GR"/>
+        </w:rPr>
+        <w:t xml:space="preserve"> </w:t>
+      </w:r>
+      <w:r>
+        <w:rPr>
+          <w:sz w:val="24"/>
+          <w:szCs w:val="24"/>
+          <w:lang w:val="el-GR"/>
+        </w:rPr>
+        <w:t>λειτουργία</w:t>
+      </w:r>
+      <w:r>
+        <w:rPr>
+          <w:sz w:val="24"/>
+          <w:szCs w:val="24"/>
+          <w:lang w:val="el-GR"/>
+        </w:rPr>
+        <w:t xml:space="preserve"> δημιουργίας </w:t>
+      </w:r>
+      <w:r>
+        <w:rPr>
+          <w:sz w:val="24"/>
+          <w:szCs w:val="24"/>
+        </w:rPr>
+        <w:t>comment</w:t>
+      </w:r>
+      <w:r>
+        <w:rPr>
+          <w:sz w:val="24"/>
+          <w:szCs w:val="24"/>
+          <w:lang w:val="el-GR"/>
+        </w:rPr>
+        <w:t>:</w:t>
+      </w:r>
+      <w:r>
+        <w:rPr>
+          <w:sz w:val="24"/>
+          <w:szCs w:val="24"/>
+          <w:lang w:val="el-GR"/>
+        </w:rPr>
+        <w:br/>
+      </w:r>
+      <w:r>
+        <w:rPr>
+          <w:sz w:val="24"/>
+          <w:szCs w:val="24"/>
+          <w:lang w:val="el-GR"/>
+        </w:rPr>
+        <w:drawing>
+          <wp:inline distT="0" distB="0" distL="0" distR="0" wp14:anchorId="1693D948" wp14:editId="2FE14D3A">
+            <wp:extent cx="5943600" cy="2454275"/>
+            <wp:effectExtent l="0" t="0" r="0" b="3175"/>
+            <wp:docPr id="43" name="Picture 43" descr="A screenshot of a computer&#10;&#10;Description automatically generated with medium confidence"/>
+            <wp:cNvGraphicFramePr>
+              <a:graphicFrameLocks xmlns:a="http://schemas.openxmlformats.org/drawingml/2006/main" noChangeAspect="1"/>
+            </wp:cNvGraphicFramePr>
+            <a:graphic xmlns:a="http://schemas.openxmlformats.org/drawingml/2006/main">
+              <a:graphicData uri="http://schemas.openxmlformats.org/drawingml/2006/picture">
+                <pic:pic xmlns:pic="http://schemas.openxmlformats.org/drawingml/2006/picture">
+                  <pic:nvPicPr>
+                    <pic:cNvPr id="43" name="Picture 43" descr="A screenshot of a computer&#10;&#10;Description automatically generated with medium confidence"/>
+                    <pic:cNvPicPr/>
+                  </pic:nvPicPr>
+                  <pic:blipFill>
+                    <a:blip r:embed="rId38"/>
+                    <a:stretch>
+                      <a:fillRect/>
+                    </a:stretch>
+                  </pic:blipFill>
+                  <pic:spPr>
+                    <a:xfrm>
+                      <a:off x="0" y="0"/>
+                      <a:ext cx="5943600" cy="2454275"/>
+                    </a:xfrm>
+                    <a:prstGeom prst="rect">
+                      <a:avLst/>
+                    </a:prstGeom>
+                  </pic:spPr>
+                </pic:pic>
+              </a:graphicData>
+            </a:graphic>
+          </wp:inline>
+        </w:drawing>
+      </w:r>
+    </w:p>
+    <w:p>
+      <w:pPr>
+        <w:rPr>
+          <w:sz w:val="24"/>
+          <w:szCs w:val="24"/>
+          <w:lang w:val="el-GR"/>
+        </w:rPr>
+      </w:pPr>
+      <w:r>
+        <w:rPr>
+          <w:sz w:val="24"/>
+          <w:szCs w:val="24"/>
+          <w:lang w:val="el-GR"/>
+        </w:rPr>
+        <w:br w:type="page"/>
+      </w:r>
+    </w:p>
+    <w:p>
+      <w:pPr>
+        <w:pStyle w:val="Heading2"/>
+      </w:pPr>
+      <w:r>
+        <w:rPr>
+          <w:lang w:val="el-GR"/>
+        </w:rPr>
+        <w:lastRenderedPageBreak/>
+        <w:t>4</w:t>
+      </w:r>
+      <w:r>
+        <w:rPr>
+          <w:lang w:val="el-GR"/>
+        </w:rPr>
+        <w:t>.</w:t>
+      </w:r>
+      <w:r>
+        <w:rPr>
+          <w:lang w:val="el-GR"/>
+        </w:rPr>
+        <w:t>3</w:t>
+      </w:r>
+      <w:r>
+        <w:rPr>
+          <w:lang w:val="el-GR"/>
+        </w:rPr>
+        <w:t xml:space="preserve">. </w:t>
+      </w:r>
+      <w:r>
+        <w:rPr>
+          <w:lang w:val="el-GR"/>
+        </w:rPr>
+        <w:t>Επεξεργασία Μοντέλ</w:t>
+      </w:r>
+      <w:r>
+        <w:rPr>
+          <w:lang w:val="el-GR"/>
+        </w:rPr>
+        <w:t>ου</w:t>
+      </w:r>
+      <w:r>
+        <w:rPr>
+          <w:lang w:val="el-GR"/>
+        </w:rPr>
+        <w:t xml:space="preserve"> </w:t>
+      </w:r>
+      <w:r>
+        <w:t>comment</w:t>
+      </w:r>
+      <w:r>
+        <w:rPr>
+          <w:lang w:val="el-GR"/>
+        </w:rPr>
+        <w:t xml:space="preserve"> </w:t>
+      </w:r>
+    </w:p>
+    <w:p>
+      <w:pPr>
+        <w:rPr>
+          <w:rFonts w:ascii="Consolas" w:hAnsi="Consolas"/>
+          <w:sz w:val="24"/>
+          <w:szCs w:val="24"/>
+        </w:rPr>
+      </w:pPr>
+      <w:r>
+        <w:rPr>
+          <w:sz w:val="24"/>
+          <w:szCs w:val="24"/>
+          <w:lang w:val="el-GR"/>
+        </w:rPr>
+        <w:t>Τροποποιούμε</w:t>
+      </w:r>
+      <w:r>
+        <w:rPr>
+          <w:sz w:val="24"/>
+          <w:szCs w:val="24"/>
+        </w:rPr>
+        <w:t xml:space="preserve"> </w:t>
+      </w:r>
+      <w:r>
+        <w:rPr>
+          <w:sz w:val="24"/>
+          <w:szCs w:val="24"/>
+          <w:lang w:val="el-GR"/>
+        </w:rPr>
+        <w:t>το</w:t>
+      </w:r>
+      <w:r>
+        <w:rPr>
+          <w:sz w:val="24"/>
+          <w:szCs w:val="24"/>
+        </w:rPr>
+        <w:t xml:space="preserve"> </w:t>
+      </w:r>
+      <w:r>
+        <w:rPr>
+          <w:sz w:val="24"/>
+          <w:szCs w:val="24"/>
+          <w:lang w:val="el-GR"/>
+        </w:rPr>
+        <w:t>αρχείο</w:t>
+      </w:r>
+      <w:r>
+        <w:rPr>
+          <w:sz w:val="24"/>
+          <w:szCs w:val="24"/>
+        </w:rPr>
+        <w:t xml:space="preserve"> “</w:t>
+      </w:r>
+      <w:r>
+        <w:rPr>
+          <w:sz w:val="24"/>
+          <w:szCs w:val="24"/>
+        </w:rPr>
+        <w:t>app</w:t>
+      </w:r>
+      <w:r>
+        <w:rPr>
+          <w:sz w:val="24"/>
+          <w:szCs w:val="24"/>
+        </w:rPr>
+        <w:t>/</w:t>
+      </w:r>
+      <w:r>
+        <w:rPr>
+          <w:sz w:val="24"/>
+          <w:szCs w:val="24"/>
+        </w:rPr>
+        <w:t>models</w:t>
+      </w:r>
+      <w:r>
+        <w:rPr>
+          <w:sz w:val="24"/>
+          <w:szCs w:val="24"/>
+        </w:rPr>
+        <w:t>/</w:t>
+      </w:r>
+      <w:r>
+        <w:rPr>
+          <w:sz w:val="24"/>
+          <w:szCs w:val="24"/>
+        </w:rPr>
+        <w:t>comment</w:t>
+      </w:r>
+      <w:r>
+        <w:rPr>
+          <w:sz w:val="24"/>
+          <w:szCs w:val="24"/>
+        </w:rPr>
+        <w:t>.</w:t>
+      </w:r>
+      <w:r>
+        <w:rPr>
+          <w:sz w:val="24"/>
+          <w:szCs w:val="24"/>
+        </w:rPr>
+        <w:t>rb</w:t>
+      </w:r>
+      <w:r>
+        <w:rPr>
+          <w:sz w:val="24"/>
+          <w:szCs w:val="24"/>
+        </w:rPr>
+        <w:t xml:space="preserve">” </w:t>
+      </w:r>
+      <w:r>
+        <w:rPr>
+          <w:sz w:val="24"/>
+          <w:szCs w:val="24"/>
+          <w:lang w:val="el-GR"/>
+        </w:rPr>
+        <w:t>προσθέτοντας</w:t>
+      </w:r>
+      <w:r>
+        <w:rPr>
+          <w:sz w:val="24"/>
+          <w:szCs w:val="24"/>
+        </w:rPr>
+        <w:t xml:space="preserve"> </w:t>
+      </w:r>
+      <w:r>
+        <w:rPr>
+          <w:sz w:val="24"/>
+          <w:szCs w:val="24"/>
+          <w:lang w:val="el-GR"/>
+        </w:rPr>
+        <w:t>τ</w:t>
+      </w:r>
+      <w:r>
+        <w:rPr>
+          <w:sz w:val="24"/>
+          <w:szCs w:val="24"/>
+          <w:lang w:val="el-GR"/>
+        </w:rPr>
+        <w:t>ις</w:t>
+      </w:r>
+      <w:r>
+        <w:rPr>
+          <w:sz w:val="24"/>
+          <w:szCs w:val="24"/>
+        </w:rPr>
+        <w:t xml:space="preserve"> </w:t>
+      </w:r>
+      <w:r>
+        <w:rPr>
+          <w:sz w:val="24"/>
+          <w:szCs w:val="24"/>
+          <w:lang w:val="el-GR"/>
+        </w:rPr>
+        <w:t>γραμμ</w:t>
+      </w:r>
+      <w:r>
+        <w:rPr>
+          <w:sz w:val="24"/>
+          <w:szCs w:val="24"/>
+          <w:lang w:val="el-GR"/>
+        </w:rPr>
+        <w:t>ές</w:t>
+      </w:r>
+      <w:r>
+        <w:rPr>
+          <w:sz w:val="24"/>
+          <w:szCs w:val="24"/>
+        </w:rPr>
+        <w:br/>
+      </w:r>
+      <w:r>
+        <w:rPr>
+          <w:rFonts w:ascii="Consolas" w:hAnsi="Consolas"/>
+          <w:sz w:val="24"/>
+          <w:szCs w:val="24"/>
+        </w:rPr>
+        <w:t xml:space="preserve">$ </w:t>
+      </w:r>
+      <w:r>
+        <w:rPr>
+          <w:rFonts w:ascii="Consolas" w:hAnsi="Consolas"/>
+          <w:sz w:val="24"/>
+          <w:szCs w:val="24"/>
+        </w:rPr>
+        <w:tab/>
+        <w:t>belongs_to :user</w:t>
+      </w:r>
+      <w:r>
+        <w:rPr>
+          <w:rFonts w:ascii="Consolas" w:hAnsi="Consolas"/>
+          <w:sz w:val="24"/>
+          <w:szCs w:val="24"/>
+        </w:rPr>
+        <w:br/>
+      </w:r>
+      <w:r>
+        <w:rPr>
+          <w:rFonts w:ascii="Consolas" w:hAnsi="Consolas"/>
+          <w:sz w:val="24"/>
+          <w:szCs w:val="24"/>
+        </w:rPr>
+        <w:t>$</w:t>
+      </w:r>
+      <w:r>
+        <w:rPr>
+          <w:rFonts w:ascii="Consolas" w:hAnsi="Consolas"/>
+          <w:sz w:val="24"/>
+          <w:szCs w:val="24"/>
+        </w:rPr>
+        <w:t xml:space="preserve">  </w:t>
+      </w:r>
+      <w:r>
+        <w:rPr>
+          <w:rFonts w:ascii="Consolas" w:hAnsi="Consolas"/>
+          <w:sz w:val="24"/>
+          <w:szCs w:val="24"/>
+        </w:rPr>
+        <w:tab/>
+        <w:t>belongs_to :photo</w:t>
+      </w:r>
+      <w:r>
+        <w:rPr>
+          <w:rFonts w:ascii="Consolas" w:hAnsi="Consolas"/>
+          <w:sz w:val="24"/>
+          <w:szCs w:val="24"/>
+        </w:rPr>
+        <w:br/>
+      </w:r>
+      <w:r>
+        <w:rPr>
+          <w:sz w:val="24"/>
+          <w:szCs w:val="24"/>
+          <w:lang w:val="el-GR"/>
+        </w:rPr>
+        <w:drawing>
+          <wp:inline distT="0" distB="0" distL="0" distR="0" wp14:anchorId="4808625C" wp14:editId="04B249B4">
+            <wp:extent cx="3572374" cy="790685"/>
+            <wp:effectExtent l="0" t="0" r="9525" b="9525"/>
+            <wp:docPr id="39" name="Picture 39" descr="Text&#10;&#10;Description automatically generated"/>
+            <wp:cNvGraphicFramePr>
+              <a:graphicFrameLocks xmlns:a="http://schemas.openxmlformats.org/drawingml/2006/main" noChangeAspect="1"/>
+            </wp:cNvGraphicFramePr>
+            <a:graphic xmlns:a="http://schemas.openxmlformats.org/drawingml/2006/main">
+              <a:graphicData uri="http://schemas.openxmlformats.org/drawingml/2006/picture">
+                <pic:pic xmlns:pic="http://schemas.openxmlformats.org/drawingml/2006/picture">
+                  <pic:nvPicPr>
+                    <pic:cNvPr id="39" name="Picture 39" descr="Text&#10;&#10;Description automatically generated"/>
+                    <pic:cNvPicPr/>
+                  </pic:nvPicPr>
+                  <pic:blipFill>
+                    <a:blip r:embed="rId39"/>
+                    <a:stretch>
+                      <a:fillRect/>
+                    </a:stretch>
+                  </pic:blipFill>
+                  <pic:spPr>
+                    <a:xfrm>
+                      <a:off x="0" y="0"/>
+                      <a:ext cx="3572374" cy="790685"/>
+                    </a:xfrm>
+                    <a:prstGeom prst="rect">
+                      <a:avLst/>
+                    </a:prstGeom>
+                  </pic:spPr>
+                </pic:pic>
+              </a:graphicData>
+            </a:graphic>
+          </wp:inline>
+        </w:drawing>
+      </w:r>
+    </w:p>
+    <w:p>
+      <w:pPr>
+        <w:rPr>
+          <w:rFonts w:ascii="Consolas" w:hAnsi="Consolas"/>
+          <w:sz w:val="24"/>
+          <w:szCs w:val="24"/>
+        </w:rPr>
+      </w:pPr>
+    </w:p>
+    <w:p>
+      <w:pPr>
+        <w:pStyle w:val="Heading2"/>
+        <w:rPr>
+          <w:lang w:val="el-GR"/>
+        </w:rPr>
+      </w:pPr>
+      <w:r>
+        <w:rPr>
+          <w:lang w:val="el-GR"/>
+        </w:rPr>
+        <w:t>4</w:t>
+      </w:r>
+      <w:r>
+        <w:rPr>
+          <w:lang w:val="el-GR"/>
+        </w:rPr>
+        <w:t>.</w:t>
+      </w:r>
+      <w:r>
+        <w:rPr>
+          <w:lang w:val="el-GR"/>
+        </w:rPr>
+        <w:t>4</w:t>
+      </w:r>
+      <w:r>
+        <w:rPr>
+          <w:lang w:val="el-GR"/>
+        </w:rPr>
+        <w:t xml:space="preserve">. </w:t>
+      </w:r>
+      <w:r>
+        <w:rPr>
+          <w:lang w:val="el-GR"/>
+        </w:rPr>
+        <w:t>Επεξεργασία Αρχείου Διαδρομών</w:t>
+      </w:r>
+      <w:r>
+        <w:rPr>
+          <w:lang w:val="el-GR"/>
+        </w:rPr>
+        <w:t xml:space="preserve"> </w:t>
+      </w:r>
+      <w:r>
+        <w:t>routes</w:t>
+      </w:r>
+    </w:p>
+    <w:p>
+      <w:pPr>
+        <w:rPr>
+          <w:sz w:val="24"/>
+          <w:szCs w:val="24"/>
+        </w:rPr>
+      </w:pPr>
+      <w:r>
+        <w:rPr>
+          <w:sz w:val="24"/>
+          <w:szCs w:val="24"/>
+          <w:lang w:val="el-GR"/>
+        </w:rPr>
+        <w:t xml:space="preserve">Τροποποιούμε το αρχείο </w:t>
+      </w:r>
+      <w:r>
+        <w:rPr>
+          <w:sz w:val="24"/>
+          <w:szCs w:val="24"/>
+          <w:lang w:val="el-GR"/>
+        </w:rPr>
+        <w:t>“</w:t>
+      </w:r>
+      <w:r>
+        <w:rPr>
+          <w:sz w:val="24"/>
+          <w:szCs w:val="24"/>
+        </w:rPr>
+        <w:t>app</w:t>
+      </w:r>
+      <w:r>
+        <w:rPr>
+          <w:sz w:val="24"/>
+          <w:szCs w:val="24"/>
+          <w:lang w:val="el-GR"/>
+        </w:rPr>
+        <w:t>/</w:t>
+      </w:r>
+      <w:r>
+        <w:rPr>
+          <w:sz w:val="24"/>
+          <w:szCs w:val="24"/>
+        </w:rPr>
+        <w:t>models</w:t>
+      </w:r>
+      <w:r>
+        <w:rPr>
+          <w:sz w:val="24"/>
+          <w:szCs w:val="24"/>
+          <w:lang w:val="el-GR"/>
+        </w:rPr>
+        <w:t>/</w:t>
+      </w:r>
+      <w:r>
+        <w:rPr>
+          <w:sz w:val="24"/>
+          <w:szCs w:val="24"/>
+        </w:rPr>
+        <w:t>photo</w:t>
+      </w:r>
+      <w:r>
+        <w:rPr>
+          <w:sz w:val="24"/>
+          <w:szCs w:val="24"/>
+          <w:lang w:val="el-GR"/>
+        </w:rPr>
+        <w:t>.</w:t>
+      </w:r>
+      <w:r>
+        <w:rPr>
+          <w:sz w:val="24"/>
+          <w:szCs w:val="24"/>
+        </w:rPr>
+        <w:t>rb</w:t>
+      </w:r>
+      <w:r>
+        <w:rPr>
+          <w:sz w:val="24"/>
+          <w:szCs w:val="24"/>
+          <w:lang w:val="el-GR"/>
+        </w:rPr>
+        <w:t xml:space="preserve">” </w:t>
+      </w:r>
+      <w:r>
+        <w:rPr>
+          <w:sz w:val="24"/>
+          <w:szCs w:val="24"/>
+          <w:lang w:val="el-GR"/>
+        </w:rPr>
+        <w:t>προσθέτοντας τη γραμμή</w:t>
+      </w:r>
+      <w:r>
+        <w:rPr>
+          <w:sz w:val="24"/>
+          <w:szCs w:val="24"/>
+          <w:lang w:val="el-GR"/>
+        </w:rPr>
+        <w:br/>
+        <w:t xml:space="preserve">$ </w:t>
+      </w:r>
+      <w:r>
+        <w:rPr>
+          <w:sz w:val="24"/>
+          <w:szCs w:val="24"/>
+        </w:rPr>
+        <w:t>has</w:t>
+      </w:r>
+      <w:r>
+        <w:rPr>
+          <w:sz w:val="24"/>
+          <w:szCs w:val="24"/>
+          <w:lang w:val="el-GR"/>
+        </w:rPr>
+        <w:t>_</w:t>
+      </w:r>
+      <w:r>
+        <w:rPr>
+          <w:sz w:val="24"/>
+          <w:szCs w:val="24"/>
+        </w:rPr>
+        <w:t>many</w:t>
+      </w:r>
+      <w:r>
+        <w:rPr>
+          <w:sz w:val="24"/>
+          <w:szCs w:val="24"/>
+          <w:lang w:val="el-GR"/>
+        </w:rPr>
+        <w:t xml:space="preserve"> :</w:t>
+      </w:r>
+      <w:r>
+        <w:rPr>
+          <w:sz w:val="24"/>
+          <w:szCs w:val="24"/>
+        </w:rPr>
+        <w:t>comments</w:t>
+      </w:r>
+      <w:r>
+        <w:rPr>
+          <w:sz w:val="24"/>
+          <w:szCs w:val="24"/>
+        </w:rPr>
+        <w:br/>
+      </w:r>
+      <w:r>
+        <w:rPr>
+          <w:sz w:val="24"/>
+          <w:szCs w:val="24"/>
+          <w:lang w:val="el-GR"/>
+        </w:rPr>
+        <w:drawing>
+          <wp:inline distT="0" distB="0" distL="0" distR="0" wp14:anchorId="621269A9" wp14:editId="776C511B">
+            <wp:extent cx="3105583" cy="943107"/>
+            <wp:effectExtent l="0" t="0" r="0" b="9525"/>
+            <wp:docPr id="44" name="Picture 44" descr="Text&#10;&#10;Description automatically generated"/>
+            <wp:cNvGraphicFramePr>
+              <a:graphicFrameLocks xmlns:a="http://schemas.openxmlformats.org/drawingml/2006/main" noChangeAspect="1"/>
+            </wp:cNvGraphicFramePr>
+            <a:graphic xmlns:a="http://schemas.openxmlformats.org/drawingml/2006/main">
+              <a:graphicData uri="http://schemas.openxmlformats.org/drawingml/2006/picture">
+                <pic:pic xmlns:pic="http://schemas.openxmlformats.org/drawingml/2006/picture">
+                  <pic:nvPicPr>
+                    <pic:cNvPr id="44" name="Picture 44" descr="Text&#10;&#10;Description automatically generated"/>
+                    <pic:cNvPicPr/>
+                  </pic:nvPicPr>
+                  <pic:blipFill>
+                    <a:blip r:embed="rId40"/>
+                    <a:stretch>
+                      <a:fillRect/>
+                    </a:stretch>
+                  </pic:blipFill>
+                  <pic:spPr>
+                    <a:xfrm>
+                      <a:off x="0" y="0"/>
+                      <a:ext cx="3105583" cy="943107"/>
+                    </a:xfrm>
+                    <a:prstGeom prst="rect">
+                      <a:avLst/>
+                    </a:prstGeom>
+                  </pic:spPr>
+                </pic:pic>
+              </a:graphicData>
+            </a:graphic>
+          </wp:inline>
+        </w:drawing>
+      </w:r>
+    </w:p>
+    <w:p>
+      <w:pPr>
+        <w:rPr>
+          <w:sz w:val="24"/>
+          <w:szCs w:val="24"/>
+          <w:lang w:val="el-GR"/>
+        </w:rPr>
+      </w:pPr>
+    </w:p>
+    <w:p>
+      <w:pPr>
+        <w:pStyle w:val="Heading2"/>
+        <w:rPr>
+          <w:lang w:val="el-GR"/>
+        </w:rPr>
+      </w:pPr>
+      <w:r>
+        <w:rPr>
+          <w:lang w:val="el-GR"/>
+        </w:rPr>
+        <w:t>4</w:t>
+      </w:r>
+      <w:r>
+        <w:rPr>
+          <w:lang w:val="el-GR"/>
+        </w:rPr>
+        <w:t>.</w:t>
+      </w:r>
+      <w:r>
+        <w:rPr>
+          <w:lang w:val="el-GR"/>
+        </w:rPr>
+        <w:t>5</w:t>
+      </w:r>
+      <w:r>
+        <w:rPr>
+          <w:lang w:val="el-GR"/>
+        </w:rPr>
+        <w:t xml:space="preserve">. </w:t>
+      </w:r>
+      <w:r>
+        <w:rPr>
+          <w:lang w:val="el-GR"/>
+        </w:rPr>
+        <w:t xml:space="preserve">Επεξεργασία </w:t>
+      </w:r>
+      <w:r>
+        <w:rPr>
+          <w:lang w:val="el-GR"/>
+        </w:rPr>
+        <w:t>Αρχείου Διαδρομών</w:t>
+      </w:r>
+      <w:r>
+        <w:rPr>
+          <w:lang w:val="el-GR"/>
+        </w:rPr>
+        <w:t xml:space="preserve"> </w:t>
+      </w:r>
+      <w:r>
+        <w:t>routes</w:t>
+      </w:r>
+    </w:p>
+    <w:p>
+      <w:pPr>
+        <w:rPr>
+          <w:rFonts w:ascii="Consolas" w:hAnsi="Consolas"/>
+          <w:sz w:val="24"/>
+          <w:szCs w:val="24"/>
+        </w:rPr>
+      </w:pPr>
+      <w:r>
+        <w:rPr>
+          <w:sz w:val="24"/>
+          <w:szCs w:val="24"/>
+          <w:lang w:val="el-GR"/>
+        </w:rPr>
+        <w:t>Τροποποιούμε</w:t>
+      </w:r>
+      <w:r>
+        <w:rPr>
+          <w:sz w:val="24"/>
+          <w:szCs w:val="24"/>
+          <w:lang w:val="el-GR"/>
+        </w:rPr>
+        <w:t xml:space="preserve"> </w:t>
+      </w:r>
+      <w:r>
+        <w:rPr>
+          <w:sz w:val="24"/>
+          <w:szCs w:val="24"/>
+          <w:lang w:val="el-GR"/>
+        </w:rPr>
+        <w:t>το</w:t>
+      </w:r>
+      <w:r>
+        <w:rPr>
+          <w:sz w:val="24"/>
+          <w:szCs w:val="24"/>
+          <w:lang w:val="el-GR"/>
+        </w:rPr>
+        <w:t xml:space="preserve"> </w:t>
+      </w:r>
+      <w:r>
+        <w:rPr>
+          <w:sz w:val="24"/>
+          <w:szCs w:val="24"/>
+          <w:lang w:val="el-GR"/>
+        </w:rPr>
+        <w:t>αρχείο</w:t>
+      </w:r>
+      <w:r>
+        <w:rPr>
+          <w:sz w:val="24"/>
+          <w:szCs w:val="24"/>
+          <w:lang w:val="el-GR"/>
+        </w:rPr>
+        <w:t xml:space="preserve"> “</w:t>
+      </w:r>
+      <w:r>
+        <w:rPr>
+          <w:sz w:val="24"/>
+          <w:szCs w:val="24"/>
+        </w:rPr>
+        <w:t>app</w:t>
+      </w:r>
+      <w:r>
+        <w:rPr>
+          <w:sz w:val="24"/>
+          <w:szCs w:val="24"/>
+          <w:lang w:val="el-GR"/>
+        </w:rPr>
+        <w:t>/</w:t>
+      </w:r>
+      <w:r>
+        <w:rPr>
+          <w:sz w:val="24"/>
+          <w:szCs w:val="24"/>
+        </w:rPr>
+        <w:t>config</w:t>
+      </w:r>
+      <w:r>
+        <w:rPr>
+          <w:sz w:val="24"/>
+          <w:szCs w:val="24"/>
+          <w:lang w:val="el-GR"/>
+        </w:rPr>
+        <w:t>/</w:t>
+      </w:r>
+      <w:r>
+        <w:rPr>
+          <w:sz w:val="24"/>
+          <w:szCs w:val="24"/>
+        </w:rPr>
+        <w:t>routes</w:t>
+      </w:r>
+      <w:r>
+        <w:rPr>
+          <w:sz w:val="24"/>
+          <w:szCs w:val="24"/>
+          <w:lang w:val="el-GR"/>
+        </w:rPr>
+        <w:t>.</w:t>
+      </w:r>
+      <w:r>
+        <w:rPr>
+          <w:sz w:val="24"/>
+          <w:szCs w:val="24"/>
+        </w:rPr>
+        <w:t>rb</w:t>
+      </w:r>
+      <w:r>
+        <w:rPr>
+          <w:sz w:val="24"/>
+          <w:szCs w:val="24"/>
+          <w:lang w:val="el-GR"/>
+        </w:rPr>
+        <w:t xml:space="preserve">” </w:t>
+      </w:r>
+      <w:r>
+        <w:rPr>
+          <w:sz w:val="24"/>
+          <w:szCs w:val="24"/>
+          <w:lang w:val="el-GR"/>
+        </w:rPr>
+        <w:t>προσθέτοντας</w:t>
+      </w:r>
+      <w:r>
+        <w:rPr>
+          <w:sz w:val="24"/>
+          <w:szCs w:val="24"/>
+          <w:lang w:val="el-GR"/>
+        </w:rPr>
+        <w:t xml:space="preserve"> </w:t>
+      </w:r>
+      <w:r>
+        <w:rPr>
+          <w:sz w:val="24"/>
+          <w:szCs w:val="24"/>
+          <w:lang w:val="el-GR"/>
+        </w:rPr>
+        <w:t>τη</w:t>
+      </w:r>
+      <w:r>
+        <w:rPr>
+          <w:sz w:val="24"/>
+          <w:szCs w:val="24"/>
+          <w:lang w:val="el-GR"/>
+        </w:rPr>
+        <w:t xml:space="preserve"> </w:t>
+      </w:r>
+      <w:r>
+        <w:rPr>
+          <w:sz w:val="24"/>
+          <w:szCs w:val="24"/>
+          <w:lang w:val="el-GR"/>
+        </w:rPr>
+        <w:t>γραμμή</w:t>
+      </w:r>
+      <w:r>
+        <w:rPr>
+          <w:sz w:val="24"/>
+          <w:szCs w:val="24"/>
+          <w:lang w:val="el-GR"/>
+        </w:rPr>
+        <w:br/>
+      </w:r>
+      <w:r>
+        <w:rPr>
+          <w:rFonts w:ascii="Consolas" w:hAnsi="Consolas"/>
+          <w:sz w:val="24"/>
+          <w:szCs w:val="24"/>
+          <w:lang w:val="el-GR"/>
+        </w:rPr>
+        <w:t xml:space="preserve">$ </w:t>
+      </w:r>
+      <w:r>
+        <w:rPr>
+          <w:rFonts w:ascii="Consolas" w:hAnsi="Consolas"/>
+          <w:sz w:val="24"/>
+          <w:szCs w:val="24"/>
+        </w:rPr>
+        <w:t>resources</w:t>
+      </w:r>
+      <w:r>
+        <w:rPr>
+          <w:rFonts w:ascii="Consolas" w:hAnsi="Consolas"/>
+          <w:sz w:val="24"/>
+          <w:szCs w:val="24"/>
+          <w:lang w:val="el-GR"/>
+        </w:rPr>
+        <w:t xml:space="preserve"> :</w:t>
+      </w:r>
+      <w:r>
+        <w:rPr>
+          <w:rFonts w:ascii="Consolas" w:hAnsi="Consolas"/>
+          <w:sz w:val="24"/>
+          <w:szCs w:val="24"/>
+        </w:rPr>
+        <w:t>comments</w:t>
+      </w:r>
+      <w:r>
+        <w:rPr>
+          <w:sz w:val="24"/>
+          <w:szCs w:val="24"/>
+          <w:lang w:val="el-GR"/>
+        </w:rPr>
+        <w:br/>
+      </w:r>
+      <w:r>
+        <w:rPr>
+          <w:rFonts w:ascii="Consolas" w:hAnsi="Consolas"/>
+          <w:sz w:val="24"/>
+          <w:szCs w:val="24"/>
+          <w:lang w:val="el-GR"/>
+        </w:rPr>
+        <w:drawing>
+          <wp:inline distT="0" distB="0" distL="0" distR="0" wp14:anchorId="30C869AA" wp14:editId="138A6186">
+            <wp:extent cx="3553321" cy="1448002"/>
+            <wp:effectExtent l="0" t="0" r="9525" b="0"/>
+            <wp:docPr id="41" name="Picture 41" descr="Graphical user interface, text&#10;&#10;Description automatically generated"/>
+            <wp:cNvGraphicFramePr>
+              <a:graphicFrameLocks xmlns:a="http://schemas.openxmlformats.org/drawingml/2006/main" noChangeAspect="1"/>
+            </wp:cNvGraphicFramePr>
+            <a:graphic xmlns:a="http://schemas.openxmlformats.org/drawingml/2006/main">
+              <a:graphicData uri="http://schemas.openxmlformats.org/drawingml/2006/picture">
+                <pic:pic xmlns:pic="http://schemas.openxmlformats.org/drawingml/2006/picture">
+                  <pic:nvPicPr>
+                    <pic:cNvPr id="41" name="Picture 41" descr="Graphical user interface, text&#10;&#10;Description automatically generated"/>
+                    <pic:cNvPicPr/>
+                  </pic:nvPicPr>
+                  <pic:blipFill>
+                    <a:blip r:embed="rId41"/>
+                    <a:stretch>
+                      <a:fillRect/>
+                    </a:stretch>
+                  </pic:blipFill>
+                  <pic:spPr>
+                    <a:xfrm>
+                      <a:off x="0" y="0"/>
+                      <a:ext cx="3553321" cy="1448002"/>
+                    </a:xfrm>
+                    <a:prstGeom prst="rect">
+                      <a:avLst/>
+                    </a:prstGeom>
+                  </pic:spPr>
+                </pic:pic>
+              </a:graphicData>
+            </a:graphic>
+          </wp:inline>
+        </w:drawing>
+      </w:r>
+    </w:p>
+    <w:p>
+      <w:pPr>
+        <w:rPr>
+          <w:rFonts w:ascii="Consolas" w:hAnsi="Consolas"/>
+          <w:sz w:val="24"/>
+          <w:szCs w:val="24"/>
+        </w:rPr>
+      </w:pPr>
+      <w:r>
+        <w:rPr>
+          <w:rFonts w:ascii="Consolas" w:hAnsi="Consolas"/>
+          <w:sz w:val="24"/>
+          <w:szCs w:val="24"/>
+        </w:rPr>
+        <w:br w:type="page"/>
+      </w:r>
+    </w:p>
+    <w:p>
+      <w:pPr>
+        <w:pStyle w:val="Heading2"/>
+        <w:rPr>
+          <w:lang w:val="el-GR"/>
+        </w:rPr>
+      </w:pPr>
+      <w:r>
+        <w:rPr>
+          <w:lang w:val="el-GR"/>
+        </w:rPr>
+        <w:lastRenderedPageBreak/>
+        <w:t>4</w:t>
+      </w:r>
+      <w:r>
+        <w:rPr>
+          <w:lang w:val="el-GR"/>
+        </w:rPr>
+        <w:t>.</w:t>
+      </w:r>
+      <w:r>
+        <w:rPr>
+          <w:lang w:val="el-GR"/>
+        </w:rPr>
+        <w:t>6</w:t>
+      </w:r>
+      <w:r>
+        <w:rPr>
+          <w:lang w:val="el-GR"/>
+        </w:rPr>
+        <w:t xml:space="preserve">. </w:t>
+      </w:r>
+      <w:r>
+        <w:rPr>
+          <w:lang w:val="el-GR"/>
+        </w:rPr>
+        <w:t>Δημιουργία</w:t>
+      </w:r>
+      <w:r>
+        <w:rPr>
+          <w:lang w:val="el-GR"/>
+        </w:rPr>
+        <w:t xml:space="preserve"> </w:t>
+      </w:r>
+      <w:r>
+        <w:rPr>
+          <w:lang w:val="el-GR"/>
+        </w:rPr>
+        <w:t xml:space="preserve">Προβολής </w:t>
+      </w:r>
+      <w:r>
+        <w:t>comment</w:t>
+      </w:r>
+      <w:r>
+        <w:rPr>
+          <w:lang w:val="el-GR"/>
+        </w:rPr>
+        <w:t>/</w:t>
+      </w:r>
+      <w:r>
+        <w:t>new</w:t>
+      </w:r>
+    </w:p>
+    <w:p>
+      <w:pPr>
+        <w:rPr>
+          <w:sz w:val="24"/>
+          <w:szCs w:val="24"/>
+          <w:lang w:val="el-GR"/>
+        </w:rPr>
+      </w:pPr>
+      <w:r>
+        <w:rPr>
+          <w:sz w:val="24"/>
+          <w:szCs w:val="24"/>
+          <w:lang w:val="el-GR"/>
+        </w:rPr>
+        <w:t xml:space="preserve">Δημιουργούμε το αρχείο για τη φόρμα υποβολής </w:t>
+      </w:r>
+      <w:r>
+        <w:rPr>
+          <w:sz w:val="24"/>
+          <w:szCs w:val="24"/>
+        </w:rPr>
+        <w:t>comment</w:t>
+      </w:r>
+      <w:r>
+        <w:rPr>
+          <w:sz w:val="24"/>
+          <w:szCs w:val="24"/>
+          <w:lang w:val="el-GR"/>
+        </w:rPr>
+        <w:t>:</w:t>
+      </w:r>
+      <w:r>
+        <w:rPr>
+          <w:sz w:val="24"/>
+          <w:szCs w:val="24"/>
+          <w:lang w:val="el-GR"/>
+        </w:rPr>
+        <w:drawing>
+          <wp:inline distT="0" distB="0" distL="0" distR="0" wp14:anchorId="7D704A0F" wp14:editId="15055256">
+            <wp:extent cx="5943600" cy="2122805"/>
+            <wp:effectExtent l="0" t="0" r="0" b="0"/>
+            <wp:docPr id="42" name="Picture 42" descr="Text&#10;&#10;Description automatically generated"/>
+            <wp:cNvGraphicFramePr>
+              <a:graphicFrameLocks xmlns:a="http://schemas.openxmlformats.org/drawingml/2006/main" noChangeAspect="1"/>
+            </wp:cNvGraphicFramePr>
+            <a:graphic xmlns:a="http://schemas.openxmlformats.org/drawingml/2006/main">
+              <a:graphicData uri="http://schemas.openxmlformats.org/drawingml/2006/picture">
+                <pic:pic xmlns:pic="http://schemas.openxmlformats.org/drawingml/2006/picture">
+                  <pic:nvPicPr>
+                    <pic:cNvPr id="42" name="Picture 42" descr="Text&#10;&#10;Description automatically generated"/>
+                    <pic:cNvPicPr/>
+                  </pic:nvPicPr>
+                  <pic:blipFill rotWithShape="1">
+                    <a:blip r:embed="rId42"/>
+                    <a:srcRect t="4785"/>
+                    <a:stretch/>
+                  </pic:blipFill>
+                  <pic:spPr bwMode="auto">
+                    <a:xfrm>
+                      <a:off x="0" y="0"/>
+                      <a:ext cx="5943600" cy="2122805"/>
+                    </a:xfrm>
+                    <a:prstGeom prst="rect">
+                      <a:avLst/>
+                    </a:prstGeom>
+                    <a:ln>
+                      <a:noFill/>
+                    </a:ln>
+                    <a:extLst>
+                      <a:ext uri="{53640926-AAD7-44D8-BBD7-CCE9431645EC}">
+                        <a14:shadowObscured xmlns:a14="http://schemas.microsoft.com/office/drawing/2010/main"/>
+                      </a:ext>
+                    </a:extLst>
+                  </pic:spPr>
+                </pic:pic>
+              </a:graphicData>
+            </a:graphic>
+          </wp:inline>
+        </w:drawing>
+      </w:r>
+    </w:p>
+    <w:p>
+      <w:pPr>
+        <w:pStyle w:val="Heading2"/>
+        <w:rPr>
+          <w:lang w:val="el-GR"/>
+        </w:rPr>
+      </w:pPr>
+    </w:p>
+    <w:p>
+      <w:pPr>
+        <w:pStyle w:val="Heading2"/>
+        <w:rPr>
+          <w:sz w:val="24"/>
+          <w:szCs w:val="24"/>
+          <w:lang w:val="el-GR"/>
+        </w:rPr>
+      </w:pPr>
+      <w:r>
+        <w:rPr>
+          <w:lang w:val="el-GR"/>
+        </w:rPr>
+        <w:t>4</w:t>
+      </w:r>
+      <w:r>
+        <w:rPr>
+          <w:lang w:val="el-GR"/>
+        </w:rPr>
+        <w:t xml:space="preserve">.7. </w:t>
+      </w:r>
+      <w:r>
+        <w:rPr>
+          <w:lang w:val="el-GR"/>
+        </w:rPr>
+        <w:t>Επεξεργασία</w:t>
+      </w:r>
+      <w:r>
+        <w:rPr>
+          <w:lang w:val="el-GR"/>
+        </w:rPr>
+        <w:t xml:space="preserve"> </w:t>
+      </w:r>
+      <w:r>
+        <w:rPr>
+          <w:lang w:val="el-GR"/>
+        </w:rPr>
+        <w:t>Προβολής</w:t>
+      </w:r>
+      <w:r>
+        <w:rPr>
+          <w:lang w:val="el-GR"/>
+        </w:rPr>
+        <w:t xml:space="preserve"> </w:t>
+      </w:r>
+      <w:r>
+        <w:t>users</w:t>
+      </w:r>
+      <w:r>
+        <w:rPr>
+          <w:lang w:val="el-GR"/>
+        </w:rPr>
+        <w:t>/</w:t>
+      </w:r>
+      <w:r>
+        <w:t>show</w:t>
+      </w:r>
+    </w:p>
+    <w:p>
+      <w:pPr>
+        <w:rPr>
+          <w:sz w:val="24"/>
+          <w:szCs w:val="24"/>
+          <w:lang w:val="el-GR"/>
+        </w:rPr>
+      </w:pPr>
+      <w:r>
+        <w:rPr>
+          <w:sz w:val="24"/>
+          <w:szCs w:val="24"/>
+          <w:lang w:val="el-GR"/>
+        </w:rPr>
+        <w:drawing>
+          <wp:anchor distT="0" distB="0" distL="114300" distR="114300" simplePos="0" relativeHeight="251660288" behindDoc="0" locked="0" layoutInCell="1" allowOverlap="1" wp14:anchorId="16825801" wp14:editId="0EC0E7A4">
+            <wp:simplePos x="0" y="0"/>
+            <wp:positionH relativeFrom="margin">
+              <wp:align>center</wp:align>
+            </wp:positionH>
+            <wp:positionV relativeFrom="paragraph">
+              <wp:posOffset>632460</wp:posOffset>
+            </wp:positionV>
+            <wp:extent cx="6921500" cy="3360420"/>
+            <wp:effectExtent l="0" t="0" r="0" b="0"/>
+            <wp:wrapThrough wrapText="bothSides">
+              <wp:wrapPolygon edited="0">
+                <wp:start x="0" y="0"/>
+                <wp:lineTo x="0" y="21429"/>
+                <wp:lineTo x="21521" y="21429"/>
+                <wp:lineTo x="21521" y="0"/>
+                <wp:lineTo x="0" y="0"/>
+              </wp:wrapPolygon>
+            </wp:wrapThrough>
+            <wp:docPr id="45" name="Picture 45" descr="Text&#10;&#10;Description automatically generated"/>
+            <wp:cNvGraphicFramePr>
+              <a:graphicFrameLocks xmlns:a="http://schemas.openxmlformats.org/drawingml/2006/main" noChangeAspect="1"/>
+            </wp:cNvGraphicFramePr>
+            <a:graphic xmlns:a="http://schemas.openxmlformats.org/drawingml/2006/main">
+              <a:graphicData uri="http://schemas.openxmlformats.org/drawingml/2006/picture">
+                <pic:pic xmlns:pic="http://schemas.openxmlformats.org/drawingml/2006/picture">
+                  <pic:nvPicPr>
+                    <pic:cNvPr id="45" name="Picture 45" descr="Text&#10;&#10;Description automatically generated"/>
+                    <pic:cNvPicPr/>
+                  </pic:nvPicPr>
+                  <pic:blipFill rotWithShape="1">
+                    <a:blip r:embed="rId43">
+                      <a:extLst>
+                        <a:ext uri="{28A0092B-C50C-407E-A947-70E740481C1C}">
+                          <a14:useLocalDpi xmlns:a14="http://schemas.microsoft.com/office/drawing/2010/main" val="0"/>
+                        </a:ext>
+                      </a:extLst>
+                    </a:blip>
+                    <a:srcRect l="1410"/>
+                    <a:stretch/>
+                  </pic:blipFill>
+                  <pic:spPr bwMode="auto">
+                    <a:xfrm>
+                      <a:off x="0" y="0"/>
+                      <a:ext cx="6921500" cy="3360420"/>
+                    </a:xfrm>
+                    <a:prstGeom prst="rect">
+                      <a:avLst/>
+                    </a:prstGeom>
+                    <a:ln>
+                      <a:noFill/>
+                    </a:ln>
+                    <a:extLst>
+                      <a:ext uri="{53640926-AAD7-44D8-BBD7-CCE9431645EC}">
+                        <a14:shadowObscured xmlns:a14="http://schemas.microsoft.com/office/drawing/2010/main"/>
+                      </a:ext>
+                    </a:extLst>
+                  </pic:spPr>
+                </pic:pic>
+              </a:graphicData>
+            </a:graphic>
+            <wp14:sizeRelH relativeFrom="page">
+              <wp14:pctWidth>0</wp14:pctWidth>
+            </wp14:sizeRelH>
+            <wp14:sizeRelV relativeFrom="page">
+              <wp14:pctHeight>0</wp14:pctHeight>
+            </wp14:sizeRelV>
+          </wp:anchor>
+        </w:drawing>
+      </w:r>
+      <w:r>
+        <w:rPr>
+          <w:sz w:val="24"/>
+          <w:szCs w:val="24"/>
+          <w:lang w:val="el-GR"/>
+        </w:rPr>
+        <w:t xml:space="preserve">Τροποποιούμε το αρχείο </w:t>
+      </w:r>
+      <w:r>
+        <w:rPr>
+          <w:sz w:val="24"/>
+          <w:szCs w:val="24"/>
+          <w:lang w:val="el-GR"/>
+        </w:rPr>
+        <w:t>“/</w:t>
+      </w:r>
+      <w:r>
+        <w:rPr>
+          <w:sz w:val="24"/>
+          <w:szCs w:val="24"/>
+        </w:rPr>
+        <w:t>app</w:t>
+      </w:r>
+      <w:r>
+        <w:rPr>
+          <w:sz w:val="24"/>
+          <w:szCs w:val="24"/>
+          <w:lang w:val="el-GR"/>
+        </w:rPr>
+        <w:t>/</w:t>
+      </w:r>
+      <w:r>
+        <w:rPr>
+          <w:sz w:val="24"/>
+          <w:szCs w:val="24"/>
+        </w:rPr>
+        <w:t>views</w:t>
+      </w:r>
+      <w:r>
+        <w:rPr>
+          <w:sz w:val="24"/>
+          <w:szCs w:val="24"/>
+          <w:lang w:val="el-GR"/>
+        </w:rPr>
+        <w:t>/</w:t>
+      </w:r>
+      <w:r>
+        <w:rPr>
+          <w:sz w:val="24"/>
+          <w:szCs w:val="24"/>
+        </w:rPr>
+        <w:t>users</w:t>
+      </w:r>
+      <w:r>
+        <w:rPr>
+          <w:sz w:val="24"/>
+          <w:szCs w:val="24"/>
+          <w:lang w:val="el-GR"/>
+        </w:rPr>
+        <w:t>/</w:t>
+      </w:r>
+      <w:r>
+        <w:rPr>
+          <w:sz w:val="24"/>
+          <w:szCs w:val="24"/>
+        </w:rPr>
+        <w:t>show</w:t>
+      </w:r>
+      <w:r>
+        <w:rPr>
+          <w:sz w:val="24"/>
+          <w:szCs w:val="24"/>
+          <w:lang w:val="el-GR"/>
+        </w:rPr>
+        <w:t>.</w:t>
+      </w:r>
+      <w:r>
+        <w:rPr>
+          <w:sz w:val="24"/>
+          <w:szCs w:val="24"/>
+        </w:rPr>
+        <w:t>html</w:t>
+      </w:r>
+      <w:r>
+        <w:rPr>
+          <w:sz w:val="24"/>
+          <w:szCs w:val="24"/>
+          <w:lang w:val="el-GR"/>
+        </w:rPr>
+        <w:t>.</w:t>
+      </w:r>
+      <w:r>
+        <w:rPr>
+          <w:sz w:val="24"/>
+          <w:szCs w:val="24"/>
+        </w:rPr>
+        <w:t>haml</w:t>
+      </w:r>
+      <w:r>
+        <w:rPr>
+          <w:sz w:val="24"/>
+          <w:szCs w:val="24"/>
+          <w:lang w:val="el-GR"/>
+        </w:rPr>
+        <w:t xml:space="preserve">” </w:t>
+      </w:r>
+      <w:r>
+        <w:rPr>
+          <w:sz w:val="24"/>
+          <w:szCs w:val="24"/>
+          <w:lang w:val="el-GR"/>
+        </w:rPr>
+        <w:t>για να προσθέσουμε</w:t>
+      </w:r>
+      <w:r>
+        <w:rPr>
+          <w:sz w:val="24"/>
+          <w:szCs w:val="24"/>
+          <w:lang w:val="el-GR"/>
+        </w:rPr>
+        <w:t>:</w:t>
+      </w:r>
+      <w:r>
+        <w:rPr>
+          <w:sz w:val="24"/>
+          <w:szCs w:val="24"/>
+          <w:lang w:val="el-GR"/>
+        </w:rPr>
+        <w:br/>
+      </w:r>
+      <w:r>
+        <w:rPr>
+          <w:sz w:val="24"/>
+          <w:szCs w:val="24"/>
+          <w:lang w:val="el-GR"/>
+        </w:rPr>
+        <w:t xml:space="preserve">- </w:t>
+      </w:r>
+      <w:r>
+        <w:rPr>
+          <w:sz w:val="24"/>
+          <w:szCs w:val="24"/>
+          <w:lang w:val="el-GR"/>
+        </w:rPr>
+        <w:t xml:space="preserve">Κουμπί για προσθήκη νέου </w:t>
+      </w:r>
+      <w:r>
+        <w:rPr>
+          <w:sz w:val="24"/>
+          <w:szCs w:val="24"/>
+        </w:rPr>
+        <w:t>comment</w:t>
+      </w:r>
+      <w:r>
+        <w:rPr>
+          <w:sz w:val="24"/>
+          <w:szCs w:val="24"/>
+          <w:lang w:val="el-GR"/>
+        </w:rPr>
+        <w:t xml:space="preserve"> κάτω από κάθε φωτογραφία</w:t>
+      </w:r>
+      <w:r>
+        <w:rPr>
+          <w:sz w:val="24"/>
+          <w:szCs w:val="24"/>
+          <w:lang w:val="el-GR"/>
+        </w:rPr>
+        <w:br/>
+        <w:t xml:space="preserve">- </w:t>
+      </w:r>
+      <w:r>
+        <w:rPr>
+          <w:sz w:val="24"/>
+          <w:szCs w:val="24"/>
+          <w:lang w:val="el-GR"/>
+        </w:rPr>
+        <w:t>Προβολή λίστας σχολίων κάτω από κάθε φωτογραφία</w:t>
+      </w:r>
+    </w:p>
+    <w:p>
+      <w:pPr>
+        <w:rPr>
+          <w:sz w:val="24"/>
+          <w:szCs w:val="24"/>
+          <w:lang w:val="el-GR"/>
+        </w:rPr>
+      </w:pPr>
+      <w:r>
+        <w:rPr>
+          <w:sz w:val="24"/>
+          <w:szCs w:val="24"/>
+          <w:lang w:val="el-GR"/>
+        </w:rPr>
+        <w:br w:type="page"/>
+      </w:r>
+    </w:p>
+    <w:p>
+      <w:pPr>
+        <w:pStyle w:val="Heading2"/>
+        <w:rPr>
+          <w:lang w:val="el-GR"/>
+        </w:rPr>
+      </w:pPr>
+      <w:r>
+        <w:rPr>
+          <w:lang w:val="el-GR"/>
+        </w:rPr>
+        <w:lastRenderedPageBreak/>
+        <w:t>4</w:t>
+      </w:r>
+      <w:r>
+        <w:rPr>
+          <w:lang w:val="el-GR"/>
+        </w:rPr>
+        <w:t>.</w:t>
+      </w:r>
+      <w:r>
+        <w:rPr>
+          <w:lang w:val="el-GR"/>
+        </w:rPr>
+        <w:t>8</w:t>
+      </w:r>
+      <w:r>
+        <w:rPr>
+          <w:lang w:val="el-GR"/>
+        </w:rPr>
+        <w:t xml:space="preserve">. </w:t>
+      </w:r>
+      <w:r>
+        <w:rPr>
+          <w:lang w:val="el-GR"/>
+        </w:rPr>
+        <w:t>Παρουσίαση Εφαρμογής Μέχρι Τώρα</w:t>
+      </w:r>
+    </w:p>
+    <w:p>
+      <w:pPr>
+        <w:rPr>
+          <w:sz w:val="24"/>
+          <w:szCs w:val="24"/>
+          <w:lang w:val="el-GR"/>
+        </w:rPr>
+      </w:pPr>
+      <w:r>
+        <w:rPr>
+          <w:sz w:val="24"/>
+          <w:szCs w:val="24"/>
+          <w:lang w:val="el-GR"/>
+        </w:rPr>
+        <w:t xml:space="preserve">Τα </w:t>
+      </w:r>
+      <w:r>
+        <w:rPr>
+          <w:sz w:val="24"/>
+          <w:szCs w:val="24"/>
+        </w:rPr>
+        <w:t>comments</w:t>
+      </w:r>
+      <w:r>
+        <w:rPr>
+          <w:sz w:val="24"/>
+          <w:szCs w:val="24"/>
+          <w:lang w:val="el-GR"/>
+        </w:rPr>
+        <w:t xml:space="preserve"> βρίσκονται κάτω απο κάθε φωτογραφία </w:t>
+      </w:r>
+      <w:r>
+        <w:rPr>
+          <w:sz w:val="24"/>
+          <w:szCs w:val="24"/>
+          <w:lang w:val="el-GR"/>
+        </w:rPr>
+        <w:t>με κανονική σειρά</w:t>
+      </w:r>
+      <w:r>
+        <w:rPr>
+          <w:sz w:val="24"/>
+          <w:szCs w:val="24"/>
+          <w:lang w:val="el-GR"/>
+        </w:rPr>
+        <w:br/>
+        <w:t xml:space="preserve">(όπως και στο αληθινό </w:t>
+      </w:r>
+      <w:r>
+        <w:rPr>
+          <w:sz w:val="24"/>
+          <w:szCs w:val="24"/>
+        </w:rPr>
+        <w:t>instagram</w:t>
+      </w:r>
+      <w:r>
+        <w:rPr>
+          <w:sz w:val="24"/>
+          <w:szCs w:val="24"/>
+          <w:lang w:val="el-GR"/>
+        </w:rPr>
+        <w:t>)</w:t>
+      </w:r>
+      <w:r>
+        <w:rPr>
+          <w:sz w:val="24"/>
+          <w:szCs w:val="24"/>
+          <w:lang w:val="el-GR"/>
+        </w:rPr>
+        <w:br/>
+      </w:r>
+      <w:r>
+        <w:rPr>
+          <w:noProof/>
+        </w:rPr>
+        <w:drawing>
+          <wp:inline distT="0" distB="0" distL="0" distR="0" wp14:anchorId="77438D9F" wp14:editId="7169ADEB">
+            <wp:extent cx="5676900" cy="5716324"/>
+            <wp:effectExtent l="0" t="0" r="0" b="0"/>
+            <wp:docPr id="48" name="Picture 48" descr="Graphical user interface, application&#10;&#10;Description automatically generated"/>
+            <wp:cNvGraphicFramePr>
+              <a:graphicFrameLocks xmlns:a="http://schemas.openxmlformats.org/drawingml/2006/main" noChangeAspect="1"/>
+            </wp:cNvGraphicFramePr>
+            <a:graphic xmlns:a="http://schemas.openxmlformats.org/drawingml/2006/main">
+              <a:graphicData uri="http://schemas.openxmlformats.org/drawingml/2006/picture">
+                <pic:pic xmlns:pic="http://schemas.openxmlformats.org/drawingml/2006/picture">
+                  <pic:nvPicPr>
+                    <pic:cNvPr id="48" name="Picture 48" descr="Graphical user interface, application&#10;&#10;Description automatically generated"/>
+                    <pic:cNvPicPr/>
+                  </pic:nvPicPr>
+                  <pic:blipFill>
+                    <a:blip r:embed="rId44"/>
+                    <a:stretch>
+                      <a:fillRect/>
+                    </a:stretch>
+                  </pic:blipFill>
+                  <pic:spPr>
+                    <a:xfrm>
+                      <a:off x="0" y="0"/>
+                      <a:ext cx="5694273" cy="5733817"/>
+                    </a:xfrm>
+                    <a:prstGeom prst="rect">
+                      <a:avLst/>
+                    </a:prstGeom>
+                  </pic:spPr>
+                </pic:pic>
+              </a:graphicData>
+            </a:graphic>
+          </wp:inline>
+        </w:drawing>
+      </w:r>
+    </w:p>
+    <w:p>
+      <w:pPr>
+        <w:rPr>
+          <w:sz w:val="24"/>
+          <w:szCs w:val="24"/>
+          <w:lang w:val="el-GR"/>
+        </w:rPr>
+      </w:pPr>
+      <w:r>
+        <w:rPr>
+          <w:sz w:val="24"/>
+          <w:szCs w:val="24"/>
+        </w:rPr>
+        <w:t>Prompt</w:t>
+      </w:r>
+      <w:r>
+        <w:rPr>
+          <w:sz w:val="24"/>
+          <w:szCs w:val="24"/>
+          <w:lang w:val="el-GR"/>
+        </w:rPr>
+        <w:t xml:space="preserve"> </w:t>
+      </w:r>
+      <w:r>
+        <w:rPr>
+          <w:sz w:val="24"/>
+          <w:szCs w:val="24"/>
+          <w:lang w:val="el-GR"/>
+        </w:rPr>
+        <w:t xml:space="preserve">που βλέπει ο χρήστης όταν πατήσει το κουμπί </w:t>
+      </w:r>
+      <w:r>
+        <w:rPr>
+          <w:sz w:val="24"/>
+          <w:szCs w:val="24"/>
+        </w:rPr>
+        <w:t>add</w:t>
+      </w:r>
+      <w:r>
+        <w:rPr>
+          <w:sz w:val="24"/>
+          <w:szCs w:val="24"/>
+          <w:lang w:val="el-GR"/>
+        </w:rPr>
+        <w:t xml:space="preserve"> </w:t>
+      </w:r>
+      <w:r>
+        <w:rPr>
+          <w:sz w:val="24"/>
+          <w:szCs w:val="24"/>
+        </w:rPr>
+        <w:t>a</w:t>
+      </w:r>
+      <w:r>
+        <w:rPr>
+          <w:sz w:val="24"/>
+          <w:szCs w:val="24"/>
+          <w:lang w:val="el-GR"/>
+        </w:rPr>
+        <w:t xml:space="preserve"> </w:t>
+      </w:r>
+      <w:r>
+        <w:rPr>
+          <w:sz w:val="24"/>
+          <w:szCs w:val="24"/>
+        </w:rPr>
+        <w:t>comment</w:t>
+      </w:r>
+      <w:r>
+        <w:rPr>
+          <w:sz w:val="24"/>
+          <w:szCs w:val="24"/>
+          <w:lang w:val="el-GR"/>
+        </w:rPr>
+        <w:t>:</w:t>
+      </w:r>
+      <w:r>
+        <w:rPr>
+          <w:sz w:val="24"/>
+          <w:szCs w:val="24"/>
+          <w:lang w:val="el-GR"/>
+        </w:rPr>
+        <w:br/>
+      </w:r>
+      <w:r>
+        <w:rPr>
+          <w:noProof/>
+        </w:rPr>
+        <w:drawing>
+          <wp:inline distT="0" distB="0" distL="0" distR="0" wp14:anchorId="19CB15A5" wp14:editId="373D6CA2">
+            <wp:extent cx="1280160" cy="1235131"/>
+            <wp:effectExtent l="0" t="0" r="0" b="3175"/>
+            <wp:docPr id="49" name="Picture 49" descr="Graphical user interface, application&#10;&#10;Description automatically generated"/>
+            <wp:cNvGraphicFramePr>
+              <a:graphicFrameLocks xmlns:a="http://schemas.openxmlformats.org/drawingml/2006/main" noChangeAspect="1"/>
+            </wp:cNvGraphicFramePr>
+            <a:graphic xmlns:a="http://schemas.openxmlformats.org/drawingml/2006/main">
+              <a:graphicData uri="http://schemas.openxmlformats.org/drawingml/2006/picture">
+                <pic:pic xmlns:pic="http://schemas.openxmlformats.org/drawingml/2006/picture">
+                  <pic:nvPicPr>
+                    <pic:cNvPr id="49" name="Picture 49" descr="Graphical user interface, application&#10;&#10;Description automatically generated"/>
+                    <pic:cNvPicPr/>
+                  </pic:nvPicPr>
+                  <pic:blipFill>
+                    <a:blip r:embed="rId45"/>
+                    <a:stretch>
+                      <a:fillRect/>
+                    </a:stretch>
+                  </pic:blipFill>
+                  <pic:spPr>
+                    <a:xfrm>
+                      <a:off x="0" y="0"/>
+                      <a:ext cx="1307188" cy="1261208"/>
+                    </a:xfrm>
+                    <a:prstGeom prst="rect">
+                      <a:avLst/>
+                    </a:prstGeom>
+                  </pic:spPr>
+                </pic:pic>
+              </a:graphicData>
+            </a:graphic>
+          </wp:inline>
+        </w:drawing>
+      </w:r>
+    </w:p>
     <w:sectPr>
-      <w:headerReference w:type="default" r:id="rId34"/>
+      <w:headerReference w:type="default" r:id="rId46"/>
       <w:pgSz w:w="12240" w:h="15840"/>
       <w:pgMar w:top="1440" w:right="1440" w:bottom="1440" w:left="1440" w:header="708" w:footer="708" w:gutter="0"/>
       <w:cols w:space="708"/>
@@ -11069,7 +14401,7 @@
   <w:style w:type="paragraph" w:default="1" w:styleId="Normal">
     <w:name w:val="Normal"/>
     <w:qFormat/>
-    <w:rsid w:val="00D638BA"/>
+    <w:rsid w:val="00A143C8"/>
   </w:style>
   <w:style w:type="paragraph" w:styleId="Heading1">
     <w:name w:val="heading 1"/>

</xml_diff>